<commit_message>
Criação da classe JUNIT
Criação da classe JUNIT para testar o código fonte java do JulgamentoPrisioneiro
</commit_message>
<xml_diff>
--- a/Testes/Classe_JUNIT_Teste.docx
+++ b/Testes/Classe_JUNIT_Teste.docx
@@ -3,8 +3,1855 @@
 <w:document xmlns:wpc="http://schemas.microsoft.com/office/word/2010/wordprocessingCanvas" xmlns:cx="http://schemas.microsoft.com/office/drawing/2014/chartex" xmlns:cx1="http://schemas.microsoft.com/office/drawing/2015/9/8/chartex" xmlns:cx2="http://schemas.microsoft.com/office/drawing/2015/10/21/chartex" xmlns:cx3="http://schemas.microsoft.com/office/drawing/2016/5/9/chartex" xmlns:cx4="http://schemas.microsoft.com/office/drawing/2016/5/10/chartex" xmlns:cx5="http://schemas.microsoft.com/office/drawing/2016/5/11/chartex" xmlns:cx6="http://schemas.microsoft.com/office/drawing/2016/5/12/chartex" xmlns:cx7="http://schemas.microsoft.com/office/drawing/2016/5/13/chartex" xmlns:cx8="http://schemas.microsoft.com/office/drawing/2016/5/14/chartex" xmlns:mc="http://schemas.openxmlformats.org/markup-compatibility/2006" xmlns:aink="http://schemas.microsoft.com/office/drawing/2016/ink" xmlns:am3d="http://schemas.microsoft.com/office/drawing/2017/model3d" xmlns:o="urn:schemas-microsoft-com:office:office" xmlns:r="http://schemas.openxmlformats.org/officeDocument/2006/relationships" xmlns:m="http://schemas.openxmlformats.org/officeDocument/2006/math" xmlns:v="urn:schemas-microsoft-com:vml" xmlns:wp14="http://schemas.microsoft.com/office/word/2010/wordprocessingDrawing" xmlns:wp="http://schemas.openxmlformats.org/drawingml/2006/wordprocessingDrawing" xmlns:w10="urn:schemas-microsoft-com:office:word" xmlns:w="http://schemas.openxmlformats.org/wordprocessingml/2006/main" xmlns:w14="http://schemas.microsoft.com/office/word/2010/wordml" xmlns:w15="http://schemas.microsoft.com/office/word/2012/wordml" xmlns:w16cid="http://schemas.microsoft.com/office/word/2016/wordml/cid" xmlns:w16se="http://schemas.microsoft.com/office/word/2015/wordml/symex" xmlns:wpg="http://schemas.microsoft.com/office/word/2010/wordprocessingGroup" xmlns:wpi="http://schemas.microsoft.com/office/word/2010/wordprocessingInk" xmlns:wne="http://schemas.microsoft.com/office/word/2006/wordml" xmlns:wps="http://schemas.microsoft.com/office/word/2010/wordprocessingShape" mc:Ignorable="w14 w15 w16se w16cid wp14">
   <w:body>
     <w:p>
+      <w:r>
+        <w:t>Classe Fo</w:t>
+      </w:r>
+      <w:r>
+        <w:t>nte_</w:t>
+      </w:r>
+      <w:r>
+        <w:t>___________________________________________________________</w:t>
+      </w:r>
+    </w:p>
+    <w:p>
+      <w:pPr>
+        <w:autoSpaceDE w:val="0"/>
+        <w:autoSpaceDN w:val="0"/>
+        <w:adjustRightInd w:val="0"/>
+        <w:rPr>
+          <w:rFonts w:ascii="Consolas" w:eastAsiaTheme="minorHAnsi" w:hAnsi="Consolas" w:cs="Consolas"/>
+          <w:b/>
+          <w:bCs/>
+          <w:color w:val="7F0055"/>
+          <w:sz w:val="20"/>
+          <w:szCs w:val="20"/>
+          <w:lang w:eastAsia="en-US"/>
+        </w:rPr>
+      </w:pPr>
+    </w:p>
+    <w:p>
+      <w:pPr>
+        <w:autoSpaceDE w:val="0"/>
+        <w:autoSpaceDN w:val="0"/>
+        <w:adjustRightInd w:val="0"/>
+        <w:rPr>
+          <w:rFonts w:ascii="Consolas" w:eastAsiaTheme="minorHAnsi" w:hAnsi="Consolas" w:cs="Consolas"/>
+          <w:b/>
+          <w:bCs/>
+          <w:color w:val="7F0055"/>
+          <w:sz w:val="20"/>
+          <w:szCs w:val="20"/>
+          <w:lang w:eastAsia="en-US"/>
+        </w:rPr>
+      </w:pPr>
+    </w:p>
+    <w:p>
+      <w:pPr>
+        <w:autoSpaceDE w:val="0"/>
+        <w:autoSpaceDN w:val="0"/>
+        <w:adjustRightInd w:val="0"/>
+        <w:rPr>
+          <w:rFonts w:ascii="Consolas" w:eastAsiaTheme="minorHAnsi" w:hAnsi="Consolas" w:cs="Consolas"/>
+          <w:sz w:val="20"/>
+          <w:szCs w:val="20"/>
+          <w:lang w:eastAsia="en-US"/>
+        </w:rPr>
+      </w:pPr>
+      <w:proofErr w:type="spellStart"/>
+      <w:r>
+        <w:rPr>
+          <w:rFonts w:ascii="Consolas" w:eastAsiaTheme="minorHAnsi" w:hAnsi="Consolas" w:cs="Consolas"/>
+          <w:b/>
+          <w:bCs/>
+          <w:color w:val="7F0055"/>
+          <w:sz w:val="20"/>
+          <w:szCs w:val="20"/>
+          <w:lang w:eastAsia="en-US"/>
+        </w:rPr>
+        <w:t>public</w:t>
+      </w:r>
+      <w:proofErr w:type="spellEnd"/>
+      <w:r>
+        <w:rPr>
+          <w:rFonts w:ascii="Consolas" w:eastAsiaTheme="minorHAnsi" w:hAnsi="Consolas" w:cs="Consolas"/>
+          <w:color w:val="000000"/>
+          <w:sz w:val="20"/>
+          <w:szCs w:val="20"/>
+          <w:lang w:eastAsia="en-US"/>
+        </w:rPr>
+        <w:t xml:space="preserve"> </w:t>
+      </w:r>
+      <w:proofErr w:type="spellStart"/>
+      <w:r>
+        <w:rPr>
+          <w:rFonts w:ascii="Consolas" w:eastAsiaTheme="minorHAnsi" w:hAnsi="Consolas" w:cs="Consolas"/>
+          <w:b/>
+          <w:bCs/>
+          <w:color w:val="7F0055"/>
+          <w:sz w:val="20"/>
+          <w:szCs w:val="20"/>
+          <w:lang w:eastAsia="en-US"/>
+        </w:rPr>
+        <w:t>class</w:t>
+      </w:r>
+      <w:proofErr w:type="spellEnd"/>
+      <w:r>
+        <w:rPr>
+          <w:rFonts w:ascii="Consolas" w:eastAsiaTheme="minorHAnsi" w:hAnsi="Consolas" w:cs="Consolas"/>
+          <w:color w:val="000000"/>
+          <w:sz w:val="20"/>
+          <w:szCs w:val="20"/>
+          <w:lang w:eastAsia="en-US"/>
+        </w:rPr>
+        <w:t xml:space="preserve"> </w:t>
+      </w:r>
+      <w:proofErr w:type="spellStart"/>
+      <w:r>
+        <w:rPr>
+          <w:rFonts w:ascii="Consolas" w:eastAsiaTheme="minorHAnsi" w:hAnsi="Consolas" w:cs="Consolas"/>
+          <w:color w:val="000000"/>
+          <w:sz w:val="20"/>
+          <w:szCs w:val="20"/>
+          <w:lang w:eastAsia="en-US"/>
+        </w:rPr>
+        <w:t>JulgamentoPrisioneiro</w:t>
+      </w:r>
+      <w:proofErr w:type="spellEnd"/>
+      <w:r>
+        <w:rPr>
+          <w:rFonts w:ascii="Consolas" w:eastAsiaTheme="minorHAnsi" w:hAnsi="Consolas" w:cs="Consolas"/>
+          <w:color w:val="000000"/>
+          <w:sz w:val="20"/>
+          <w:szCs w:val="20"/>
+          <w:lang w:eastAsia="en-US"/>
+        </w:rPr>
+        <w:t xml:space="preserve"> {</w:t>
+      </w:r>
+    </w:p>
+    <w:p>
+      <w:pPr>
+        <w:autoSpaceDE w:val="0"/>
+        <w:autoSpaceDN w:val="0"/>
+        <w:adjustRightInd w:val="0"/>
+        <w:rPr>
+          <w:rFonts w:ascii="Consolas" w:eastAsiaTheme="minorHAnsi" w:hAnsi="Consolas" w:cs="Consolas"/>
+          <w:sz w:val="20"/>
+          <w:szCs w:val="20"/>
+          <w:lang w:eastAsia="en-US"/>
+        </w:rPr>
+      </w:pPr>
+      <w:r>
+        <w:rPr>
+          <w:rFonts w:ascii="Consolas" w:eastAsiaTheme="minorHAnsi" w:hAnsi="Consolas" w:cs="Consolas"/>
+          <w:color w:val="000000"/>
+          <w:sz w:val="20"/>
+          <w:szCs w:val="20"/>
+          <w:lang w:eastAsia="en-US"/>
+        </w:rPr>
+        <w:t xml:space="preserve">   </w:t>
+      </w:r>
+      <w:proofErr w:type="spellStart"/>
+      <w:r>
+        <w:rPr>
+          <w:rFonts w:ascii="Consolas" w:eastAsiaTheme="minorHAnsi" w:hAnsi="Consolas" w:cs="Consolas"/>
+          <w:b/>
+          <w:bCs/>
+          <w:color w:val="7F0055"/>
+          <w:sz w:val="20"/>
+          <w:szCs w:val="20"/>
+          <w:lang w:eastAsia="en-US"/>
+        </w:rPr>
+        <w:t>private</w:t>
+      </w:r>
+      <w:proofErr w:type="spellEnd"/>
+      <w:r>
+        <w:rPr>
+          <w:rFonts w:ascii="Consolas" w:eastAsiaTheme="minorHAnsi" w:hAnsi="Consolas" w:cs="Consolas"/>
+          <w:color w:val="000000"/>
+          <w:sz w:val="20"/>
+          <w:szCs w:val="20"/>
+          <w:lang w:eastAsia="en-US"/>
+        </w:rPr>
+        <w:t xml:space="preserve"> </w:t>
+      </w:r>
+      <w:proofErr w:type="spellStart"/>
+      <w:r>
+        <w:rPr>
+          <w:rFonts w:ascii="Consolas" w:eastAsiaTheme="minorHAnsi" w:hAnsi="Consolas" w:cs="Consolas"/>
+          <w:b/>
+          <w:bCs/>
+          <w:color w:val="7F0055"/>
+          <w:sz w:val="20"/>
+          <w:szCs w:val="20"/>
+          <w:lang w:eastAsia="en-US"/>
+        </w:rPr>
+        <w:t>int</w:t>
+      </w:r>
+      <w:proofErr w:type="spellEnd"/>
+      <w:r>
+        <w:rPr>
+          <w:rFonts w:ascii="Consolas" w:eastAsiaTheme="minorHAnsi" w:hAnsi="Consolas" w:cs="Consolas"/>
+          <w:color w:val="000000"/>
+          <w:sz w:val="20"/>
+          <w:szCs w:val="20"/>
+          <w:lang w:eastAsia="en-US"/>
+        </w:rPr>
+        <w:t xml:space="preserve"> </w:t>
+      </w:r>
+      <w:r>
+        <w:rPr>
+          <w:rFonts w:ascii="Consolas" w:eastAsiaTheme="minorHAnsi" w:hAnsi="Consolas" w:cs="Consolas"/>
+          <w:color w:val="0000C0"/>
+          <w:sz w:val="20"/>
+          <w:szCs w:val="20"/>
+          <w:lang w:eastAsia="en-US"/>
+        </w:rPr>
+        <w:t>PENA_INOCENCIA</w:t>
+      </w:r>
+      <w:r>
+        <w:rPr>
+          <w:rFonts w:ascii="Consolas" w:eastAsiaTheme="minorHAnsi" w:hAnsi="Consolas" w:cs="Consolas"/>
+          <w:color w:val="000000"/>
+          <w:sz w:val="20"/>
+          <w:szCs w:val="20"/>
+          <w:lang w:eastAsia="en-US"/>
+        </w:rPr>
+        <w:t xml:space="preserve"> = 10;</w:t>
+      </w:r>
+    </w:p>
+    <w:p>
+      <w:pPr>
+        <w:autoSpaceDE w:val="0"/>
+        <w:autoSpaceDN w:val="0"/>
+        <w:adjustRightInd w:val="0"/>
+        <w:rPr>
+          <w:rFonts w:ascii="Consolas" w:eastAsiaTheme="minorHAnsi" w:hAnsi="Consolas" w:cs="Consolas"/>
+          <w:sz w:val="20"/>
+          <w:szCs w:val="20"/>
+          <w:lang w:eastAsia="en-US"/>
+        </w:rPr>
+      </w:pPr>
+      <w:r>
+        <w:rPr>
+          <w:rFonts w:ascii="Consolas" w:eastAsiaTheme="minorHAnsi" w:hAnsi="Consolas" w:cs="Consolas"/>
+          <w:color w:val="000000"/>
+          <w:sz w:val="20"/>
+          <w:szCs w:val="20"/>
+          <w:lang w:eastAsia="en-US"/>
+        </w:rPr>
+        <w:t xml:space="preserve">   </w:t>
+      </w:r>
+      <w:proofErr w:type="spellStart"/>
+      <w:r>
+        <w:rPr>
+          <w:rFonts w:ascii="Consolas" w:eastAsiaTheme="minorHAnsi" w:hAnsi="Consolas" w:cs="Consolas"/>
+          <w:b/>
+          <w:bCs/>
+          <w:color w:val="7F0055"/>
+          <w:sz w:val="20"/>
+          <w:szCs w:val="20"/>
+          <w:lang w:eastAsia="en-US"/>
+        </w:rPr>
+        <w:t>private</w:t>
+      </w:r>
+      <w:proofErr w:type="spellEnd"/>
+      <w:r>
+        <w:rPr>
+          <w:rFonts w:ascii="Consolas" w:eastAsiaTheme="minorHAnsi" w:hAnsi="Consolas" w:cs="Consolas"/>
+          <w:color w:val="000000"/>
+          <w:sz w:val="20"/>
+          <w:szCs w:val="20"/>
+          <w:lang w:eastAsia="en-US"/>
+        </w:rPr>
+        <w:t xml:space="preserve"> </w:t>
+      </w:r>
+      <w:proofErr w:type="spellStart"/>
+      <w:r>
+        <w:rPr>
+          <w:rFonts w:ascii="Consolas" w:eastAsiaTheme="minorHAnsi" w:hAnsi="Consolas" w:cs="Consolas"/>
+          <w:b/>
+          <w:bCs/>
+          <w:color w:val="7F0055"/>
+          <w:sz w:val="20"/>
+          <w:szCs w:val="20"/>
+          <w:lang w:eastAsia="en-US"/>
+        </w:rPr>
+        <w:t>int</w:t>
+      </w:r>
+      <w:proofErr w:type="spellEnd"/>
+      <w:r>
+        <w:rPr>
+          <w:rFonts w:ascii="Consolas" w:eastAsiaTheme="minorHAnsi" w:hAnsi="Consolas" w:cs="Consolas"/>
+          <w:color w:val="000000"/>
+          <w:sz w:val="20"/>
+          <w:szCs w:val="20"/>
+          <w:lang w:eastAsia="en-US"/>
+        </w:rPr>
+        <w:t xml:space="preserve"> </w:t>
+      </w:r>
+      <w:r>
+        <w:rPr>
+          <w:rFonts w:ascii="Consolas" w:eastAsiaTheme="minorHAnsi" w:hAnsi="Consolas" w:cs="Consolas"/>
+          <w:color w:val="0000C0"/>
+          <w:sz w:val="20"/>
+          <w:szCs w:val="20"/>
+          <w:lang w:eastAsia="en-US"/>
+        </w:rPr>
+        <w:t>PENA_CONDENACAO_MUTUA</w:t>
+      </w:r>
+      <w:r>
+        <w:rPr>
+          <w:rFonts w:ascii="Consolas" w:eastAsiaTheme="minorHAnsi" w:hAnsi="Consolas" w:cs="Consolas"/>
+          <w:color w:val="000000"/>
+          <w:sz w:val="20"/>
+          <w:szCs w:val="20"/>
+          <w:lang w:eastAsia="en-US"/>
+        </w:rPr>
+        <w:t xml:space="preserve"> = 15;</w:t>
+      </w:r>
+    </w:p>
+    <w:p>
+      <w:pPr>
+        <w:autoSpaceDE w:val="0"/>
+        <w:autoSpaceDN w:val="0"/>
+        <w:adjustRightInd w:val="0"/>
+        <w:rPr>
+          <w:rFonts w:ascii="Consolas" w:eastAsiaTheme="minorHAnsi" w:hAnsi="Consolas" w:cs="Consolas"/>
+          <w:sz w:val="20"/>
+          <w:szCs w:val="20"/>
+          <w:lang w:eastAsia="en-US"/>
+        </w:rPr>
+      </w:pPr>
+      <w:r>
+        <w:rPr>
+          <w:rFonts w:ascii="Consolas" w:eastAsiaTheme="minorHAnsi" w:hAnsi="Consolas" w:cs="Consolas"/>
+          <w:color w:val="000000"/>
+          <w:sz w:val="20"/>
+          <w:szCs w:val="20"/>
+          <w:lang w:eastAsia="en-US"/>
+        </w:rPr>
+        <w:t xml:space="preserve">   </w:t>
+      </w:r>
+      <w:proofErr w:type="spellStart"/>
+      <w:r>
+        <w:rPr>
+          <w:rFonts w:ascii="Consolas" w:eastAsiaTheme="minorHAnsi" w:hAnsi="Consolas" w:cs="Consolas"/>
+          <w:b/>
+          <w:bCs/>
+          <w:color w:val="7F0055"/>
+          <w:sz w:val="20"/>
+          <w:szCs w:val="20"/>
+          <w:lang w:eastAsia="en-US"/>
+        </w:rPr>
+        <w:t>private</w:t>
+      </w:r>
+      <w:proofErr w:type="spellEnd"/>
+      <w:r>
+        <w:rPr>
+          <w:rFonts w:ascii="Consolas" w:eastAsiaTheme="minorHAnsi" w:hAnsi="Consolas" w:cs="Consolas"/>
+          <w:color w:val="000000"/>
+          <w:sz w:val="20"/>
+          <w:szCs w:val="20"/>
+          <w:lang w:eastAsia="en-US"/>
+        </w:rPr>
+        <w:t xml:space="preserve"> </w:t>
+      </w:r>
+      <w:proofErr w:type="spellStart"/>
+      <w:r>
+        <w:rPr>
+          <w:rFonts w:ascii="Consolas" w:eastAsiaTheme="minorHAnsi" w:hAnsi="Consolas" w:cs="Consolas"/>
+          <w:b/>
+          <w:bCs/>
+          <w:color w:val="7F0055"/>
+          <w:sz w:val="20"/>
+          <w:szCs w:val="20"/>
+          <w:lang w:eastAsia="en-US"/>
+        </w:rPr>
+        <w:t>int</w:t>
+      </w:r>
+      <w:proofErr w:type="spellEnd"/>
+      <w:r>
+        <w:rPr>
+          <w:rFonts w:ascii="Consolas" w:eastAsiaTheme="minorHAnsi" w:hAnsi="Consolas" w:cs="Consolas"/>
+          <w:color w:val="000000"/>
+          <w:sz w:val="20"/>
+          <w:szCs w:val="20"/>
+          <w:lang w:eastAsia="en-US"/>
+        </w:rPr>
+        <w:t xml:space="preserve"> </w:t>
+      </w:r>
+      <w:r>
+        <w:rPr>
+          <w:rFonts w:ascii="Consolas" w:eastAsiaTheme="minorHAnsi" w:hAnsi="Consolas" w:cs="Consolas"/>
+          <w:color w:val="0000C0"/>
+          <w:sz w:val="20"/>
+          <w:szCs w:val="20"/>
+          <w:lang w:eastAsia="en-US"/>
+        </w:rPr>
+        <w:t>PENA_CONDENACAO_INDIVIDUAL</w:t>
+      </w:r>
+      <w:r>
+        <w:rPr>
+          <w:rFonts w:ascii="Consolas" w:eastAsiaTheme="minorHAnsi" w:hAnsi="Consolas" w:cs="Consolas"/>
+          <w:color w:val="000000"/>
+          <w:sz w:val="20"/>
+          <w:szCs w:val="20"/>
+          <w:lang w:eastAsia="en-US"/>
+        </w:rPr>
+        <w:t xml:space="preserve"> = 10;</w:t>
+      </w:r>
+    </w:p>
+    <w:p>
+      <w:pPr>
+        <w:autoSpaceDE w:val="0"/>
+        <w:autoSpaceDN w:val="0"/>
+        <w:adjustRightInd w:val="0"/>
+        <w:rPr>
+          <w:rFonts w:ascii="Consolas" w:eastAsiaTheme="minorHAnsi" w:hAnsi="Consolas" w:cs="Consolas"/>
+          <w:sz w:val="20"/>
+          <w:szCs w:val="20"/>
+          <w:lang w:eastAsia="en-US"/>
+        </w:rPr>
+      </w:pPr>
+      <w:r>
+        <w:rPr>
+          <w:rFonts w:ascii="Consolas" w:eastAsiaTheme="minorHAnsi" w:hAnsi="Consolas" w:cs="Consolas"/>
+          <w:color w:val="000000"/>
+          <w:sz w:val="20"/>
+          <w:szCs w:val="20"/>
+          <w:lang w:eastAsia="en-US"/>
+        </w:rPr>
+        <w:t xml:space="preserve">   </w:t>
+      </w:r>
+      <w:proofErr w:type="spellStart"/>
+      <w:r>
+        <w:rPr>
+          <w:rFonts w:ascii="Consolas" w:eastAsiaTheme="minorHAnsi" w:hAnsi="Consolas" w:cs="Consolas"/>
+          <w:b/>
+          <w:bCs/>
+          <w:color w:val="7F0055"/>
+          <w:sz w:val="20"/>
+          <w:szCs w:val="20"/>
+          <w:lang w:eastAsia="en-US"/>
+        </w:rPr>
+        <w:t>private</w:t>
+      </w:r>
+      <w:proofErr w:type="spellEnd"/>
+      <w:r>
+        <w:rPr>
+          <w:rFonts w:ascii="Consolas" w:eastAsiaTheme="minorHAnsi" w:hAnsi="Consolas" w:cs="Consolas"/>
+          <w:color w:val="000000"/>
+          <w:sz w:val="20"/>
+          <w:szCs w:val="20"/>
+          <w:lang w:eastAsia="en-US"/>
+        </w:rPr>
+        <w:t xml:space="preserve"> </w:t>
+      </w:r>
+      <w:proofErr w:type="spellStart"/>
+      <w:r>
+        <w:rPr>
+          <w:rFonts w:ascii="Consolas" w:eastAsiaTheme="minorHAnsi" w:hAnsi="Consolas" w:cs="Consolas"/>
+          <w:b/>
+          <w:bCs/>
+          <w:color w:val="7F0055"/>
+          <w:sz w:val="20"/>
+          <w:szCs w:val="20"/>
+          <w:lang w:eastAsia="en-US"/>
+        </w:rPr>
+        <w:t>int</w:t>
+      </w:r>
+      <w:proofErr w:type="spellEnd"/>
+      <w:r>
+        <w:rPr>
+          <w:rFonts w:ascii="Consolas" w:eastAsiaTheme="minorHAnsi" w:hAnsi="Consolas" w:cs="Consolas"/>
+          <w:color w:val="000000"/>
+          <w:sz w:val="20"/>
+          <w:szCs w:val="20"/>
+          <w:lang w:eastAsia="en-US"/>
+        </w:rPr>
+        <w:t xml:space="preserve"> </w:t>
+      </w:r>
+      <w:r>
+        <w:rPr>
+          <w:rFonts w:ascii="Consolas" w:eastAsiaTheme="minorHAnsi" w:hAnsi="Consolas" w:cs="Consolas"/>
+          <w:color w:val="0000C0"/>
+          <w:sz w:val="20"/>
+          <w:szCs w:val="20"/>
+          <w:lang w:eastAsia="en-US"/>
+        </w:rPr>
+        <w:t>PENA_CONDENACAO_CUMPLICES</w:t>
+      </w:r>
+      <w:r>
+        <w:rPr>
+          <w:rFonts w:ascii="Consolas" w:eastAsiaTheme="minorHAnsi" w:hAnsi="Consolas" w:cs="Consolas"/>
+          <w:color w:val="000000"/>
+          <w:sz w:val="20"/>
+          <w:szCs w:val="20"/>
+          <w:lang w:eastAsia="en-US"/>
+        </w:rPr>
+        <w:t xml:space="preserve"> = 11;</w:t>
+      </w:r>
+    </w:p>
+    <w:p>
+      <w:pPr>
+        <w:autoSpaceDE w:val="0"/>
+        <w:autoSpaceDN w:val="0"/>
+        <w:adjustRightInd w:val="0"/>
+        <w:rPr>
+          <w:rFonts w:ascii="Consolas" w:eastAsiaTheme="minorHAnsi" w:hAnsi="Consolas" w:cs="Consolas"/>
+          <w:sz w:val="20"/>
+          <w:szCs w:val="20"/>
+          <w:lang w:eastAsia="en-US"/>
+        </w:rPr>
+      </w:pPr>
+    </w:p>
+    <w:p>
+      <w:pPr>
+        <w:autoSpaceDE w:val="0"/>
+        <w:autoSpaceDN w:val="0"/>
+        <w:adjustRightInd w:val="0"/>
+        <w:rPr>
+          <w:rFonts w:ascii="Consolas" w:eastAsiaTheme="minorHAnsi" w:hAnsi="Consolas" w:cs="Consolas"/>
+          <w:sz w:val="20"/>
+          <w:szCs w:val="20"/>
+          <w:lang w:eastAsia="en-US"/>
+        </w:rPr>
+      </w:pPr>
+      <w:r>
+        <w:rPr>
+          <w:rFonts w:ascii="Consolas" w:eastAsiaTheme="minorHAnsi" w:hAnsi="Consolas" w:cs="Consolas"/>
+          <w:color w:val="000000"/>
+          <w:sz w:val="20"/>
+          <w:szCs w:val="20"/>
+          <w:lang w:eastAsia="en-US"/>
+        </w:rPr>
+        <w:t xml:space="preserve">   </w:t>
+      </w:r>
+      <w:proofErr w:type="spellStart"/>
+      <w:r>
+        <w:rPr>
+          <w:rFonts w:ascii="Consolas" w:eastAsiaTheme="minorHAnsi" w:hAnsi="Consolas" w:cs="Consolas"/>
+          <w:b/>
+          <w:bCs/>
+          <w:color w:val="7F0055"/>
+          <w:sz w:val="20"/>
+          <w:szCs w:val="20"/>
+          <w:lang w:eastAsia="en-US"/>
+        </w:rPr>
+        <w:t>public</w:t>
+      </w:r>
+      <w:proofErr w:type="spellEnd"/>
+      <w:r>
+        <w:rPr>
+          <w:rFonts w:ascii="Consolas" w:eastAsiaTheme="minorHAnsi" w:hAnsi="Consolas" w:cs="Consolas"/>
+          <w:color w:val="000000"/>
+          <w:sz w:val="20"/>
+          <w:szCs w:val="20"/>
+          <w:lang w:eastAsia="en-US"/>
+        </w:rPr>
+        <w:t xml:space="preserve"> </w:t>
+      </w:r>
+      <w:proofErr w:type="spellStart"/>
+      <w:r>
+        <w:rPr>
+          <w:rFonts w:ascii="Consolas" w:eastAsiaTheme="minorHAnsi" w:hAnsi="Consolas" w:cs="Consolas"/>
+          <w:b/>
+          <w:bCs/>
+          <w:color w:val="7F0055"/>
+          <w:sz w:val="20"/>
+          <w:szCs w:val="20"/>
+          <w:lang w:eastAsia="en-US"/>
+        </w:rPr>
+        <w:t>int</w:t>
+      </w:r>
+      <w:proofErr w:type="spellEnd"/>
+      <w:r>
+        <w:rPr>
+          <w:rFonts w:ascii="Consolas" w:eastAsiaTheme="minorHAnsi" w:hAnsi="Consolas" w:cs="Consolas"/>
+          <w:color w:val="000000"/>
+          <w:sz w:val="20"/>
+          <w:szCs w:val="20"/>
+          <w:lang w:eastAsia="en-US"/>
+        </w:rPr>
+        <w:t xml:space="preserve"> </w:t>
+      </w:r>
+      <w:proofErr w:type="spellStart"/>
+      <w:proofErr w:type="gramStart"/>
+      <w:r>
+        <w:rPr>
+          <w:rFonts w:ascii="Consolas" w:eastAsiaTheme="minorHAnsi" w:hAnsi="Consolas" w:cs="Consolas"/>
+          <w:color w:val="000000"/>
+          <w:sz w:val="20"/>
+          <w:szCs w:val="20"/>
+          <w:lang w:eastAsia="en-US"/>
+        </w:rPr>
+        <w:t>calculaPena</w:t>
+      </w:r>
+      <w:proofErr w:type="spellEnd"/>
+      <w:r>
+        <w:rPr>
+          <w:rFonts w:ascii="Consolas" w:eastAsiaTheme="minorHAnsi" w:hAnsi="Consolas" w:cs="Consolas"/>
+          <w:color w:val="000000"/>
+          <w:sz w:val="20"/>
+          <w:szCs w:val="20"/>
+          <w:lang w:eastAsia="en-US"/>
+        </w:rPr>
+        <w:t>(</w:t>
+      </w:r>
+      <w:proofErr w:type="gramEnd"/>
+      <w:r>
+        <w:rPr>
+          <w:rFonts w:ascii="Consolas" w:eastAsiaTheme="minorHAnsi" w:hAnsi="Consolas" w:cs="Consolas"/>
+          <w:color w:val="000000"/>
+          <w:sz w:val="20"/>
+          <w:szCs w:val="20"/>
+          <w:u w:val="single"/>
+          <w:lang w:eastAsia="en-US"/>
+        </w:rPr>
+        <w:t>Resposta</w:t>
+      </w:r>
+      <w:r>
+        <w:rPr>
+          <w:rFonts w:ascii="Consolas" w:eastAsiaTheme="minorHAnsi" w:hAnsi="Consolas" w:cs="Consolas"/>
+          <w:color w:val="000000"/>
+          <w:sz w:val="20"/>
+          <w:szCs w:val="20"/>
+          <w:lang w:eastAsia="en-US"/>
+        </w:rPr>
+        <w:t xml:space="preserve"> </w:t>
+      </w:r>
+      <w:proofErr w:type="spellStart"/>
+      <w:r>
+        <w:rPr>
+          <w:rFonts w:ascii="Consolas" w:eastAsiaTheme="minorHAnsi" w:hAnsi="Consolas" w:cs="Consolas"/>
+          <w:color w:val="6A3E3E"/>
+          <w:sz w:val="20"/>
+          <w:szCs w:val="20"/>
+          <w:lang w:eastAsia="en-US"/>
+        </w:rPr>
+        <w:t>respostaPrisioneiroA</w:t>
+      </w:r>
+      <w:proofErr w:type="spellEnd"/>
+      <w:r>
+        <w:rPr>
+          <w:rFonts w:ascii="Consolas" w:eastAsiaTheme="minorHAnsi" w:hAnsi="Consolas" w:cs="Consolas"/>
+          <w:color w:val="000000"/>
+          <w:sz w:val="20"/>
+          <w:szCs w:val="20"/>
+          <w:lang w:eastAsia="en-US"/>
+        </w:rPr>
+        <w:t xml:space="preserve">, </w:t>
+      </w:r>
+      <w:r>
+        <w:rPr>
+          <w:rFonts w:ascii="Consolas" w:eastAsiaTheme="minorHAnsi" w:hAnsi="Consolas" w:cs="Consolas"/>
+          <w:color w:val="000000"/>
+          <w:sz w:val="20"/>
+          <w:szCs w:val="20"/>
+          <w:u w:val="single"/>
+          <w:lang w:eastAsia="en-US"/>
+        </w:rPr>
+        <w:t>Resposta</w:t>
+      </w:r>
+      <w:r>
+        <w:rPr>
+          <w:rFonts w:ascii="Consolas" w:eastAsiaTheme="minorHAnsi" w:hAnsi="Consolas" w:cs="Consolas"/>
+          <w:color w:val="000000"/>
+          <w:sz w:val="20"/>
+          <w:szCs w:val="20"/>
+          <w:lang w:eastAsia="en-US"/>
+        </w:rPr>
+        <w:t xml:space="preserve"> </w:t>
+      </w:r>
+      <w:proofErr w:type="spellStart"/>
+      <w:r>
+        <w:rPr>
+          <w:rFonts w:ascii="Consolas" w:eastAsiaTheme="minorHAnsi" w:hAnsi="Consolas" w:cs="Consolas"/>
+          <w:color w:val="6A3E3E"/>
+          <w:sz w:val="20"/>
+          <w:szCs w:val="20"/>
+          <w:lang w:eastAsia="en-US"/>
+        </w:rPr>
+        <w:t>respostaPrisioneiroB</w:t>
+      </w:r>
+      <w:proofErr w:type="spellEnd"/>
+      <w:r>
+        <w:rPr>
+          <w:rFonts w:ascii="Consolas" w:eastAsiaTheme="minorHAnsi" w:hAnsi="Consolas" w:cs="Consolas"/>
+          <w:color w:val="000000"/>
+          <w:sz w:val="20"/>
+          <w:szCs w:val="20"/>
+          <w:lang w:eastAsia="en-US"/>
+        </w:rPr>
+        <w:t>) {</w:t>
+      </w:r>
+    </w:p>
+    <w:p>
+      <w:pPr>
+        <w:autoSpaceDE w:val="0"/>
+        <w:autoSpaceDN w:val="0"/>
+        <w:adjustRightInd w:val="0"/>
+        <w:rPr>
+          <w:rFonts w:ascii="Consolas" w:eastAsiaTheme="minorHAnsi" w:hAnsi="Consolas" w:cs="Consolas"/>
+          <w:sz w:val="20"/>
+          <w:szCs w:val="20"/>
+          <w:lang w:eastAsia="en-US"/>
+        </w:rPr>
+      </w:pPr>
+      <w:r>
+        <w:rPr>
+          <w:rFonts w:ascii="Consolas" w:eastAsiaTheme="minorHAnsi" w:hAnsi="Consolas" w:cs="Consolas"/>
+          <w:color w:val="000000"/>
+          <w:sz w:val="20"/>
+          <w:szCs w:val="20"/>
+          <w:lang w:eastAsia="en-US"/>
+        </w:rPr>
+        <w:t xml:space="preserve">      </w:t>
+      </w:r>
       <w:bookmarkStart w:id="0" w:name="_GoBack"/>
       <w:bookmarkEnd w:id="0"/>
+      <w:proofErr w:type="spellStart"/>
+      <w:r>
+        <w:rPr>
+          <w:rFonts w:ascii="Consolas" w:eastAsiaTheme="minorHAnsi" w:hAnsi="Consolas" w:cs="Consolas"/>
+          <w:b/>
+          <w:bCs/>
+          <w:color w:val="7F0055"/>
+          <w:sz w:val="20"/>
+          <w:szCs w:val="20"/>
+          <w:lang w:eastAsia="en-US"/>
+        </w:rPr>
+        <w:t>if</w:t>
+      </w:r>
+      <w:proofErr w:type="spellEnd"/>
+      <w:r>
+        <w:rPr>
+          <w:rFonts w:ascii="Consolas" w:eastAsiaTheme="minorHAnsi" w:hAnsi="Consolas" w:cs="Consolas"/>
+          <w:color w:val="000000"/>
+          <w:sz w:val="20"/>
+          <w:szCs w:val="20"/>
+          <w:lang w:eastAsia="en-US"/>
+        </w:rPr>
+        <w:t xml:space="preserve"> (</w:t>
+      </w:r>
+      <w:proofErr w:type="spellStart"/>
+      <w:r>
+        <w:rPr>
+          <w:rFonts w:ascii="Consolas" w:eastAsiaTheme="minorHAnsi" w:hAnsi="Consolas" w:cs="Consolas"/>
+          <w:color w:val="6A3E3E"/>
+          <w:sz w:val="20"/>
+          <w:szCs w:val="20"/>
+          <w:lang w:eastAsia="en-US"/>
+        </w:rPr>
+        <w:t>respostaPrisioneiroA</w:t>
+      </w:r>
+      <w:proofErr w:type="spellEnd"/>
+      <w:r>
+        <w:rPr>
+          <w:rFonts w:ascii="Consolas" w:eastAsiaTheme="minorHAnsi" w:hAnsi="Consolas" w:cs="Consolas"/>
+          <w:color w:val="000000"/>
+          <w:sz w:val="20"/>
+          <w:szCs w:val="20"/>
+          <w:lang w:eastAsia="en-US"/>
+        </w:rPr>
+        <w:t xml:space="preserve"> == </w:t>
+      </w:r>
+      <w:proofErr w:type="spellStart"/>
+      <w:r>
+        <w:rPr>
+          <w:rFonts w:ascii="Consolas" w:eastAsiaTheme="minorHAnsi" w:hAnsi="Consolas" w:cs="Consolas"/>
+          <w:color w:val="000000"/>
+          <w:sz w:val="20"/>
+          <w:szCs w:val="20"/>
+          <w:u w:val="single"/>
+          <w:lang w:eastAsia="en-US"/>
+        </w:rPr>
+        <w:t>Resposta</w:t>
+      </w:r>
+      <w:r>
+        <w:rPr>
+          <w:rFonts w:ascii="Consolas" w:eastAsiaTheme="minorHAnsi" w:hAnsi="Consolas" w:cs="Consolas"/>
+          <w:color w:val="000000"/>
+          <w:sz w:val="20"/>
+          <w:szCs w:val="20"/>
+          <w:lang w:eastAsia="en-US"/>
+        </w:rPr>
+        <w:t>.DELACAO</w:t>
+      </w:r>
+      <w:proofErr w:type="spellEnd"/>
+      <w:r>
+        <w:rPr>
+          <w:rFonts w:ascii="Consolas" w:eastAsiaTheme="minorHAnsi" w:hAnsi="Consolas" w:cs="Consolas"/>
+          <w:color w:val="000000"/>
+          <w:sz w:val="20"/>
+          <w:szCs w:val="20"/>
+          <w:lang w:eastAsia="en-US"/>
+        </w:rPr>
+        <w:t>) {</w:t>
+      </w:r>
+    </w:p>
+    <w:p>
+      <w:pPr>
+        <w:autoSpaceDE w:val="0"/>
+        <w:autoSpaceDN w:val="0"/>
+        <w:adjustRightInd w:val="0"/>
+        <w:rPr>
+          <w:rFonts w:ascii="Consolas" w:eastAsiaTheme="minorHAnsi" w:hAnsi="Consolas" w:cs="Consolas"/>
+          <w:sz w:val="20"/>
+          <w:szCs w:val="20"/>
+          <w:lang w:eastAsia="en-US"/>
+        </w:rPr>
+      </w:pPr>
+      <w:r>
+        <w:rPr>
+          <w:rFonts w:ascii="Consolas" w:eastAsiaTheme="minorHAnsi" w:hAnsi="Consolas" w:cs="Consolas"/>
+          <w:color w:val="000000"/>
+          <w:sz w:val="20"/>
+          <w:szCs w:val="20"/>
+          <w:lang w:eastAsia="en-US"/>
+        </w:rPr>
+        <w:t xml:space="preserve">          </w:t>
+      </w:r>
+      <w:proofErr w:type="spellStart"/>
+      <w:r>
+        <w:rPr>
+          <w:rFonts w:ascii="Consolas" w:eastAsiaTheme="minorHAnsi" w:hAnsi="Consolas" w:cs="Consolas"/>
+          <w:b/>
+          <w:bCs/>
+          <w:color w:val="7F0055"/>
+          <w:sz w:val="20"/>
+          <w:szCs w:val="20"/>
+          <w:lang w:eastAsia="en-US"/>
+        </w:rPr>
+        <w:t>if</w:t>
+      </w:r>
+      <w:proofErr w:type="spellEnd"/>
+      <w:r>
+        <w:rPr>
+          <w:rFonts w:ascii="Consolas" w:eastAsiaTheme="minorHAnsi" w:hAnsi="Consolas" w:cs="Consolas"/>
+          <w:color w:val="000000"/>
+          <w:sz w:val="20"/>
+          <w:szCs w:val="20"/>
+          <w:lang w:eastAsia="en-US"/>
+        </w:rPr>
+        <w:t xml:space="preserve"> (</w:t>
+      </w:r>
+      <w:proofErr w:type="spellStart"/>
+      <w:r>
+        <w:rPr>
+          <w:rFonts w:ascii="Consolas" w:eastAsiaTheme="minorHAnsi" w:hAnsi="Consolas" w:cs="Consolas"/>
+          <w:color w:val="6A3E3E"/>
+          <w:sz w:val="20"/>
+          <w:szCs w:val="20"/>
+          <w:lang w:eastAsia="en-US"/>
+        </w:rPr>
+        <w:t>respostaPrisioneiroB</w:t>
+      </w:r>
+      <w:proofErr w:type="spellEnd"/>
+      <w:r>
+        <w:rPr>
+          <w:rFonts w:ascii="Consolas" w:eastAsiaTheme="minorHAnsi" w:hAnsi="Consolas" w:cs="Consolas"/>
+          <w:color w:val="000000"/>
+          <w:sz w:val="20"/>
+          <w:szCs w:val="20"/>
+          <w:lang w:eastAsia="en-US"/>
+        </w:rPr>
+        <w:t xml:space="preserve"> == </w:t>
+      </w:r>
+      <w:proofErr w:type="spellStart"/>
+      <w:r>
+        <w:rPr>
+          <w:rFonts w:ascii="Consolas" w:eastAsiaTheme="minorHAnsi" w:hAnsi="Consolas" w:cs="Consolas"/>
+          <w:color w:val="000000"/>
+          <w:sz w:val="20"/>
+          <w:szCs w:val="20"/>
+          <w:u w:val="single"/>
+          <w:lang w:eastAsia="en-US"/>
+        </w:rPr>
+        <w:t>Resposta</w:t>
+      </w:r>
+      <w:r>
+        <w:rPr>
+          <w:rFonts w:ascii="Consolas" w:eastAsiaTheme="minorHAnsi" w:hAnsi="Consolas" w:cs="Consolas"/>
+          <w:color w:val="000000"/>
+          <w:sz w:val="20"/>
+          <w:szCs w:val="20"/>
+          <w:lang w:eastAsia="en-US"/>
+        </w:rPr>
+        <w:t>.DELACAO</w:t>
+      </w:r>
+      <w:proofErr w:type="spellEnd"/>
+      <w:r>
+        <w:rPr>
+          <w:rFonts w:ascii="Consolas" w:eastAsiaTheme="minorHAnsi" w:hAnsi="Consolas" w:cs="Consolas"/>
+          <w:color w:val="000000"/>
+          <w:sz w:val="20"/>
+          <w:szCs w:val="20"/>
+          <w:lang w:eastAsia="en-US"/>
+        </w:rPr>
+        <w:t>) {</w:t>
+      </w:r>
+    </w:p>
+    <w:p>
+      <w:pPr>
+        <w:autoSpaceDE w:val="0"/>
+        <w:autoSpaceDN w:val="0"/>
+        <w:adjustRightInd w:val="0"/>
+        <w:rPr>
+          <w:rFonts w:ascii="Consolas" w:eastAsiaTheme="minorHAnsi" w:hAnsi="Consolas" w:cs="Consolas"/>
+          <w:sz w:val="20"/>
+          <w:szCs w:val="20"/>
+          <w:lang w:eastAsia="en-US"/>
+        </w:rPr>
+      </w:pPr>
+      <w:r>
+        <w:rPr>
+          <w:rFonts w:ascii="Consolas" w:eastAsiaTheme="minorHAnsi" w:hAnsi="Consolas" w:cs="Consolas"/>
+          <w:color w:val="000000"/>
+          <w:sz w:val="20"/>
+          <w:szCs w:val="20"/>
+          <w:lang w:eastAsia="en-US"/>
+        </w:rPr>
+        <w:t xml:space="preserve">            </w:t>
+      </w:r>
+      <w:proofErr w:type="spellStart"/>
+      <w:r>
+        <w:rPr>
+          <w:rFonts w:ascii="Consolas" w:eastAsiaTheme="minorHAnsi" w:hAnsi="Consolas" w:cs="Consolas"/>
+          <w:b/>
+          <w:bCs/>
+          <w:color w:val="7F0055"/>
+          <w:sz w:val="20"/>
+          <w:szCs w:val="20"/>
+          <w:lang w:eastAsia="en-US"/>
+        </w:rPr>
+        <w:t>return</w:t>
+      </w:r>
+      <w:proofErr w:type="spellEnd"/>
+      <w:r>
+        <w:rPr>
+          <w:rFonts w:ascii="Consolas" w:eastAsiaTheme="minorHAnsi" w:hAnsi="Consolas" w:cs="Consolas"/>
+          <w:color w:val="000000"/>
+          <w:sz w:val="20"/>
+          <w:szCs w:val="20"/>
+          <w:lang w:eastAsia="en-US"/>
+        </w:rPr>
+        <w:t xml:space="preserve"> </w:t>
+      </w:r>
+      <w:r>
+        <w:rPr>
+          <w:rFonts w:ascii="Consolas" w:eastAsiaTheme="minorHAnsi" w:hAnsi="Consolas" w:cs="Consolas"/>
+          <w:color w:val="0000C0"/>
+          <w:sz w:val="20"/>
+          <w:szCs w:val="20"/>
+          <w:lang w:eastAsia="en-US"/>
+        </w:rPr>
+        <w:t>PENA_CONDENACAO_MUTUA</w:t>
+      </w:r>
+      <w:r>
+        <w:rPr>
+          <w:rFonts w:ascii="Consolas" w:eastAsiaTheme="minorHAnsi" w:hAnsi="Consolas" w:cs="Consolas"/>
+          <w:color w:val="000000"/>
+          <w:sz w:val="20"/>
+          <w:szCs w:val="20"/>
+          <w:lang w:eastAsia="en-US"/>
+        </w:rPr>
+        <w:t>;</w:t>
+      </w:r>
+    </w:p>
+    <w:p>
+      <w:pPr>
+        <w:autoSpaceDE w:val="0"/>
+        <w:autoSpaceDN w:val="0"/>
+        <w:adjustRightInd w:val="0"/>
+        <w:rPr>
+          <w:rFonts w:ascii="Consolas" w:eastAsiaTheme="minorHAnsi" w:hAnsi="Consolas" w:cs="Consolas"/>
+          <w:sz w:val="20"/>
+          <w:szCs w:val="20"/>
+          <w:lang w:val="en-US" w:eastAsia="en-US"/>
+        </w:rPr>
+      </w:pPr>
+      <w:r>
+        <w:rPr>
+          <w:rFonts w:ascii="Consolas" w:eastAsiaTheme="minorHAnsi" w:hAnsi="Consolas" w:cs="Consolas"/>
+          <w:color w:val="000000"/>
+          <w:sz w:val="20"/>
+          <w:szCs w:val="20"/>
+          <w:lang w:eastAsia="en-US"/>
+        </w:rPr>
+        <w:t xml:space="preserve">          </w:t>
+      </w:r>
+      <w:r>
+        <w:rPr>
+          <w:rFonts w:ascii="Consolas" w:eastAsiaTheme="minorHAnsi" w:hAnsi="Consolas" w:cs="Consolas"/>
+          <w:color w:val="000000"/>
+          <w:sz w:val="20"/>
+          <w:szCs w:val="20"/>
+          <w:lang w:val="en-US" w:eastAsia="en-US"/>
+        </w:rPr>
+        <w:t xml:space="preserve">} </w:t>
+      </w:r>
+      <w:r>
+        <w:rPr>
+          <w:rFonts w:ascii="Consolas" w:eastAsiaTheme="minorHAnsi" w:hAnsi="Consolas" w:cs="Consolas"/>
+          <w:b/>
+          <w:bCs/>
+          <w:color w:val="7F0055"/>
+          <w:sz w:val="20"/>
+          <w:szCs w:val="20"/>
+          <w:lang w:val="en-US" w:eastAsia="en-US"/>
+        </w:rPr>
+        <w:t>else</w:t>
+      </w:r>
+      <w:r>
+        <w:rPr>
+          <w:rFonts w:ascii="Consolas" w:eastAsiaTheme="minorHAnsi" w:hAnsi="Consolas" w:cs="Consolas"/>
+          <w:color w:val="000000"/>
+          <w:sz w:val="20"/>
+          <w:szCs w:val="20"/>
+          <w:lang w:val="en-US" w:eastAsia="en-US"/>
+        </w:rPr>
+        <w:t xml:space="preserve"> {</w:t>
+      </w:r>
+    </w:p>
+    <w:p>
+      <w:pPr>
+        <w:autoSpaceDE w:val="0"/>
+        <w:autoSpaceDN w:val="0"/>
+        <w:adjustRightInd w:val="0"/>
+        <w:rPr>
+          <w:rFonts w:ascii="Consolas" w:eastAsiaTheme="minorHAnsi" w:hAnsi="Consolas" w:cs="Consolas"/>
+          <w:sz w:val="20"/>
+          <w:szCs w:val="20"/>
+          <w:lang w:val="en-US" w:eastAsia="en-US"/>
+        </w:rPr>
+      </w:pPr>
+      <w:r>
+        <w:rPr>
+          <w:rFonts w:ascii="Consolas" w:eastAsiaTheme="minorHAnsi" w:hAnsi="Consolas" w:cs="Consolas"/>
+          <w:color w:val="000000"/>
+          <w:sz w:val="20"/>
+          <w:szCs w:val="20"/>
+          <w:lang w:val="en-US" w:eastAsia="en-US"/>
+        </w:rPr>
+        <w:t xml:space="preserve">                 </w:t>
+      </w:r>
+      <w:r>
+        <w:rPr>
+          <w:rFonts w:ascii="Consolas" w:eastAsiaTheme="minorHAnsi" w:hAnsi="Consolas" w:cs="Consolas"/>
+          <w:b/>
+          <w:bCs/>
+          <w:color w:val="7F0055"/>
+          <w:sz w:val="20"/>
+          <w:szCs w:val="20"/>
+          <w:lang w:val="en-US" w:eastAsia="en-US"/>
+        </w:rPr>
+        <w:t>return</w:t>
+      </w:r>
+      <w:r>
+        <w:rPr>
+          <w:rFonts w:ascii="Consolas" w:eastAsiaTheme="minorHAnsi" w:hAnsi="Consolas" w:cs="Consolas"/>
+          <w:color w:val="000000"/>
+          <w:sz w:val="20"/>
+          <w:szCs w:val="20"/>
+          <w:lang w:val="en-US" w:eastAsia="en-US"/>
+        </w:rPr>
+        <w:t xml:space="preserve"> </w:t>
+      </w:r>
+      <w:r>
+        <w:rPr>
+          <w:rFonts w:ascii="Consolas" w:eastAsiaTheme="minorHAnsi" w:hAnsi="Consolas" w:cs="Consolas"/>
+          <w:color w:val="0000C0"/>
+          <w:sz w:val="20"/>
+          <w:szCs w:val="20"/>
+          <w:lang w:val="en-US" w:eastAsia="en-US"/>
+        </w:rPr>
+        <w:t>PENA_INOCENCIA</w:t>
+      </w:r>
+      <w:r>
+        <w:rPr>
+          <w:rFonts w:ascii="Consolas" w:eastAsiaTheme="minorHAnsi" w:hAnsi="Consolas" w:cs="Consolas"/>
+          <w:color w:val="000000"/>
+          <w:sz w:val="20"/>
+          <w:szCs w:val="20"/>
+          <w:lang w:val="en-US" w:eastAsia="en-US"/>
+        </w:rPr>
+        <w:t>;</w:t>
+      </w:r>
+    </w:p>
+    <w:p>
+      <w:pPr>
+        <w:autoSpaceDE w:val="0"/>
+        <w:autoSpaceDN w:val="0"/>
+        <w:adjustRightInd w:val="0"/>
+        <w:rPr>
+          <w:rFonts w:ascii="Consolas" w:eastAsiaTheme="minorHAnsi" w:hAnsi="Consolas" w:cs="Consolas"/>
+          <w:sz w:val="20"/>
+          <w:szCs w:val="20"/>
+          <w:lang w:val="en-US" w:eastAsia="en-US"/>
+        </w:rPr>
+      </w:pPr>
+      <w:r>
+        <w:rPr>
+          <w:rFonts w:ascii="Consolas" w:eastAsiaTheme="minorHAnsi" w:hAnsi="Consolas" w:cs="Consolas"/>
+          <w:color w:val="000000"/>
+          <w:sz w:val="20"/>
+          <w:szCs w:val="20"/>
+          <w:lang w:val="en-US" w:eastAsia="en-US"/>
+        </w:rPr>
+        <w:t xml:space="preserve">                 }</w:t>
+      </w:r>
+    </w:p>
+    <w:p>
+      <w:pPr>
+        <w:autoSpaceDE w:val="0"/>
+        <w:autoSpaceDN w:val="0"/>
+        <w:adjustRightInd w:val="0"/>
+        <w:rPr>
+          <w:rFonts w:ascii="Consolas" w:eastAsiaTheme="minorHAnsi" w:hAnsi="Consolas" w:cs="Consolas"/>
+          <w:sz w:val="20"/>
+          <w:szCs w:val="20"/>
+          <w:lang w:val="en-US" w:eastAsia="en-US"/>
+        </w:rPr>
+      </w:pPr>
+      <w:r>
+        <w:rPr>
+          <w:rFonts w:ascii="Consolas" w:eastAsiaTheme="minorHAnsi" w:hAnsi="Consolas" w:cs="Consolas"/>
+          <w:color w:val="000000"/>
+          <w:sz w:val="20"/>
+          <w:szCs w:val="20"/>
+          <w:lang w:val="en-US" w:eastAsia="en-US"/>
+        </w:rPr>
+        <w:t xml:space="preserve">       } </w:t>
+      </w:r>
+      <w:r>
+        <w:rPr>
+          <w:rFonts w:ascii="Consolas" w:eastAsiaTheme="minorHAnsi" w:hAnsi="Consolas" w:cs="Consolas"/>
+          <w:b/>
+          <w:bCs/>
+          <w:color w:val="7F0055"/>
+          <w:sz w:val="20"/>
+          <w:szCs w:val="20"/>
+          <w:lang w:val="en-US" w:eastAsia="en-US"/>
+        </w:rPr>
+        <w:t>else</w:t>
+      </w:r>
+      <w:r>
+        <w:rPr>
+          <w:rFonts w:ascii="Consolas" w:eastAsiaTheme="minorHAnsi" w:hAnsi="Consolas" w:cs="Consolas"/>
+          <w:color w:val="000000"/>
+          <w:sz w:val="20"/>
+          <w:szCs w:val="20"/>
+          <w:lang w:val="en-US" w:eastAsia="en-US"/>
+        </w:rPr>
+        <w:t xml:space="preserve"> {</w:t>
+      </w:r>
+    </w:p>
+    <w:p>
+      <w:pPr>
+        <w:autoSpaceDE w:val="0"/>
+        <w:autoSpaceDN w:val="0"/>
+        <w:adjustRightInd w:val="0"/>
+        <w:rPr>
+          <w:rFonts w:ascii="Consolas" w:eastAsiaTheme="minorHAnsi" w:hAnsi="Consolas" w:cs="Consolas"/>
+          <w:sz w:val="20"/>
+          <w:szCs w:val="20"/>
+          <w:lang w:eastAsia="en-US"/>
+        </w:rPr>
+      </w:pPr>
+      <w:r>
+        <w:rPr>
+          <w:rFonts w:ascii="Consolas" w:eastAsiaTheme="minorHAnsi" w:hAnsi="Consolas" w:cs="Consolas"/>
+          <w:color w:val="000000"/>
+          <w:sz w:val="20"/>
+          <w:szCs w:val="20"/>
+          <w:lang w:val="en-US" w:eastAsia="en-US"/>
+        </w:rPr>
+        <w:t xml:space="preserve">                </w:t>
+      </w:r>
+      <w:proofErr w:type="spellStart"/>
+      <w:r>
+        <w:rPr>
+          <w:rFonts w:ascii="Consolas" w:eastAsiaTheme="minorHAnsi" w:hAnsi="Consolas" w:cs="Consolas"/>
+          <w:b/>
+          <w:bCs/>
+          <w:color w:val="7F0055"/>
+          <w:sz w:val="20"/>
+          <w:szCs w:val="20"/>
+          <w:lang w:eastAsia="en-US"/>
+        </w:rPr>
+        <w:t>if</w:t>
+      </w:r>
+      <w:proofErr w:type="spellEnd"/>
+      <w:r>
+        <w:rPr>
+          <w:rFonts w:ascii="Consolas" w:eastAsiaTheme="minorHAnsi" w:hAnsi="Consolas" w:cs="Consolas"/>
+          <w:color w:val="000000"/>
+          <w:sz w:val="20"/>
+          <w:szCs w:val="20"/>
+          <w:lang w:eastAsia="en-US"/>
+        </w:rPr>
+        <w:t xml:space="preserve"> (</w:t>
+      </w:r>
+      <w:proofErr w:type="spellStart"/>
+      <w:r>
+        <w:rPr>
+          <w:rFonts w:ascii="Consolas" w:eastAsiaTheme="minorHAnsi" w:hAnsi="Consolas" w:cs="Consolas"/>
+          <w:color w:val="6A3E3E"/>
+          <w:sz w:val="20"/>
+          <w:szCs w:val="20"/>
+          <w:lang w:eastAsia="en-US"/>
+        </w:rPr>
+        <w:t>respostaPrisioneiroB</w:t>
+      </w:r>
+      <w:proofErr w:type="spellEnd"/>
+      <w:r>
+        <w:rPr>
+          <w:rFonts w:ascii="Consolas" w:eastAsiaTheme="minorHAnsi" w:hAnsi="Consolas" w:cs="Consolas"/>
+          <w:color w:val="000000"/>
+          <w:sz w:val="20"/>
+          <w:szCs w:val="20"/>
+          <w:lang w:eastAsia="en-US"/>
+        </w:rPr>
+        <w:t xml:space="preserve"> == </w:t>
+      </w:r>
+      <w:proofErr w:type="spellStart"/>
+      <w:r>
+        <w:rPr>
+          <w:rFonts w:ascii="Consolas" w:eastAsiaTheme="minorHAnsi" w:hAnsi="Consolas" w:cs="Consolas"/>
+          <w:color w:val="000000"/>
+          <w:sz w:val="20"/>
+          <w:szCs w:val="20"/>
+          <w:u w:val="single"/>
+          <w:lang w:eastAsia="en-US"/>
+        </w:rPr>
+        <w:t>Resposta</w:t>
+      </w:r>
+      <w:r>
+        <w:rPr>
+          <w:rFonts w:ascii="Consolas" w:eastAsiaTheme="minorHAnsi" w:hAnsi="Consolas" w:cs="Consolas"/>
+          <w:color w:val="000000"/>
+          <w:sz w:val="20"/>
+          <w:szCs w:val="20"/>
+          <w:lang w:eastAsia="en-US"/>
+        </w:rPr>
+        <w:t>.DELACAO</w:t>
+      </w:r>
+      <w:proofErr w:type="spellEnd"/>
+      <w:r>
+        <w:rPr>
+          <w:rFonts w:ascii="Consolas" w:eastAsiaTheme="minorHAnsi" w:hAnsi="Consolas" w:cs="Consolas"/>
+          <w:color w:val="000000"/>
+          <w:sz w:val="20"/>
+          <w:szCs w:val="20"/>
+          <w:lang w:eastAsia="en-US"/>
+        </w:rPr>
+        <w:t>) {</w:t>
+      </w:r>
+    </w:p>
+    <w:p>
+      <w:pPr>
+        <w:autoSpaceDE w:val="0"/>
+        <w:autoSpaceDN w:val="0"/>
+        <w:adjustRightInd w:val="0"/>
+        <w:rPr>
+          <w:rFonts w:ascii="Consolas" w:eastAsiaTheme="minorHAnsi" w:hAnsi="Consolas" w:cs="Consolas"/>
+          <w:sz w:val="20"/>
+          <w:szCs w:val="20"/>
+          <w:lang w:eastAsia="en-US"/>
+        </w:rPr>
+      </w:pPr>
+      <w:r>
+        <w:rPr>
+          <w:rFonts w:ascii="Consolas" w:eastAsiaTheme="minorHAnsi" w:hAnsi="Consolas" w:cs="Consolas"/>
+          <w:color w:val="000000"/>
+          <w:sz w:val="20"/>
+          <w:szCs w:val="20"/>
+          <w:lang w:eastAsia="en-US"/>
+        </w:rPr>
+        <w:t xml:space="preserve">                    </w:t>
+      </w:r>
+      <w:proofErr w:type="spellStart"/>
+      <w:r>
+        <w:rPr>
+          <w:rFonts w:ascii="Consolas" w:eastAsiaTheme="minorHAnsi" w:hAnsi="Consolas" w:cs="Consolas"/>
+          <w:b/>
+          <w:bCs/>
+          <w:color w:val="7F0055"/>
+          <w:sz w:val="20"/>
+          <w:szCs w:val="20"/>
+          <w:lang w:eastAsia="en-US"/>
+        </w:rPr>
+        <w:t>return</w:t>
+      </w:r>
+      <w:proofErr w:type="spellEnd"/>
+      <w:r>
+        <w:rPr>
+          <w:rFonts w:ascii="Consolas" w:eastAsiaTheme="minorHAnsi" w:hAnsi="Consolas" w:cs="Consolas"/>
+          <w:color w:val="000000"/>
+          <w:sz w:val="20"/>
+          <w:szCs w:val="20"/>
+          <w:lang w:eastAsia="en-US"/>
+        </w:rPr>
+        <w:t xml:space="preserve"> </w:t>
+      </w:r>
+      <w:r>
+        <w:rPr>
+          <w:rFonts w:ascii="Consolas" w:eastAsiaTheme="minorHAnsi" w:hAnsi="Consolas" w:cs="Consolas"/>
+          <w:color w:val="0000C0"/>
+          <w:sz w:val="20"/>
+          <w:szCs w:val="20"/>
+          <w:lang w:eastAsia="en-US"/>
+        </w:rPr>
+        <w:t>PENA_CONDENACAO_INDIVIDUAL</w:t>
+      </w:r>
+      <w:r>
+        <w:rPr>
+          <w:rFonts w:ascii="Consolas" w:eastAsiaTheme="minorHAnsi" w:hAnsi="Consolas" w:cs="Consolas"/>
+          <w:color w:val="000000"/>
+          <w:sz w:val="20"/>
+          <w:szCs w:val="20"/>
+          <w:lang w:eastAsia="en-US"/>
+        </w:rPr>
+        <w:t>;</w:t>
+      </w:r>
+    </w:p>
+    <w:p>
+      <w:pPr>
+        <w:autoSpaceDE w:val="0"/>
+        <w:autoSpaceDN w:val="0"/>
+        <w:adjustRightInd w:val="0"/>
+        <w:rPr>
+          <w:rFonts w:ascii="Consolas" w:eastAsiaTheme="minorHAnsi" w:hAnsi="Consolas" w:cs="Consolas"/>
+          <w:sz w:val="20"/>
+          <w:szCs w:val="20"/>
+          <w:lang w:eastAsia="en-US"/>
+        </w:rPr>
+      </w:pPr>
+      <w:r>
+        <w:rPr>
+          <w:rFonts w:ascii="Consolas" w:eastAsiaTheme="minorHAnsi" w:hAnsi="Consolas" w:cs="Consolas"/>
+          <w:color w:val="000000"/>
+          <w:sz w:val="20"/>
+          <w:szCs w:val="20"/>
+          <w:lang w:eastAsia="en-US"/>
+        </w:rPr>
+        <w:t xml:space="preserve">                } </w:t>
+      </w:r>
+      <w:proofErr w:type="spellStart"/>
+      <w:r>
+        <w:rPr>
+          <w:rFonts w:ascii="Consolas" w:eastAsiaTheme="minorHAnsi" w:hAnsi="Consolas" w:cs="Consolas"/>
+          <w:b/>
+          <w:bCs/>
+          <w:color w:val="7F0055"/>
+          <w:sz w:val="20"/>
+          <w:szCs w:val="20"/>
+          <w:lang w:eastAsia="en-US"/>
+        </w:rPr>
+        <w:t>else</w:t>
+      </w:r>
+      <w:proofErr w:type="spellEnd"/>
+      <w:r>
+        <w:rPr>
+          <w:rFonts w:ascii="Consolas" w:eastAsiaTheme="minorHAnsi" w:hAnsi="Consolas" w:cs="Consolas"/>
+          <w:color w:val="000000"/>
+          <w:sz w:val="20"/>
+          <w:szCs w:val="20"/>
+          <w:lang w:eastAsia="en-US"/>
+        </w:rPr>
+        <w:t xml:space="preserve"> {</w:t>
+      </w:r>
+    </w:p>
+    <w:p>
+      <w:pPr>
+        <w:autoSpaceDE w:val="0"/>
+        <w:autoSpaceDN w:val="0"/>
+        <w:adjustRightInd w:val="0"/>
+        <w:rPr>
+          <w:rFonts w:ascii="Consolas" w:eastAsiaTheme="minorHAnsi" w:hAnsi="Consolas" w:cs="Consolas"/>
+          <w:sz w:val="20"/>
+          <w:szCs w:val="20"/>
+          <w:lang w:eastAsia="en-US"/>
+        </w:rPr>
+      </w:pPr>
+      <w:r>
+        <w:rPr>
+          <w:rFonts w:ascii="Consolas" w:eastAsiaTheme="minorHAnsi" w:hAnsi="Consolas" w:cs="Consolas"/>
+          <w:color w:val="000000"/>
+          <w:sz w:val="20"/>
+          <w:szCs w:val="20"/>
+          <w:lang w:eastAsia="en-US"/>
+        </w:rPr>
+        <w:t xml:space="preserve">                         </w:t>
+      </w:r>
+      <w:proofErr w:type="spellStart"/>
+      <w:r>
+        <w:rPr>
+          <w:rFonts w:ascii="Consolas" w:eastAsiaTheme="minorHAnsi" w:hAnsi="Consolas" w:cs="Consolas"/>
+          <w:b/>
+          <w:bCs/>
+          <w:color w:val="7F0055"/>
+          <w:sz w:val="20"/>
+          <w:szCs w:val="20"/>
+          <w:lang w:eastAsia="en-US"/>
+        </w:rPr>
+        <w:t>return</w:t>
+      </w:r>
+      <w:proofErr w:type="spellEnd"/>
+      <w:r>
+        <w:rPr>
+          <w:rFonts w:ascii="Consolas" w:eastAsiaTheme="minorHAnsi" w:hAnsi="Consolas" w:cs="Consolas"/>
+          <w:color w:val="000000"/>
+          <w:sz w:val="20"/>
+          <w:szCs w:val="20"/>
+          <w:lang w:eastAsia="en-US"/>
+        </w:rPr>
+        <w:t xml:space="preserve"> </w:t>
+      </w:r>
+      <w:r>
+        <w:rPr>
+          <w:rFonts w:ascii="Consolas" w:eastAsiaTheme="minorHAnsi" w:hAnsi="Consolas" w:cs="Consolas"/>
+          <w:color w:val="0000C0"/>
+          <w:sz w:val="20"/>
+          <w:szCs w:val="20"/>
+          <w:lang w:eastAsia="en-US"/>
+        </w:rPr>
+        <w:t>PENA_CONDENACAO_CUMPLICES</w:t>
+      </w:r>
+      <w:r>
+        <w:rPr>
+          <w:rFonts w:ascii="Consolas" w:eastAsiaTheme="minorHAnsi" w:hAnsi="Consolas" w:cs="Consolas"/>
+          <w:color w:val="000000"/>
+          <w:sz w:val="20"/>
+          <w:szCs w:val="20"/>
+          <w:lang w:eastAsia="en-US"/>
+        </w:rPr>
+        <w:t>;</w:t>
+      </w:r>
+    </w:p>
+    <w:p>
+      <w:pPr>
+        <w:autoSpaceDE w:val="0"/>
+        <w:autoSpaceDN w:val="0"/>
+        <w:adjustRightInd w:val="0"/>
+        <w:rPr>
+          <w:rFonts w:ascii="Consolas" w:eastAsiaTheme="minorHAnsi" w:hAnsi="Consolas" w:cs="Consolas"/>
+          <w:sz w:val="20"/>
+          <w:szCs w:val="20"/>
+          <w:lang w:eastAsia="en-US"/>
+        </w:rPr>
+      </w:pPr>
+      <w:r>
+        <w:rPr>
+          <w:rFonts w:ascii="Consolas" w:eastAsiaTheme="minorHAnsi" w:hAnsi="Consolas" w:cs="Consolas"/>
+          <w:color w:val="000000"/>
+          <w:sz w:val="20"/>
+          <w:szCs w:val="20"/>
+          <w:lang w:eastAsia="en-US"/>
+        </w:rPr>
+        <w:t xml:space="preserve">                        }</w:t>
+      </w:r>
+    </w:p>
+    <w:p>
+      <w:pPr>
+        <w:autoSpaceDE w:val="0"/>
+        <w:autoSpaceDN w:val="0"/>
+        <w:adjustRightInd w:val="0"/>
+        <w:rPr>
+          <w:rFonts w:ascii="Consolas" w:eastAsiaTheme="minorHAnsi" w:hAnsi="Consolas" w:cs="Consolas"/>
+          <w:sz w:val="20"/>
+          <w:szCs w:val="20"/>
+          <w:lang w:eastAsia="en-US"/>
+        </w:rPr>
+      </w:pPr>
+      <w:r>
+        <w:rPr>
+          <w:rFonts w:ascii="Consolas" w:eastAsiaTheme="minorHAnsi" w:hAnsi="Consolas" w:cs="Consolas"/>
+          <w:color w:val="000000"/>
+          <w:sz w:val="20"/>
+          <w:szCs w:val="20"/>
+          <w:lang w:eastAsia="en-US"/>
+        </w:rPr>
+        <w:t xml:space="preserve">                }</w:t>
+      </w:r>
+    </w:p>
+    <w:p>
+      <w:pPr>
+        <w:autoSpaceDE w:val="0"/>
+        <w:autoSpaceDN w:val="0"/>
+        <w:adjustRightInd w:val="0"/>
+        <w:rPr>
+          <w:rFonts w:ascii="Consolas" w:eastAsiaTheme="minorHAnsi" w:hAnsi="Consolas" w:cs="Consolas"/>
+          <w:sz w:val="20"/>
+          <w:szCs w:val="20"/>
+          <w:lang w:eastAsia="en-US"/>
+        </w:rPr>
+      </w:pPr>
+      <w:r>
+        <w:rPr>
+          <w:rFonts w:ascii="Consolas" w:eastAsiaTheme="minorHAnsi" w:hAnsi="Consolas" w:cs="Consolas"/>
+          <w:color w:val="000000"/>
+          <w:sz w:val="20"/>
+          <w:szCs w:val="20"/>
+          <w:lang w:eastAsia="en-US"/>
+        </w:rPr>
+        <w:t xml:space="preserve">     }</w:t>
+      </w:r>
+    </w:p>
+    <w:p>
+      <w:pPr>
+        <w:autoSpaceDE w:val="0"/>
+        <w:autoSpaceDN w:val="0"/>
+        <w:adjustRightInd w:val="0"/>
+        <w:rPr>
+          <w:rFonts w:ascii="Consolas" w:eastAsiaTheme="minorHAnsi" w:hAnsi="Consolas" w:cs="Consolas"/>
+          <w:sz w:val="20"/>
+          <w:szCs w:val="20"/>
+          <w:lang w:eastAsia="en-US"/>
+        </w:rPr>
+      </w:pPr>
+      <w:r>
+        <w:rPr>
+          <w:rFonts w:ascii="Consolas" w:eastAsiaTheme="minorHAnsi" w:hAnsi="Consolas" w:cs="Consolas"/>
+          <w:color w:val="000000"/>
+          <w:sz w:val="20"/>
+          <w:szCs w:val="20"/>
+          <w:lang w:eastAsia="en-US"/>
+        </w:rPr>
+        <w:t>}</w:t>
+      </w:r>
+    </w:p>
+    <w:p>
+      <w:pPr>
+        <w:rPr>
+          <w:lang w:val="en-US"/>
+        </w:rPr>
+      </w:pPr>
+    </w:p>
+    <w:p>
+      <w:pPr>
+        <w:rPr>
+          <w:lang w:val="en-US"/>
+        </w:rPr>
+      </w:pPr>
+    </w:p>
+    <w:p>
+      <w:pPr>
+        <w:rPr>
+          <w:lang w:val="en-US"/>
+        </w:rPr>
+      </w:pPr>
+    </w:p>
+    <w:p>
+      <w:pPr>
+        <w:rPr>
+          <w:lang w:val="en-US"/>
+        </w:rPr>
+      </w:pPr>
+      <w:r>
+        <w:rPr>
+          <w:lang w:val="en-US"/>
+        </w:rPr>
+        <w:t>JUNIT_________________________________________________________________</w:t>
+      </w:r>
+    </w:p>
+    <w:p>
+      <w:pPr>
+        <w:rPr>
+          <w:lang w:val="en-US"/>
+        </w:rPr>
+      </w:pPr>
+    </w:p>
+    <w:p>
+      <w:pPr>
+        <w:rPr>
+          <w:lang w:val="en-US"/>
+        </w:rPr>
+      </w:pPr>
+      <w:r>
+        <w:rPr>
+          <w:lang w:val="en-US"/>
+        </w:rPr>
+        <w:t xml:space="preserve">import static </w:t>
+      </w:r>
+      <w:proofErr w:type="spellStart"/>
+      <w:proofErr w:type="gramStart"/>
+      <w:r>
+        <w:rPr>
+          <w:lang w:val="en-US"/>
+        </w:rPr>
+        <w:t>org.junit.jupiter.api.Assertions</w:t>
+      </w:r>
+      <w:proofErr w:type="spellEnd"/>
+      <w:proofErr w:type="gramEnd"/>
+      <w:r>
+        <w:rPr>
+          <w:lang w:val="en-US"/>
+        </w:rPr>
+        <w:t>.*;</w:t>
+      </w:r>
+    </w:p>
+    <w:p>
+      <w:pPr>
+        <w:rPr>
+          <w:lang w:val="en-US"/>
+        </w:rPr>
+      </w:pPr>
+    </w:p>
+    <w:p>
+      <w:pPr>
+        <w:rPr>
+          <w:lang w:val="en-US"/>
+        </w:rPr>
+      </w:pPr>
+      <w:r>
+        <w:rPr>
+          <w:lang w:val="en-US"/>
+        </w:rPr>
+        <w:t xml:space="preserve">import </w:t>
+      </w:r>
+      <w:proofErr w:type="spellStart"/>
+      <w:proofErr w:type="gramStart"/>
+      <w:r>
+        <w:rPr>
+          <w:lang w:val="en-US"/>
+        </w:rPr>
+        <w:t>org.junit.jupiter.api.Test</w:t>
+      </w:r>
+      <w:proofErr w:type="spellEnd"/>
+      <w:proofErr w:type="gramEnd"/>
+      <w:r>
+        <w:rPr>
+          <w:lang w:val="en-US"/>
+        </w:rPr>
+        <w:t>;</w:t>
+      </w:r>
+    </w:p>
+    <w:p>
+      <w:pPr>
+        <w:rPr>
+          <w:lang w:val="en-US"/>
+        </w:rPr>
+      </w:pPr>
+    </w:p>
+    <w:p>
+      <w:pPr>
+        <w:rPr>
+          <w:lang w:val="en-US"/>
+        </w:rPr>
+      </w:pPr>
+      <w:r>
+        <w:rPr>
+          <w:lang w:val="en-US"/>
+        </w:rPr>
+        <w:t xml:space="preserve">class </w:t>
+      </w:r>
+      <w:proofErr w:type="spellStart"/>
+      <w:r>
+        <w:rPr>
+          <w:lang w:val="en-US"/>
+        </w:rPr>
+        <w:t>JUNIT_Teste</w:t>
+      </w:r>
+      <w:proofErr w:type="spellEnd"/>
+      <w:r>
+        <w:rPr>
+          <w:lang w:val="en-US"/>
+        </w:rPr>
+        <w:t xml:space="preserve"> {</w:t>
+      </w:r>
+    </w:p>
+    <w:p>
+      <w:pPr>
+        <w:rPr>
+          <w:lang w:val="en-US"/>
+        </w:rPr>
+      </w:pPr>
+    </w:p>
+    <w:p>
+      <w:pPr>
+        <w:rPr>
+          <w:lang w:val="en-US"/>
+        </w:rPr>
+      </w:pPr>
+      <w:r>
+        <w:rPr>
+          <w:lang w:val="en-US"/>
+        </w:rPr>
+        <w:tab/>
+        <w:t>@Test</w:t>
+      </w:r>
+    </w:p>
+    <w:p>
+      <w:pPr>
+        <w:rPr>
+          <w:lang w:val="en-US"/>
+        </w:rPr>
+      </w:pPr>
+      <w:r>
+        <w:rPr>
+          <w:lang w:val="en-US"/>
+        </w:rPr>
+        <w:tab/>
+        <w:t xml:space="preserve">void </w:t>
+      </w:r>
+      <w:proofErr w:type="spellStart"/>
+      <w:proofErr w:type="gramStart"/>
+      <w:r>
+        <w:rPr>
+          <w:lang w:val="en-US"/>
+        </w:rPr>
+        <w:t>testeGetResposta</w:t>
+      </w:r>
+      <w:proofErr w:type="spellEnd"/>
+      <w:r>
+        <w:rPr>
+          <w:lang w:val="en-US"/>
+        </w:rPr>
+        <w:t>(</w:t>
+      </w:r>
+      <w:proofErr w:type="gramEnd"/>
+      <w:r>
+        <w:rPr>
+          <w:lang w:val="en-US"/>
+        </w:rPr>
+        <w:t>) {</w:t>
+      </w:r>
+    </w:p>
+    <w:p>
+      <w:r>
+        <w:rPr>
+          <w:lang w:val="en-US"/>
+        </w:rPr>
+        <w:t xml:space="preserve"> </w:t>
+      </w:r>
+      <w:proofErr w:type="spellStart"/>
+      <w:r>
+        <w:t>JulgamentoPrisioneiro</w:t>
+      </w:r>
+      <w:proofErr w:type="spellEnd"/>
+      <w:r>
+        <w:t xml:space="preserve"> Julga = new </w:t>
+      </w:r>
+      <w:proofErr w:type="spellStart"/>
+      <w:proofErr w:type="gramStart"/>
+      <w:r>
+        <w:t>JulgamentoPrisioneiro</w:t>
+      </w:r>
+      <w:proofErr w:type="spellEnd"/>
+      <w:r>
+        <w:t>(</w:t>
+      </w:r>
+      <w:proofErr w:type="gramEnd"/>
+      <w:r>
+        <w:t>);</w:t>
+      </w:r>
+    </w:p>
+    <w:p>
+      <w:r>
+        <w:t xml:space="preserve"> </w:t>
+      </w:r>
+    </w:p>
+    <w:p>
+      <w:r>
+        <w:tab/>
+        <w:t xml:space="preserve"> </w:t>
+      </w:r>
+      <w:proofErr w:type="spellStart"/>
+      <w:r>
+        <w:t>double</w:t>
+      </w:r>
+      <w:proofErr w:type="spellEnd"/>
+      <w:r>
+        <w:t xml:space="preserve"> </w:t>
+      </w:r>
+      <w:proofErr w:type="spellStart"/>
+      <w:r>
+        <w:t>resultadoEsperado</w:t>
+      </w:r>
+      <w:proofErr w:type="spellEnd"/>
+      <w:r>
+        <w:t xml:space="preserve"> = 5;</w:t>
+      </w:r>
+    </w:p>
+    <w:p>
+      <w:r>
+        <w:tab/>
+        <w:t xml:space="preserve"> </w:t>
+      </w:r>
+      <w:proofErr w:type="spellStart"/>
+      <w:r>
+        <w:t>double</w:t>
+      </w:r>
+      <w:proofErr w:type="spellEnd"/>
+      <w:r>
+        <w:t xml:space="preserve"> </w:t>
+      </w:r>
+      <w:proofErr w:type="spellStart"/>
+      <w:r>
+        <w:t>resultadoReal</w:t>
+      </w:r>
+      <w:proofErr w:type="spellEnd"/>
+      <w:r>
+        <w:t xml:space="preserve"> = </w:t>
+      </w:r>
+      <w:proofErr w:type="spellStart"/>
+      <w:r>
+        <w:t>Julga.calculaPena</w:t>
+      </w:r>
+      <w:proofErr w:type="spellEnd"/>
+      <w:r>
+        <w:t>("Culpado", "Culpado");</w:t>
+      </w:r>
+    </w:p>
+    <w:p>
+      <w:r>
+        <w:tab/>
+        <w:t xml:space="preserve"> </w:t>
+      </w:r>
+      <w:proofErr w:type="spellStart"/>
+      <w:proofErr w:type="gramStart"/>
+      <w:r>
+        <w:t>assertEquals</w:t>
+      </w:r>
+      <w:proofErr w:type="spellEnd"/>
+      <w:r>
+        <w:t>(</w:t>
+      </w:r>
+      <w:proofErr w:type="spellStart"/>
+      <w:proofErr w:type="gramEnd"/>
+      <w:r>
+        <w:t>resultadoEsperado</w:t>
+      </w:r>
+      <w:proofErr w:type="spellEnd"/>
+      <w:r>
+        <w:t xml:space="preserve">, </w:t>
+      </w:r>
+      <w:proofErr w:type="spellStart"/>
+      <w:r>
+        <w:t>resultadoReal</w:t>
+      </w:r>
+      <w:proofErr w:type="spellEnd"/>
+      <w:r>
+        <w:t>);</w:t>
+      </w:r>
+    </w:p>
+    <w:p/>
+    <w:p>
+      <w:r>
+        <w:tab/>
+        <w:t>}</w:t>
+      </w:r>
+    </w:p>
+    <w:p/>
+    <w:p>
+      <w:r>
+        <w:t>}</w:t>
+      </w:r>
+    </w:p>
+    <w:p/>
+    <w:p>
       <w:r>
         <w:t>RM81705 – AHALAN BESSA WINDSON</w:t>
       </w:r>

</xml_diff>

<commit_message>
Mudança nos parâmetros de um método Código fonte
Mudança nos parâmetros do método calculaPena na classe JulgamentoPrisioneiro do tipo Resposta para o tipo String
</commit_message>
<xml_diff>
--- a/Testes/Classe_JUNIT_Teste.docx
+++ b/Testes/Classe_JUNIT_Teste.docx
@@ -598,6 +598,7 @@
         </w:rPr>
         <w:t>(</w:t>
       </w:r>
+      <w:proofErr w:type="spellStart"/>
       <w:proofErr w:type="gramEnd"/>
       <w:r>
         <w:rPr>
@@ -605,11 +606,12 @@
           <w:color w:val="000000"/>
           <w:sz w:val="20"/>
           <w:szCs w:val="20"/>
-          <w:u w:val="single"/>
-          <w:lang w:eastAsia="en-US"/>
-        </w:rPr>
-        <w:t>Resposta</w:t>
-      </w:r>
+          <w:shd w:val="clear" w:color="auto" w:fill="D4D4D4"/>
+          <w:lang w:eastAsia="en-US"/>
+        </w:rPr>
+        <w:t>String</w:t>
+      </w:r>
+      <w:proofErr w:type="spellEnd"/>
       <w:r>
         <w:rPr>
           <w:rFonts w:ascii="Consolas" w:eastAsiaTheme="minorHAnsi" w:hAnsi="Consolas" w:cs="Consolas"/>
@@ -642,17 +644,19 @@
         </w:rPr>
         <w:t xml:space="preserve">, </w:t>
       </w:r>
-      <w:r>
-        <w:rPr>
-          <w:rFonts w:ascii="Consolas" w:eastAsiaTheme="minorHAnsi" w:hAnsi="Consolas" w:cs="Consolas"/>
-          <w:color w:val="000000"/>
-          <w:sz w:val="20"/>
-          <w:szCs w:val="20"/>
-          <w:u w:val="single"/>
-          <w:lang w:eastAsia="en-US"/>
-        </w:rPr>
-        <w:t>Resposta</w:t>
-      </w:r>
+      <w:proofErr w:type="spellStart"/>
+      <w:r>
+        <w:rPr>
+          <w:rFonts w:ascii="Consolas" w:eastAsiaTheme="minorHAnsi" w:hAnsi="Consolas" w:cs="Consolas"/>
+          <w:color w:val="000000"/>
+          <w:sz w:val="20"/>
+          <w:szCs w:val="20"/>
+          <w:shd w:val="clear" w:color="auto" w:fill="D4D4D4"/>
+          <w:lang w:eastAsia="en-US"/>
+        </w:rPr>
+        <w:t>String</w:t>
+      </w:r>
+      <w:proofErr w:type="spellEnd"/>
       <w:r>
         <w:rPr>
           <w:rFonts w:ascii="Consolas" w:eastAsiaTheme="minorHAnsi" w:hAnsi="Consolas" w:cs="Consolas"/>
@@ -708,8 +712,6 @@
         </w:rPr>
         <w:t xml:space="preserve">      </w:t>
       </w:r>
-      <w:bookmarkStart w:id="0" w:name="_GoBack"/>
-      <w:bookmarkEnd w:id="0"/>
       <w:proofErr w:type="spellStart"/>
       <w:r>
         <w:rPr>
@@ -968,29 +970,20 @@
           <w:rFonts w:ascii="Consolas" w:eastAsiaTheme="minorHAnsi" w:hAnsi="Consolas" w:cs="Consolas"/>
           <w:sz w:val="20"/>
           <w:szCs w:val="20"/>
-          <w:lang w:val="en-US" w:eastAsia="en-US"/>
-        </w:rPr>
-      </w:pPr>
-      <w:r>
-        <w:rPr>
-          <w:rFonts w:ascii="Consolas" w:eastAsiaTheme="minorHAnsi" w:hAnsi="Consolas" w:cs="Consolas"/>
-          <w:color w:val="000000"/>
-          <w:sz w:val="20"/>
-          <w:szCs w:val="20"/>
-          <w:lang w:eastAsia="en-US"/>
-        </w:rPr>
-        <w:t xml:space="preserve">          </w:t>
-      </w:r>
-      <w:r>
-        <w:rPr>
-          <w:rFonts w:ascii="Consolas" w:eastAsiaTheme="minorHAnsi" w:hAnsi="Consolas" w:cs="Consolas"/>
-          <w:color w:val="000000"/>
-          <w:sz w:val="20"/>
-          <w:szCs w:val="20"/>
-          <w:lang w:val="en-US" w:eastAsia="en-US"/>
-        </w:rPr>
-        <w:t xml:space="preserve">} </w:t>
-      </w:r>
+          <w:lang w:eastAsia="en-US"/>
+        </w:rPr>
+      </w:pPr>
+      <w:r>
+        <w:rPr>
+          <w:rFonts w:ascii="Consolas" w:eastAsiaTheme="minorHAnsi" w:hAnsi="Consolas" w:cs="Consolas"/>
+          <w:color w:val="000000"/>
+          <w:sz w:val="20"/>
+          <w:szCs w:val="20"/>
+          <w:lang w:eastAsia="en-US"/>
+        </w:rPr>
+        <w:t xml:space="preserve">          } </w:t>
+      </w:r>
+      <w:proofErr w:type="spellStart"/>
       <w:r>
         <w:rPr>
           <w:rFonts w:ascii="Consolas" w:eastAsiaTheme="minorHAnsi" w:hAnsi="Consolas" w:cs="Consolas"/>
@@ -999,17 +992,18 @@
           <w:color w:val="7F0055"/>
           <w:sz w:val="20"/>
           <w:szCs w:val="20"/>
-          <w:lang w:val="en-US" w:eastAsia="en-US"/>
+          <w:lang w:eastAsia="en-US"/>
         </w:rPr>
         <w:t>else</w:t>
       </w:r>
-      <w:r>
-        <w:rPr>
-          <w:rFonts w:ascii="Consolas" w:eastAsiaTheme="minorHAnsi" w:hAnsi="Consolas" w:cs="Consolas"/>
-          <w:color w:val="000000"/>
-          <w:sz w:val="20"/>
-          <w:szCs w:val="20"/>
-          <w:lang w:val="en-US" w:eastAsia="en-US"/>
+      <w:proofErr w:type="spellEnd"/>
+      <w:r>
+        <w:rPr>
+          <w:rFonts w:ascii="Consolas" w:eastAsiaTheme="minorHAnsi" w:hAnsi="Consolas" w:cs="Consolas"/>
+          <w:color w:val="000000"/>
+          <w:sz w:val="20"/>
+          <w:szCs w:val="20"/>
+          <w:lang w:eastAsia="en-US"/>
         </w:rPr>
         <w:t xml:space="preserve"> {</w:t>
       </w:r>
@@ -1023,19 +1017,20 @@
           <w:rFonts w:ascii="Consolas" w:eastAsiaTheme="minorHAnsi" w:hAnsi="Consolas" w:cs="Consolas"/>
           <w:sz w:val="20"/>
           <w:szCs w:val="20"/>
-          <w:lang w:val="en-US" w:eastAsia="en-US"/>
-        </w:rPr>
-      </w:pPr>
-      <w:r>
-        <w:rPr>
-          <w:rFonts w:ascii="Consolas" w:eastAsiaTheme="minorHAnsi" w:hAnsi="Consolas" w:cs="Consolas"/>
-          <w:color w:val="000000"/>
-          <w:sz w:val="20"/>
-          <w:szCs w:val="20"/>
-          <w:lang w:val="en-US" w:eastAsia="en-US"/>
+          <w:lang w:eastAsia="en-US"/>
+        </w:rPr>
+      </w:pPr>
+      <w:r>
+        <w:rPr>
+          <w:rFonts w:ascii="Consolas" w:eastAsiaTheme="minorHAnsi" w:hAnsi="Consolas" w:cs="Consolas"/>
+          <w:color w:val="000000"/>
+          <w:sz w:val="20"/>
+          <w:szCs w:val="20"/>
+          <w:lang w:eastAsia="en-US"/>
         </w:rPr>
         <w:t xml:space="preserve">                 </w:t>
       </w:r>
+      <w:proofErr w:type="spellStart"/>
       <w:r>
         <w:rPr>
           <w:rFonts w:ascii="Consolas" w:eastAsiaTheme="minorHAnsi" w:hAnsi="Consolas" w:cs="Consolas"/>
@@ -1044,17 +1039,18 @@
           <w:color w:val="7F0055"/>
           <w:sz w:val="20"/>
           <w:szCs w:val="20"/>
-          <w:lang w:val="en-US" w:eastAsia="en-US"/>
+          <w:lang w:eastAsia="en-US"/>
         </w:rPr>
         <w:t>return</w:t>
       </w:r>
-      <w:r>
-        <w:rPr>
-          <w:rFonts w:ascii="Consolas" w:eastAsiaTheme="minorHAnsi" w:hAnsi="Consolas" w:cs="Consolas"/>
-          <w:color w:val="000000"/>
-          <w:sz w:val="20"/>
-          <w:szCs w:val="20"/>
-          <w:lang w:val="en-US" w:eastAsia="en-US"/>
+      <w:proofErr w:type="spellEnd"/>
+      <w:r>
+        <w:rPr>
+          <w:rFonts w:ascii="Consolas" w:eastAsiaTheme="minorHAnsi" w:hAnsi="Consolas" w:cs="Consolas"/>
+          <w:color w:val="000000"/>
+          <w:sz w:val="20"/>
+          <w:szCs w:val="20"/>
+          <w:lang w:eastAsia="en-US"/>
         </w:rPr>
         <w:t xml:space="preserve"> </w:t>
       </w:r>
@@ -1064,7 +1060,7 @@
           <w:color w:val="0000C0"/>
           <w:sz w:val="20"/>
           <w:szCs w:val="20"/>
-          <w:lang w:val="en-US" w:eastAsia="en-US"/>
+          <w:lang w:eastAsia="en-US"/>
         </w:rPr>
         <w:t>PENA_INOCENCIA</w:t>
       </w:r>
@@ -1074,7 +1070,7 @@
           <w:color w:val="000000"/>
           <w:sz w:val="20"/>
           <w:szCs w:val="20"/>
-          <w:lang w:val="en-US" w:eastAsia="en-US"/>
+          <w:lang w:eastAsia="en-US"/>
         </w:rPr>
         <w:t>;</w:t>
       </w:r>
@@ -1088,16 +1084,16 @@
           <w:rFonts w:ascii="Consolas" w:eastAsiaTheme="minorHAnsi" w:hAnsi="Consolas" w:cs="Consolas"/>
           <w:sz w:val="20"/>
           <w:szCs w:val="20"/>
-          <w:lang w:val="en-US" w:eastAsia="en-US"/>
-        </w:rPr>
-      </w:pPr>
-      <w:r>
-        <w:rPr>
-          <w:rFonts w:ascii="Consolas" w:eastAsiaTheme="minorHAnsi" w:hAnsi="Consolas" w:cs="Consolas"/>
-          <w:color w:val="000000"/>
-          <w:sz w:val="20"/>
-          <w:szCs w:val="20"/>
-          <w:lang w:val="en-US" w:eastAsia="en-US"/>
+          <w:lang w:eastAsia="en-US"/>
+        </w:rPr>
+      </w:pPr>
+      <w:r>
+        <w:rPr>
+          <w:rFonts w:ascii="Consolas" w:eastAsiaTheme="minorHAnsi" w:hAnsi="Consolas" w:cs="Consolas"/>
+          <w:color w:val="000000"/>
+          <w:sz w:val="20"/>
+          <w:szCs w:val="20"/>
+          <w:lang w:eastAsia="en-US"/>
         </w:rPr>
         <w:t xml:space="preserve">                 }</w:t>
       </w:r>
@@ -1111,19 +1107,20 @@
           <w:rFonts w:ascii="Consolas" w:eastAsiaTheme="minorHAnsi" w:hAnsi="Consolas" w:cs="Consolas"/>
           <w:sz w:val="20"/>
           <w:szCs w:val="20"/>
-          <w:lang w:val="en-US" w:eastAsia="en-US"/>
-        </w:rPr>
-      </w:pPr>
-      <w:r>
-        <w:rPr>
-          <w:rFonts w:ascii="Consolas" w:eastAsiaTheme="minorHAnsi" w:hAnsi="Consolas" w:cs="Consolas"/>
-          <w:color w:val="000000"/>
-          <w:sz w:val="20"/>
-          <w:szCs w:val="20"/>
-          <w:lang w:val="en-US" w:eastAsia="en-US"/>
+          <w:lang w:eastAsia="en-US"/>
+        </w:rPr>
+      </w:pPr>
+      <w:r>
+        <w:rPr>
+          <w:rFonts w:ascii="Consolas" w:eastAsiaTheme="minorHAnsi" w:hAnsi="Consolas" w:cs="Consolas"/>
+          <w:color w:val="000000"/>
+          <w:sz w:val="20"/>
+          <w:szCs w:val="20"/>
+          <w:lang w:eastAsia="en-US"/>
         </w:rPr>
         <w:t xml:space="preserve">       } </w:t>
       </w:r>
+      <w:proofErr w:type="spellStart"/>
       <w:r>
         <w:rPr>
           <w:rFonts w:ascii="Consolas" w:eastAsiaTheme="minorHAnsi" w:hAnsi="Consolas" w:cs="Consolas"/>
@@ -1132,17 +1129,18 @@
           <w:color w:val="7F0055"/>
           <w:sz w:val="20"/>
           <w:szCs w:val="20"/>
-          <w:lang w:val="en-US" w:eastAsia="en-US"/>
+          <w:lang w:eastAsia="en-US"/>
         </w:rPr>
         <w:t>else</w:t>
       </w:r>
-      <w:r>
-        <w:rPr>
-          <w:rFonts w:ascii="Consolas" w:eastAsiaTheme="minorHAnsi" w:hAnsi="Consolas" w:cs="Consolas"/>
-          <w:color w:val="000000"/>
-          <w:sz w:val="20"/>
-          <w:szCs w:val="20"/>
-          <w:lang w:val="en-US" w:eastAsia="en-US"/>
+      <w:proofErr w:type="spellEnd"/>
+      <w:r>
+        <w:rPr>
+          <w:rFonts w:ascii="Consolas" w:eastAsiaTheme="minorHAnsi" w:hAnsi="Consolas" w:cs="Consolas"/>
+          <w:color w:val="000000"/>
+          <w:sz w:val="20"/>
+          <w:szCs w:val="20"/>
+          <w:lang w:eastAsia="en-US"/>
         </w:rPr>
         <w:t xml:space="preserve"> {</w:t>
       </w:r>
@@ -1165,7 +1163,7 @@
           <w:color w:val="000000"/>
           <w:sz w:val="20"/>
           <w:szCs w:val="20"/>
-          <w:lang w:val="en-US" w:eastAsia="en-US"/>
+          <w:lang w:eastAsia="en-US"/>
         </w:rPr>
         <w:t xml:space="preserve">                </w:t>
       </w:r>
@@ -1851,11 +1849,45 @@
       </w:r>
     </w:p>
     <w:p/>
-    <w:p>
-      <w:r>
+    <w:p/>
+    <w:p>
+      <w:r>
+        <w:t>V2: Alteração no Código fonte</w:t>
+      </w:r>
+      <w:r>
+        <w:t xml:space="preserve">, trocando o tipo dos parâmetros de Resposta para </w:t>
+      </w:r>
+      <w:proofErr w:type="spellStart"/>
+      <w:r>
+        <w:t>String</w:t>
+      </w:r>
+      <w:proofErr w:type="spellEnd"/>
+      <w:r>
+        <w:t xml:space="preserve"> no método c</w:t>
+      </w:r>
+      <w:bookmarkStart w:id="0" w:name="_GoBack"/>
+      <w:bookmarkEnd w:id="0"/>
+      <w:r>
+        <w:t>alculaPena</w:t>
+      </w:r>
+    </w:p>
+    <w:p/>
+    <w:p>
+      <w:pPr>
+        <w:rPr>
+          <w:lang w:val="en-US"/>
+        </w:rPr>
+      </w:pPr>
+      <w:r>
+        <w:rPr>
+          <w:lang w:val="en-US"/>
+        </w:rPr>
         <w:t>RM81705 – AHALAN BESSA WINDSON</w:t>
       </w:r>
       <w:r>
+        <w:rPr>
+          <w:lang w:val="en-US"/>
+        </w:rPr>
         <w:tab/>
       </w:r>
     </w:p>

</xml_diff>

<commit_message>
Alteração no código fonte de java
Alteração no Código fonte, substituindo em todas as comparações Resposta.delacao pela string “Culpado” no método calculaPena com intenção de corrigir as estas em comparação ao código Portugol.
</commit_message>
<xml_diff>
--- a/Testes/Classe_JUNIT_Teste.docx
+++ b/Testes/Classe_JUNIT_Teste.docx
@@ -606,7 +606,6 @@
           <w:color w:val="000000"/>
           <w:sz w:val="20"/>
           <w:szCs w:val="20"/>
-          <w:shd w:val="clear" w:color="auto" w:fill="D4D4D4"/>
           <w:lang w:eastAsia="en-US"/>
         </w:rPr>
         <w:t>String</w:t>
@@ -651,7 +650,6 @@
           <w:color w:val="000000"/>
           <w:sz w:val="20"/>
           <w:szCs w:val="20"/>
-          <w:shd w:val="clear" w:color="auto" w:fill="D4D4D4"/>
           <w:lang w:eastAsia="en-US"/>
         </w:rPr>
         <w:t>String</w:t>
@@ -758,29 +756,16 @@
         </w:rPr>
         <w:t xml:space="preserve"> == </w:t>
       </w:r>
-      <w:proofErr w:type="spellStart"/>
-      <w:r>
-        <w:rPr>
-          <w:rFonts w:ascii="Consolas" w:eastAsiaTheme="minorHAnsi" w:hAnsi="Consolas" w:cs="Consolas"/>
-          <w:color w:val="000000"/>
-          <w:sz w:val="20"/>
-          <w:szCs w:val="20"/>
-          <w:u w:val="single"/>
-          <w:lang w:eastAsia="en-US"/>
-        </w:rPr>
-        <w:t>Resposta</w:t>
-      </w:r>
-      <w:r>
-        <w:rPr>
-          <w:rFonts w:ascii="Consolas" w:eastAsiaTheme="minorHAnsi" w:hAnsi="Consolas" w:cs="Consolas"/>
-          <w:color w:val="000000"/>
-          <w:sz w:val="20"/>
-          <w:szCs w:val="20"/>
-          <w:lang w:eastAsia="en-US"/>
-        </w:rPr>
-        <w:t>.DELACAO</w:t>
-      </w:r>
-      <w:proofErr w:type="spellEnd"/>
+      <w:r>
+        <w:rPr>
+          <w:rFonts w:ascii="Consolas" w:eastAsiaTheme="minorHAnsi" w:hAnsi="Consolas" w:cs="Consolas"/>
+          <w:color w:val="2A00FF"/>
+          <w:sz w:val="20"/>
+          <w:szCs w:val="20"/>
+          <w:lang w:eastAsia="en-US"/>
+        </w:rPr>
+        <w:t>"Culpado"</w:t>
+      </w:r>
       <w:r>
         <w:rPr>
           <w:rFonts w:ascii="Consolas" w:eastAsiaTheme="minorHAnsi" w:hAnsi="Consolas" w:cs="Consolas"/>
@@ -860,29 +845,16 @@
         </w:rPr>
         <w:t xml:space="preserve"> == </w:t>
       </w:r>
-      <w:proofErr w:type="spellStart"/>
-      <w:r>
-        <w:rPr>
-          <w:rFonts w:ascii="Consolas" w:eastAsiaTheme="minorHAnsi" w:hAnsi="Consolas" w:cs="Consolas"/>
-          <w:color w:val="000000"/>
-          <w:sz w:val="20"/>
-          <w:szCs w:val="20"/>
-          <w:u w:val="single"/>
-          <w:lang w:eastAsia="en-US"/>
-        </w:rPr>
-        <w:t>Resposta</w:t>
-      </w:r>
-      <w:r>
-        <w:rPr>
-          <w:rFonts w:ascii="Consolas" w:eastAsiaTheme="minorHAnsi" w:hAnsi="Consolas" w:cs="Consolas"/>
-          <w:color w:val="000000"/>
-          <w:sz w:val="20"/>
-          <w:szCs w:val="20"/>
-          <w:lang w:eastAsia="en-US"/>
-        </w:rPr>
-        <w:t>.DELACAO</w:t>
-      </w:r>
-      <w:proofErr w:type="spellEnd"/>
+      <w:r>
+        <w:rPr>
+          <w:rFonts w:ascii="Consolas" w:eastAsiaTheme="minorHAnsi" w:hAnsi="Consolas" w:cs="Consolas"/>
+          <w:color w:val="2A00FF"/>
+          <w:sz w:val="20"/>
+          <w:szCs w:val="20"/>
+          <w:lang w:eastAsia="en-US"/>
+        </w:rPr>
+        <w:t>"Culpado"</w:t>
+      </w:r>
       <w:r>
         <w:rPr>
           <w:rFonts w:ascii="Consolas" w:eastAsiaTheme="minorHAnsi" w:hAnsi="Consolas" w:cs="Consolas"/>
@@ -1213,29 +1185,16 @@
         </w:rPr>
         <w:t xml:space="preserve"> == </w:t>
       </w:r>
-      <w:proofErr w:type="spellStart"/>
-      <w:r>
-        <w:rPr>
-          <w:rFonts w:ascii="Consolas" w:eastAsiaTheme="minorHAnsi" w:hAnsi="Consolas" w:cs="Consolas"/>
-          <w:color w:val="000000"/>
-          <w:sz w:val="20"/>
-          <w:szCs w:val="20"/>
-          <w:u w:val="single"/>
-          <w:lang w:eastAsia="en-US"/>
-        </w:rPr>
-        <w:t>Resposta</w:t>
-      </w:r>
-      <w:r>
-        <w:rPr>
-          <w:rFonts w:ascii="Consolas" w:eastAsiaTheme="minorHAnsi" w:hAnsi="Consolas" w:cs="Consolas"/>
-          <w:color w:val="000000"/>
-          <w:sz w:val="20"/>
-          <w:szCs w:val="20"/>
-          <w:lang w:eastAsia="en-US"/>
-        </w:rPr>
-        <w:t>.DELACAO</w:t>
-      </w:r>
-      <w:proofErr w:type="spellEnd"/>
+      <w:r>
+        <w:rPr>
+          <w:rFonts w:ascii="Consolas" w:eastAsiaTheme="minorHAnsi" w:hAnsi="Consolas" w:cs="Consolas"/>
+          <w:color w:val="2A00FF"/>
+          <w:sz w:val="20"/>
+          <w:szCs w:val="20"/>
+          <w:lang w:eastAsia="en-US"/>
+        </w:rPr>
+        <w:t>"Culpado"</w:t>
+      </w:r>
       <w:r>
         <w:rPr>
           <w:rFonts w:ascii="Consolas" w:eastAsiaTheme="minorHAnsi" w:hAnsi="Consolas" w:cs="Consolas"/>
@@ -1841,6 +1800,8 @@
         <w:tab/>
         <w:t>}</w:t>
       </w:r>
+      <w:bookmarkStart w:id="0" w:name="_GoBack"/>
+      <w:bookmarkEnd w:id="0"/>
     </w:p>
     <w:p/>
     <w:p>
@@ -1852,26 +1813,63 @@
     <w:p/>
     <w:p>
       <w:r>
-        <w:t>V2: Alteração no Código fonte</w:t>
-      </w:r>
-      <w:r>
-        <w:t xml:space="preserve">, trocando o tipo dos parâmetros de Resposta para </w:t>
-      </w:r>
-      <w:proofErr w:type="spellStart"/>
-      <w:r>
-        <w:t>String</w:t>
-      </w:r>
-      <w:proofErr w:type="spellEnd"/>
-      <w:r>
-        <w:t xml:space="preserve"> no método c</w:t>
-      </w:r>
-      <w:bookmarkStart w:id="0" w:name="_GoBack"/>
-      <w:bookmarkEnd w:id="0"/>
-      <w:r>
-        <w:t>alculaPena</w:t>
-      </w:r>
-    </w:p>
-    <w:p/>
+        <w:t>V</w:t>
+      </w:r>
+      <w:r>
+        <w:t>3</w:t>
+      </w:r>
+      <w:r>
+        <w:t>: Alteração no Código fonte</w:t>
+      </w:r>
+      <w:r>
+        <w:t xml:space="preserve">, </w:t>
+      </w:r>
+      <w:r>
+        <w:t xml:space="preserve">substituindo em todas as comparações </w:t>
+      </w:r>
+      <w:proofErr w:type="spellStart"/>
+      <w:r>
+        <w:t>Resposta.delacao</w:t>
+      </w:r>
+      <w:proofErr w:type="spellEnd"/>
+      <w:r>
+        <w:t xml:space="preserve"> pela </w:t>
+      </w:r>
+      <w:proofErr w:type="spellStart"/>
+      <w:r>
+        <w:t>string</w:t>
+      </w:r>
+      <w:proofErr w:type="spellEnd"/>
+      <w:r>
+        <w:t xml:space="preserve"> “Culpado”</w:t>
+      </w:r>
+      <w:r>
+        <w:t xml:space="preserve"> no método </w:t>
+      </w:r>
+      <w:proofErr w:type="spellStart"/>
+      <w:r>
+        <w:rPr>
+          <w:rFonts w:ascii="Consolas" w:eastAsiaTheme="minorHAnsi" w:hAnsi="Consolas" w:cs="Consolas"/>
+          <w:color w:val="000000"/>
+          <w:sz w:val="20"/>
+          <w:szCs w:val="20"/>
+          <w:lang w:eastAsia="en-US"/>
+        </w:rPr>
+        <w:t>calculaPena</w:t>
+      </w:r>
+      <w:proofErr w:type="spellEnd"/>
+      <w:r>
+        <w:t xml:space="preserve"> com intenção de corrigir as estas em comparação ao código </w:t>
+      </w:r>
+      <w:proofErr w:type="spellStart"/>
+      <w:r>
+        <w:t>Portugol</w:t>
+      </w:r>
+      <w:proofErr w:type="spellEnd"/>
+      <w:r>
+        <w:t>.</w:t>
+      </w:r>
+    </w:p>
     <w:p>
       <w:pPr>
         <w:rPr>

</xml_diff>

<commit_message>
Alteração do método de teste da JUNIT
Alteração no metodo da JUNIT testeGetResposta alterando seu nome para testeGetCondenacaoMutua, o tipo de suas variáveis para int e o valor do resultadoEsperado de 5 para 15. Resultando em uma validação positiva no teste
</commit_message>
<xml_diff>
--- a/Testes/Classe_JUNIT_Teste.docx
+++ b/Testes/Classe_JUNIT_Teste.docx
@@ -1522,21 +1522,69 @@
     </w:p>
     <w:p>
       <w:pPr>
-        <w:rPr>
-          <w:lang w:val="en-US"/>
-        </w:rPr>
-      </w:pPr>
-      <w:r>
-        <w:rPr>
-          <w:lang w:val="en-US"/>
-        </w:rPr>
-        <w:t xml:space="preserve">import static </w:t>
+        <w:autoSpaceDE w:val="0"/>
+        <w:autoSpaceDN w:val="0"/>
+        <w:adjustRightInd w:val="0"/>
+        <w:rPr>
+          <w:rFonts w:ascii="Consolas" w:eastAsiaTheme="minorHAnsi" w:hAnsi="Consolas" w:cs="Consolas"/>
+          <w:sz w:val="20"/>
+          <w:szCs w:val="20"/>
+          <w:lang w:val="en-US" w:eastAsia="en-US"/>
+        </w:rPr>
+      </w:pPr>
+      <w:r>
+        <w:rPr>
+          <w:rFonts w:ascii="Consolas" w:eastAsiaTheme="minorHAnsi" w:hAnsi="Consolas" w:cs="Consolas"/>
+          <w:b/>
+          <w:bCs/>
+          <w:color w:val="7F0055"/>
+          <w:sz w:val="20"/>
+          <w:szCs w:val="20"/>
+          <w:lang w:val="en-US" w:eastAsia="en-US"/>
+        </w:rPr>
+        <w:t>import</w:t>
+      </w:r>
+      <w:r>
+        <w:rPr>
+          <w:rFonts w:ascii="Consolas" w:eastAsiaTheme="minorHAnsi" w:hAnsi="Consolas" w:cs="Consolas"/>
+          <w:color w:val="000000"/>
+          <w:sz w:val="20"/>
+          <w:szCs w:val="20"/>
+          <w:lang w:val="en-US" w:eastAsia="en-US"/>
+        </w:rPr>
+        <w:t xml:space="preserve"> </w:t>
+      </w:r>
+      <w:r>
+        <w:rPr>
+          <w:rFonts w:ascii="Consolas" w:eastAsiaTheme="minorHAnsi" w:hAnsi="Consolas" w:cs="Consolas"/>
+          <w:b/>
+          <w:bCs/>
+          <w:color w:val="7F0055"/>
+          <w:sz w:val="20"/>
+          <w:szCs w:val="20"/>
+          <w:lang w:val="en-US" w:eastAsia="en-US"/>
+        </w:rPr>
+        <w:t>static</w:t>
+      </w:r>
+      <w:r>
+        <w:rPr>
+          <w:rFonts w:ascii="Consolas" w:eastAsiaTheme="minorHAnsi" w:hAnsi="Consolas" w:cs="Consolas"/>
+          <w:color w:val="000000"/>
+          <w:sz w:val="20"/>
+          <w:szCs w:val="20"/>
+          <w:lang w:val="en-US" w:eastAsia="en-US"/>
+        </w:rPr>
+        <w:t xml:space="preserve"> </w:t>
       </w:r>
       <w:proofErr w:type="spellStart"/>
       <w:proofErr w:type="gramStart"/>
       <w:r>
         <w:rPr>
-          <w:lang w:val="en-US"/>
+          <w:rFonts w:ascii="Consolas" w:eastAsiaTheme="minorHAnsi" w:hAnsi="Consolas" w:cs="Consolas"/>
+          <w:color w:val="000000"/>
+          <w:sz w:val="20"/>
+          <w:szCs w:val="20"/>
+          <w:lang w:val="en-US" w:eastAsia="en-US"/>
         </w:rPr>
         <w:t>org.junit.jupiter.api.Assertions</w:t>
       </w:r>
@@ -1544,35 +1592,71 @@
       <w:proofErr w:type="gramEnd"/>
       <w:r>
         <w:rPr>
-          <w:lang w:val="en-US"/>
+          <w:rFonts w:ascii="Consolas" w:eastAsiaTheme="minorHAnsi" w:hAnsi="Consolas" w:cs="Consolas"/>
+          <w:color w:val="000000"/>
+          <w:sz w:val="20"/>
+          <w:szCs w:val="20"/>
+          <w:lang w:val="en-US" w:eastAsia="en-US"/>
         </w:rPr>
         <w:t>.*;</w:t>
       </w:r>
     </w:p>
     <w:p>
       <w:pPr>
-        <w:rPr>
-          <w:lang w:val="en-US"/>
-        </w:rPr>
-      </w:pPr>
-    </w:p>
-    <w:p>
-      <w:pPr>
-        <w:rPr>
-          <w:lang w:val="en-US"/>
-        </w:rPr>
-      </w:pPr>
-      <w:r>
-        <w:rPr>
-          <w:lang w:val="en-US"/>
-        </w:rPr>
-        <w:t xml:space="preserve">import </w:t>
+        <w:autoSpaceDE w:val="0"/>
+        <w:autoSpaceDN w:val="0"/>
+        <w:adjustRightInd w:val="0"/>
+        <w:rPr>
+          <w:rFonts w:ascii="Consolas" w:eastAsiaTheme="minorHAnsi" w:hAnsi="Consolas" w:cs="Consolas"/>
+          <w:sz w:val="20"/>
+          <w:szCs w:val="20"/>
+          <w:lang w:val="en-US" w:eastAsia="en-US"/>
+        </w:rPr>
+      </w:pPr>
+    </w:p>
+    <w:p>
+      <w:pPr>
+        <w:autoSpaceDE w:val="0"/>
+        <w:autoSpaceDN w:val="0"/>
+        <w:adjustRightInd w:val="0"/>
+        <w:rPr>
+          <w:rFonts w:ascii="Consolas" w:eastAsiaTheme="minorHAnsi" w:hAnsi="Consolas" w:cs="Consolas"/>
+          <w:sz w:val="20"/>
+          <w:szCs w:val="20"/>
+          <w:lang w:val="en-US" w:eastAsia="en-US"/>
+        </w:rPr>
+      </w:pPr>
+      <w:r>
+        <w:rPr>
+          <w:rFonts w:ascii="Consolas" w:eastAsiaTheme="minorHAnsi" w:hAnsi="Consolas" w:cs="Consolas"/>
+          <w:b/>
+          <w:bCs/>
+          <w:color w:val="7F0055"/>
+          <w:sz w:val="20"/>
+          <w:szCs w:val="20"/>
+          <w:lang w:val="en-US" w:eastAsia="en-US"/>
+        </w:rPr>
+        <w:t>import</w:t>
+      </w:r>
+      <w:r>
+        <w:rPr>
+          <w:rFonts w:ascii="Consolas" w:eastAsiaTheme="minorHAnsi" w:hAnsi="Consolas" w:cs="Consolas"/>
+          <w:color w:val="000000"/>
+          <w:sz w:val="20"/>
+          <w:szCs w:val="20"/>
+          <w:lang w:val="en-US" w:eastAsia="en-US"/>
+        </w:rPr>
+        <w:t xml:space="preserve"> </w:t>
       </w:r>
       <w:proofErr w:type="spellStart"/>
       <w:proofErr w:type="gramStart"/>
       <w:r>
         <w:rPr>
-          <w:lang w:val="en-US"/>
+          <w:rFonts w:ascii="Consolas" w:eastAsiaTheme="minorHAnsi" w:hAnsi="Consolas" w:cs="Consolas"/>
+          <w:color w:val="000000"/>
+          <w:sz w:val="20"/>
+          <w:szCs w:val="20"/>
+          <w:lang w:val="en-US" w:eastAsia="en-US"/>
         </w:rPr>
         <w:t>org.junit.jupiter.api.Test</w:t>
       </w:r>
@@ -1580,312 +1664,837 @@
       <w:proofErr w:type="gramEnd"/>
       <w:r>
         <w:rPr>
-          <w:lang w:val="en-US"/>
+          <w:rFonts w:ascii="Consolas" w:eastAsiaTheme="minorHAnsi" w:hAnsi="Consolas" w:cs="Consolas"/>
+          <w:color w:val="000000"/>
+          <w:sz w:val="20"/>
+          <w:szCs w:val="20"/>
+          <w:lang w:val="en-US" w:eastAsia="en-US"/>
         </w:rPr>
         <w:t>;</w:t>
       </w:r>
     </w:p>
     <w:p>
       <w:pPr>
-        <w:rPr>
-          <w:lang w:val="en-US"/>
-        </w:rPr>
-      </w:pPr>
-    </w:p>
-    <w:p>
-      <w:pPr>
-        <w:rPr>
-          <w:lang w:val="en-US"/>
-        </w:rPr>
-      </w:pPr>
-      <w:r>
-        <w:rPr>
-          <w:lang w:val="en-US"/>
-        </w:rPr>
-        <w:t xml:space="preserve">class </w:t>
-      </w:r>
-      <w:proofErr w:type="spellStart"/>
-      <w:r>
-        <w:rPr>
-          <w:lang w:val="en-US"/>
+        <w:autoSpaceDE w:val="0"/>
+        <w:autoSpaceDN w:val="0"/>
+        <w:adjustRightInd w:val="0"/>
+        <w:rPr>
+          <w:rFonts w:ascii="Consolas" w:eastAsiaTheme="minorHAnsi" w:hAnsi="Consolas" w:cs="Consolas"/>
+          <w:sz w:val="20"/>
+          <w:szCs w:val="20"/>
+          <w:lang w:val="en-US" w:eastAsia="en-US"/>
+        </w:rPr>
+      </w:pPr>
+    </w:p>
+    <w:p>
+      <w:pPr>
+        <w:autoSpaceDE w:val="0"/>
+        <w:autoSpaceDN w:val="0"/>
+        <w:adjustRightInd w:val="0"/>
+        <w:rPr>
+          <w:rFonts w:ascii="Consolas" w:eastAsiaTheme="minorHAnsi" w:hAnsi="Consolas" w:cs="Consolas"/>
+          <w:sz w:val="20"/>
+          <w:szCs w:val="20"/>
+          <w:lang w:val="en-US" w:eastAsia="en-US"/>
+        </w:rPr>
+      </w:pPr>
+      <w:r>
+        <w:rPr>
+          <w:rFonts w:ascii="Consolas" w:eastAsiaTheme="minorHAnsi" w:hAnsi="Consolas" w:cs="Consolas"/>
+          <w:b/>
+          <w:bCs/>
+          <w:color w:val="7F0055"/>
+          <w:sz w:val="20"/>
+          <w:szCs w:val="20"/>
+          <w:lang w:val="en-US" w:eastAsia="en-US"/>
+        </w:rPr>
+        <w:t>class</w:t>
+      </w:r>
+      <w:r>
+        <w:rPr>
+          <w:rFonts w:ascii="Consolas" w:eastAsiaTheme="minorHAnsi" w:hAnsi="Consolas" w:cs="Consolas"/>
+          <w:color w:val="000000"/>
+          <w:sz w:val="20"/>
+          <w:szCs w:val="20"/>
+          <w:lang w:val="en-US" w:eastAsia="en-US"/>
+        </w:rPr>
+        <w:t xml:space="preserve"> </w:t>
+      </w:r>
+      <w:proofErr w:type="spellStart"/>
+      <w:r>
+        <w:rPr>
+          <w:rFonts w:ascii="Consolas" w:eastAsiaTheme="minorHAnsi" w:hAnsi="Consolas" w:cs="Consolas"/>
+          <w:color w:val="000000"/>
+          <w:sz w:val="20"/>
+          <w:szCs w:val="20"/>
+          <w:lang w:val="en-US" w:eastAsia="en-US"/>
         </w:rPr>
         <w:t>JUNIT_Teste</w:t>
       </w:r>
       <w:proofErr w:type="spellEnd"/>
       <w:r>
         <w:rPr>
-          <w:lang w:val="en-US"/>
+          <w:rFonts w:ascii="Consolas" w:eastAsiaTheme="minorHAnsi" w:hAnsi="Consolas" w:cs="Consolas"/>
+          <w:color w:val="000000"/>
+          <w:sz w:val="20"/>
+          <w:szCs w:val="20"/>
+          <w:lang w:val="en-US" w:eastAsia="en-US"/>
         </w:rPr>
         <w:t xml:space="preserve"> {</w:t>
       </w:r>
     </w:p>
     <w:p>
       <w:pPr>
-        <w:rPr>
-          <w:lang w:val="en-US"/>
-        </w:rPr>
-      </w:pPr>
-    </w:p>
-    <w:p>
-      <w:pPr>
-        <w:rPr>
-          <w:lang w:val="en-US"/>
-        </w:rPr>
-      </w:pPr>
-      <w:r>
-        <w:rPr>
-          <w:lang w:val="en-US"/>
+        <w:autoSpaceDE w:val="0"/>
+        <w:autoSpaceDN w:val="0"/>
+        <w:adjustRightInd w:val="0"/>
+        <w:rPr>
+          <w:rFonts w:ascii="Consolas" w:eastAsiaTheme="minorHAnsi" w:hAnsi="Consolas" w:cs="Consolas"/>
+          <w:sz w:val="20"/>
+          <w:szCs w:val="20"/>
+          <w:lang w:val="en-US" w:eastAsia="en-US"/>
+        </w:rPr>
+      </w:pPr>
+    </w:p>
+    <w:p>
+      <w:pPr>
+        <w:autoSpaceDE w:val="0"/>
+        <w:autoSpaceDN w:val="0"/>
+        <w:adjustRightInd w:val="0"/>
+        <w:rPr>
+          <w:rFonts w:ascii="Consolas" w:eastAsiaTheme="minorHAnsi" w:hAnsi="Consolas" w:cs="Consolas"/>
+          <w:sz w:val="20"/>
+          <w:szCs w:val="20"/>
+          <w:lang w:val="en-US" w:eastAsia="en-US"/>
+        </w:rPr>
+      </w:pPr>
+      <w:r>
+        <w:rPr>
+          <w:rFonts w:ascii="Consolas" w:eastAsiaTheme="minorHAnsi" w:hAnsi="Consolas" w:cs="Consolas"/>
+          <w:color w:val="000000"/>
+          <w:sz w:val="20"/>
+          <w:szCs w:val="20"/>
+          <w:lang w:val="en-US" w:eastAsia="en-US"/>
         </w:rPr>
         <w:tab/>
+      </w:r>
+      <w:r>
+        <w:rPr>
+          <w:rFonts w:ascii="Consolas" w:eastAsiaTheme="minorHAnsi" w:hAnsi="Consolas" w:cs="Consolas"/>
+          <w:color w:val="646464"/>
+          <w:sz w:val="20"/>
+          <w:szCs w:val="20"/>
+          <w:lang w:val="en-US" w:eastAsia="en-US"/>
+        </w:rPr>
         <w:t>@Test</w:t>
       </w:r>
     </w:p>
     <w:p>
       <w:pPr>
-        <w:rPr>
-          <w:lang w:val="en-US"/>
-        </w:rPr>
-      </w:pPr>
-      <w:r>
-        <w:rPr>
-          <w:lang w:val="en-US"/>
+        <w:autoSpaceDE w:val="0"/>
+        <w:autoSpaceDN w:val="0"/>
+        <w:adjustRightInd w:val="0"/>
+        <w:rPr>
+          <w:rFonts w:ascii="Consolas" w:eastAsiaTheme="minorHAnsi" w:hAnsi="Consolas" w:cs="Consolas"/>
+          <w:sz w:val="20"/>
+          <w:szCs w:val="20"/>
+          <w:lang w:val="en-US" w:eastAsia="en-US"/>
+        </w:rPr>
+      </w:pPr>
+      <w:r>
+        <w:rPr>
+          <w:rFonts w:ascii="Consolas" w:eastAsiaTheme="minorHAnsi" w:hAnsi="Consolas" w:cs="Consolas"/>
+          <w:color w:val="000000"/>
+          <w:sz w:val="20"/>
+          <w:szCs w:val="20"/>
+          <w:lang w:val="en-US" w:eastAsia="en-US"/>
         </w:rPr>
         <w:tab/>
-        <w:t xml:space="preserve">void </w:t>
+      </w:r>
+      <w:r>
+        <w:rPr>
+          <w:rFonts w:ascii="Consolas" w:eastAsiaTheme="minorHAnsi" w:hAnsi="Consolas" w:cs="Consolas"/>
+          <w:b/>
+          <w:bCs/>
+          <w:color w:val="7F0055"/>
+          <w:sz w:val="20"/>
+          <w:szCs w:val="20"/>
+          <w:lang w:val="en-US" w:eastAsia="en-US"/>
+        </w:rPr>
+        <w:t>void</w:t>
+      </w:r>
+      <w:r>
+        <w:rPr>
+          <w:rFonts w:ascii="Consolas" w:eastAsiaTheme="minorHAnsi" w:hAnsi="Consolas" w:cs="Consolas"/>
+          <w:color w:val="000000"/>
+          <w:sz w:val="20"/>
+          <w:szCs w:val="20"/>
+          <w:lang w:val="en-US" w:eastAsia="en-US"/>
+        </w:rPr>
+        <w:t xml:space="preserve"> </w:t>
       </w:r>
       <w:proofErr w:type="spellStart"/>
       <w:proofErr w:type="gramStart"/>
       <w:r>
         <w:rPr>
-          <w:lang w:val="en-US"/>
-        </w:rPr>
-        <w:t>testeGetResposta</w:t>
-      </w:r>
-      <w:proofErr w:type="spellEnd"/>
-      <w:r>
-        <w:rPr>
-          <w:lang w:val="en-US"/>
+          <w:rFonts w:ascii="Consolas" w:eastAsiaTheme="minorHAnsi" w:hAnsi="Consolas" w:cs="Consolas"/>
+          <w:color w:val="000000"/>
+          <w:sz w:val="20"/>
+          <w:szCs w:val="20"/>
+          <w:lang w:val="en-US" w:eastAsia="en-US"/>
+        </w:rPr>
+        <w:t>testeGetCondenacaoMutua</w:t>
+      </w:r>
+      <w:proofErr w:type="spellEnd"/>
+      <w:r>
+        <w:rPr>
+          <w:rFonts w:ascii="Consolas" w:eastAsiaTheme="minorHAnsi" w:hAnsi="Consolas" w:cs="Consolas"/>
+          <w:color w:val="000000"/>
+          <w:sz w:val="20"/>
+          <w:szCs w:val="20"/>
+          <w:lang w:val="en-US" w:eastAsia="en-US"/>
         </w:rPr>
         <w:t>(</w:t>
       </w:r>
       <w:proofErr w:type="gramEnd"/>
       <w:r>
         <w:rPr>
-          <w:lang w:val="en-US"/>
+          <w:rFonts w:ascii="Consolas" w:eastAsiaTheme="minorHAnsi" w:hAnsi="Consolas" w:cs="Consolas"/>
+          <w:color w:val="000000"/>
+          <w:sz w:val="20"/>
+          <w:szCs w:val="20"/>
+          <w:lang w:val="en-US" w:eastAsia="en-US"/>
         </w:rPr>
         <w:t>) {</w:t>
       </w:r>
     </w:p>
     <w:p>
-      <w:r>
-        <w:rPr>
-          <w:lang w:val="en-US"/>
+      <w:pPr>
+        <w:autoSpaceDE w:val="0"/>
+        <w:autoSpaceDN w:val="0"/>
+        <w:adjustRightInd w:val="0"/>
+        <w:rPr>
+          <w:rFonts w:ascii="Consolas" w:eastAsiaTheme="minorHAnsi" w:hAnsi="Consolas" w:cs="Consolas"/>
+          <w:sz w:val="20"/>
+          <w:szCs w:val="20"/>
+          <w:lang w:eastAsia="en-US"/>
+        </w:rPr>
+      </w:pPr>
+      <w:r>
+        <w:rPr>
+          <w:rFonts w:ascii="Consolas" w:eastAsiaTheme="minorHAnsi" w:hAnsi="Consolas" w:cs="Consolas"/>
+          <w:color w:val="000000"/>
+          <w:sz w:val="20"/>
+          <w:szCs w:val="20"/>
+          <w:lang w:val="en-US" w:eastAsia="en-US"/>
         </w:rPr>
         <w:t xml:space="preserve"> </w:t>
       </w:r>
       <w:proofErr w:type="spellStart"/>
       <w:r>
+        <w:rPr>
+          <w:rFonts w:ascii="Consolas" w:eastAsiaTheme="minorHAnsi" w:hAnsi="Consolas" w:cs="Consolas"/>
+          <w:color w:val="000000"/>
+          <w:sz w:val="20"/>
+          <w:szCs w:val="20"/>
+          <w:lang w:eastAsia="en-US"/>
+        </w:rPr>
         <w:t>JulgamentoPrisioneiro</w:t>
       </w:r>
       <w:proofErr w:type="spellEnd"/>
       <w:r>
-        <w:t xml:space="preserve"> Julga = new </w:t>
+        <w:rPr>
+          <w:rFonts w:ascii="Consolas" w:eastAsiaTheme="minorHAnsi" w:hAnsi="Consolas" w:cs="Consolas"/>
+          <w:color w:val="000000"/>
+          <w:sz w:val="20"/>
+          <w:szCs w:val="20"/>
+          <w:lang w:eastAsia="en-US"/>
+        </w:rPr>
+        <w:t xml:space="preserve"> </w:t>
+      </w:r>
+      <w:r>
+        <w:rPr>
+          <w:rFonts w:ascii="Consolas" w:eastAsiaTheme="minorHAnsi" w:hAnsi="Consolas" w:cs="Consolas"/>
+          <w:color w:val="6A3E3E"/>
+          <w:sz w:val="20"/>
+          <w:szCs w:val="20"/>
+          <w:lang w:eastAsia="en-US"/>
+        </w:rPr>
+        <w:t>Julga</w:t>
+      </w:r>
+      <w:r>
+        <w:rPr>
+          <w:rFonts w:ascii="Consolas" w:eastAsiaTheme="minorHAnsi" w:hAnsi="Consolas" w:cs="Consolas"/>
+          <w:color w:val="000000"/>
+          <w:sz w:val="20"/>
+          <w:szCs w:val="20"/>
+          <w:lang w:eastAsia="en-US"/>
+        </w:rPr>
+        <w:t xml:space="preserve"> = </w:t>
+      </w:r>
+      <w:r>
+        <w:rPr>
+          <w:rFonts w:ascii="Consolas" w:eastAsiaTheme="minorHAnsi" w:hAnsi="Consolas" w:cs="Consolas"/>
+          <w:b/>
+          <w:bCs/>
+          <w:color w:val="7F0055"/>
+          <w:sz w:val="20"/>
+          <w:szCs w:val="20"/>
+          <w:lang w:eastAsia="en-US"/>
+        </w:rPr>
+        <w:t>new</w:t>
+      </w:r>
+      <w:r>
+        <w:rPr>
+          <w:rFonts w:ascii="Consolas" w:eastAsiaTheme="minorHAnsi" w:hAnsi="Consolas" w:cs="Consolas"/>
+          <w:color w:val="000000"/>
+          <w:sz w:val="20"/>
+          <w:szCs w:val="20"/>
+          <w:lang w:eastAsia="en-US"/>
+        </w:rPr>
+        <w:t xml:space="preserve"> </w:t>
       </w:r>
       <w:proofErr w:type="spellStart"/>
       <w:proofErr w:type="gramStart"/>
       <w:r>
+        <w:rPr>
+          <w:rFonts w:ascii="Consolas" w:eastAsiaTheme="minorHAnsi" w:hAnsi="Consolas" w:cs="Consolas"/>
+          <w:color w:val="000000"/>
+          <w:sz w:val="20"/>
+          <w:szCs w:val="20"/>
+          <w:lang w:eastAsia="en-US"/>
+        </w:rPr>
         <w:t>JulgamentoPrisioneiro</w:t>
       </w:r>
       <w:proofErr w:type="spellEnd"/>
       <w:r>
+        <w:rPr>
+          <w:rFonts w:ascii="Consolas" w:eastAsiaTheme="minorHAnsi" w:hAnsi="Consolas" w:cs="Consolas"/>
+          <w:color w:val="000000"/>
+          <w:sz w:val="20"/>
+          <w:szCs w:val="20"/>
+          <w:lang w:eastAsia="en-US"/>
+        </w:rPr>
         <w:t>(</w:t>
       </w:r>
       <w:proofErr w:type="gramEnd"/>
       <w:r>
+        <w:rPr>
+          <w:rFonts w:ascii="Consolas" w:eastAsiaTheme="minorHAnsi" w:hAnsi="Consolas" w:cs="Consolas"/>
+          <w:color w:val="000000"/>
+          <w:sz w:val="20"/>
+          <w:szCs w:val="20"/>
+          <w:lang w:eastAsia="en-US"/>
+        </w:rPr>
         <w:t>);</w:t>
       </w:r>
     </w:p>
     <w:p>
-      <w:r>
+      <w:pPr>
+        <w:autoSpaceDE w:val="0"/>
+        <w:autoSpaceDN w:val="0"/>
+        <w:adjustRightInd w:val="0"/>
+        <w:rPr>
+          <w:rFonts w:ascii="Consolas" w:eastAsiaTheme="minorHAnsi" w:hAnsi="Consolas" w:cs="Consolas"/>
+          <w:sz w:val="20"/>
+          <w:szCs w:val="20"/>
+          <w:lang w:eastAsia="en-US"/>
+        </w:rPr>
+      </w:pPr>
+      <w:r>
+        <w:rPr>
+          <w:rFonts w:ascii="Consolas" w:eastAsiaTheme="minorHAnsi" w:hAnsi="Consolas" w:cs="Consolas"/>
+          <w:color w:val="000000"/>
+          <w:sz w:val="20"/>
+          <w:szCs w:val="20"/>
+          <w:lang w:eastAsia="en-US"/>
+        </w:rPr>
         <w:t xml:space="preserve"> </w:t>
       </w:r>
     </w:p>
     <w:p>
-      <w:r>
+      <w:pPr>
+        <w:autoSpaceDE w:val="0"/>
+        <w:autoSpaceDN w:val="0"/>
+        <w:adjustRightInd w:val="0"/>
+        <w:rPr>
+          <w:rFonts w:ascii="Consolas" w:eastAsiaTheme="minorHAnsi" w:hAnsi="Consolas" w:cs="Consolas"/>
+          <w:sz w:val="20"/>
+          <w:szCs w:val="20"/>
+          <w:lang w:eastAsia="en-US"/>
+        </w:rPr>
+      </w:pPr>
+      <w:r>
+        <w:rPr>
+          <w:rFonts w:ascii="Consolas" w:eastAsiaTheme="minorHAnsi" w:hAnsi="Consolas" w:cs="Consolas"/>
+          <w:color w:val="000000"/>
+          <w:sz w:val="20"/>
+          <w:szCs w:val="20"/>
+          <w:lang w:eastAsia="en-US"/>
+        </w:rPr>
         <w:tab/>
         <w:t xml:space="preserve"> </w:t>
       </w:r>
       <w:proofErr w:type="spellStart"/>
       <w:r>
-        <w:t>double</w:t>
-      </w:r>
-      <w:proofErr w:type="spellEnd"/>
-      <w:r>
+        <w:rPr>
+          <w:rFonts w:ascii="Consolas" w:eastAsiaTheme="minorHAnsi" w:hAnsi="Consolas" w:cs="Consolas"/>
+          <w:b/>
+          <w:bCs/>
+          <w:color w:val="7F0055"/>
+          <w:sz w:val="20"/>
+          <w:szCs w:val="20"/>
+          <w:lang w:eastAsia="en-US"/>
+        </w:rPr>
+        <w:t>int</w:t>
+      </w:r>
+      <w:proofErr w:type="spellEnd"/>
+      <w:r>
+        <w:rPr>
+          <w:rFonts w:ascii="Consolas" w:eastAsiaTheme="minorHAnsi" w:hAnsi="Consolas" w:cs="Consolas"/>
+          <w:color w:val="000000"/>
+          <w:sz w:val="20"/>
+          <w:szCs w:val="20"/>
+          <w:lang w:eastAsia="en-US"/>
+        </w:rPr>
         <w:t xml:space="preserve"> </w:t>
       </w:r>
       <w:proofErr w:type="spellStart"/>
       <w:r>
+        <w:rPr>
+          <w:rFonts w:ascii="Consolas" w:eastAsiaTheme="minorHAnsi" w:hAnsi="Consolas" w:cs="Consolas"/>
+          <w:color w:val="6A3E3E"/>
+          <w:sz w:val="20"/>
+          <w:szCs w:val="20"/>
+          <w:lang w:eastAsia="en-US"/>
+        </w:rPr>
         <w:t>resultadoEsperado</w:t>
       </w:r>
       <w:proofErr w:type="spellEnd"/>
       <w:r>
-        <w:t xml:space="preserve"> = 5;</w:t>
-      </w:r>
-    </w:p>
-    <w:p>
-      <w:r>
+        <w:rPr>
+          <w:rFonts w:ascii="Consolas" w:eastAsiaTheme="minorHAnsi" w:hAnsi="Consolas" w:cs="Consolas"/>
+          <w:color w:val="000000"/>
+          <w:sz w:val="20"/>
+          <w:szCs w:val="20"/>
+          <w:lang w:eastAsia="en-US"/>
+        </w:rPr>
+        <w:t xml:space="preserve"> = 15;</w:t>
+      </w:r>
+    </w:p>
+    <w:p>
+      <w:pPr>
+        <w:autoSpaceDE w:val="0"/>
+        <w:autoSpaceDN w:val="0"/>
+        <w:adjustRightInd w:val="0"/>
+        <w:rPr>
+          <w:rFonts w:ascii="Consolas" w:eastAsiaTheme="minorHAnsi" w:hAnsi="Consolas" w:cs="Consolas"/>
+          <w:sz w:val="20"/>
+          <w:szCs w:val="20"/>
+          <w:lang w:eastAsia="en-US"/>
+        </w:rPr>
+      </w:pPr>
+      <w:r>
+        <w:rPr>
+          <w:rFonts w:ascii="Consolas" w:eastAsiaTheme="minorHAnsi" w:hAnsi="Consolas" w:cs="Consolas"/>
+          <w:color w:val="000000"/>
+          <w:sz w:val="20"/>
+          <w:szCs w:val="20"/>
+          <w:lang w:eastAsia="en-US"/>
+        </w:rPr>
         <w:tab/>
         <w:t xml:space="preserve"> </w:t>
       </w:r>
       <w:proofErr w:type="spellStart"/>
       <w:r>
-        <w:t>double</w:t>
-      </w:r>
-      <w:proofErr w:type="spellEnd"/>
-      <w:r>
+        <w:rPr>
+          <w:rFonts w:ascii="Consolas" w:eastAsiaTheme="minorHAnsi" w:hAnsi="Consolas" w:cs="Consolas"/>
+          <w:b/>
+          <w:bCs/>
+          <w:color w:val="7F0055"/>
+          <w:sz w:val="20"/>
+          <w:szCs w:val="20"/>
+          <w:lang w:eastAsia="en-US"/>
+        </w:rPr>
+        <w:t>int</w:t>
+      </w:r>
+      <w:proofErr w:type="spellEnd"/>
+      <w:r>
+        <w:rPr>
+          <w:rFonts w:ascii="Consolas" w:eastAsiaTheme="minorHAnsi" w:hAnsi="Consolas" w:cs="Consolas"/>
+          <w:color w:val="000000"/>
+          <w:sz w:val="20"/>
+          <w:szCs w:val="20"/>
+          <w:lang w:eastAsia="en-US"/>
+        </w:rPr>
         <w:t xml:space="preserve"> </w:t>
       </w:r>
       <w:proofErr w:type="spellStart"/>
       <w:r>
+        <w:rPr>
+          <w:rFonts w:ascii="Consolas" w:eastAsiaTheme="minorHAnsi" w:hAnsi="Consolas" w:cs="Consolas"/>
+          <w:color w:val="6A3E3E"/>
+          <w:sz w:val="20"/>
+          <w:szCs w:val="20"/>
+          <w:lang w:eastAsia="en-US"/>
+        </w:rPr>
         <w:t>resultadoReal</w:t>
       </w:r>
       <w:proofErr w:type="spellEnd"/>
       <w:r>
+        <w:rPr>
+          <w:rFonts w:ascii="Consolas" w:eastAsiaTheme="minorHAnsi" w:hAnsi="Consolas" w:cs="Consolas"/>
+          <w:color w:val="000000"/>
+          <w:sz w:val="20"/>
+          <w:szCs w:val="20"/>
+          <w:lang w:eastAsia="en-US"/>
+        </w:rPr>
         <w:t xml:space="preserve"> = </w:t>
       </w:r>
       <w:proofErr w:type="spellStart"/>
       <w:r>
-        <w:t>Julga.calculaPena</w:t>
-      </w:r>
-      <w:proofErr w:type="spellEnd"/>
-      <w:r>
-        <w:t>("Culpado", "Culpado");</w:t>
-      </w:r>
-    </w:p>
-    <w:p>
-      <w:r>
+        <w:rPr>
+          <w:rFonts w:ascii="Consolas" w:eastAsiaTheme="minorHAnsi" w:hAnsi="Consolas" w:cs="Consolas"/>
+          <w:color w:val="6A3E3E"/>
+          <w:sz w:val="20"/>
+          <w:szCs w:val="20"/>
+          <w:lang w:eastAsia="en-US"/>
+        </w:rPr>
+        <w:t>Julga</w:t>
+      </w:r>
+      <w:r>
+        <w:rPr>
+          <w:rFonts w:ascii="Consolas" w:eastAsiaTheme="minorHAnsi" w:hAnsi="Consolas" w:cs="Consolas"/>
+          <w:color w:val="000000"/>
+          <w:sz w:val="20"/>
+          <w:szCs w:val="20"/>
+          <w:lang w:eastAsia="en-US"/>
+        </w:rPr>
+        <w:t>.calculaPena</w:t>
+      </w:r>
+      <w:proofErr w:type="spellEnd"/>
+      <w:r>
+        <w:rPr>
+          <w:rFonts w:ascii="Consolas" w:eastAsiaTheme="minorHAnsi" w:hAnsi="Consolas" w:cs="Consolas"/>
+          <w:color w:val="000000"/>
+          <w:sz w:val="20"/>
+          <w:szCs w:val="20"/>
+          <w:lang w:eastAsia="en-US"/>
+        </w:rPr>
+        <w:t>(</w:t>
+      </w:r>
+      <w:r>
+        <w:rPr>
+          <w:rFonts w:ascii="Consolas" w:eastAsiaTheme="minorHAnsi" w:hAnsi="Consolas" w:cs="Consolas"/>
+          <w:color w:val="2A00FF"/>
+          <w:sz w:val="20"/>
+          <w:szCs w:val="20"/>
+          <w:lang w:eastAsia="en-US"/>
+        </w:rPr>
+        <w:t>"Culpado"</w:t>
+      </w:r>
+      <w:r>
+        <w:rPr>
+          <w:rFonts w:ascii="Consolas" w:eastAsiaTheme="minorHAnsi" w:hAnsi="Consolas" w:cs="Consolas"/>
+          <w:color w:val="000000"/>
+          <w:sz w:val="20"/>
+          <w:szCs w:val="20"/>
+          <w:lang w:eastAsia="en-US"/>
+        </w:rPr>
+        <w:t xml:space="preserve">, </w:t>
+      </w:r>
+      <w:r>
+        <w:rPr>
+          <w:rFonts w:ascii="Consolas" w:eastAsiaTheme="minorHAnsi" w:hAnsi="Consolas" w:cs="Consolas"/>
+          <w:color w:val="2A00FF"/>
+          <w:sz w:val="20"/>
+          <w:szCs w:val="20"/>
+          <w:lang w:eastAsia="en-US"/>
+        </w:rPr>
+        <w:t>"Culpado"</w:t>
+      </w:r>
+      <w:r>
+        <w:rPr>
+          <w:rFonts w:ascii="Consolas" w:eastAsiaTheme="minorHAnsi" w:hAnsi="Consolas" w:cs="Consolas"/>
+          <w:color w:val="000000"/>
+          <w:sz w:val="20"/>
+          <w:szCs w:val="20"/>
+          <w:lang w:eastAsia="en-US"/>
+        </w:rPr>
+        <w:t>);</w:t>
+      </w:r>
+    </w:p>
+    <w:p>
+      <w:pPr>
+        <w:autoSpaceDE w:val="0"/>
+        <w:autoSpaceDN w:val="0"/>
+        <w:adjustRightInd w:val="0"/>
+        <w:rPr>
+          <w:rFonts w:ascii="Consolas" w:eastAsiaTheme="minorHAnsi" w:hAnsi="Consolas" w:cs="Consolas"/>
+          <w:sz w:val="20"/>
+          <w:szCs w:val="20"/>
+          <w:lang w:eastAsia="en-US"/>
+        </w:rPr>
+      </w:pPr>
+      <w:r>
+        <w:rPr>
+          <w:rFonts w:ascii="Consolas" w:eastAsiaTheme="minorHAnsi" w:hAnsi="Consolas" w:cs="Consolas"/>
+          <w:color w:val="000000"/>
+          <w:sz w:val="20"/>
+          <w:szCs w:val="20"/>
+          <w:lang w:eastAsia="en-US"/>
+        </w:rPr>
         <w:tab/>
         <w:t xml:space="preserve"> </w:t>
       </w:r>
       <w:proofErr w:type="spellStart"/>
       <w:proofErr w:type="gramStart"/>
       <w:r>
+        <w:rPr>
+          <w:rFonts w:ascii="Consolas" w:eastAsiaTheme="minorHAnsi" w:hAnsi="Consolas" w:cs="Consolas"/>
+          <w:i/>
+          <w:iCs/>
+          <w:color w:val="000000"/>
+          <w:sz w:val="20"/>
+          <w:szCs w:val="20"/>
+          <w:lang w:eastAsia="en-US"/>
+        </w:rPr>
         <w:t>assertEquals</w:t>
       </w:r>
       <w:proofErr w:type="spellEnd"/>
       <w:r>
+        <w:rPr>
+          <w:rFonts w:ascii="Consolas" w:eastAsiaTheme="minorHAnsi" w:hAnsi="Consolas" w:cs="Consolas"/>
+          <w:color w:val="000000"/>
+          <w:sz w:val="20"/>
+          <w:szCs w:val="20"/>
+          <w:lang w:eastAsia="en-US"/>
+        </w:rPr>
         <w:t>(</w:t>
       </w:r>
       <w:proofErr w:type="spellStart"/>
       <w:proofErr w:type="gramEnd"/>
       <w:r>
+        <w:rPr>
+          <w:rFonts w:ascii="Consolas" w:eastAsiaTheme="minorHAnsi" w:hAnsi="Consolas" w:cs="Consolas"/>
+          <w:color w:val="6A3E3E"/>
+          <w:sz w:val="20"/>
+          <w:szCs w:val="20"/>
+          <w:lang w:eastAsia="en-US"/>
+        </w:rPr>
         <w:t>resultadoEsperado</w:t>
       </w:r>
       <w:proofErr w:type="spellEnd"/>
       <w:r>
+        <w:rPr>
+          <w:rFonts w:ascii="Consolas" w:eastAsiaTheme="minorHAnsi" w:hAnsi="Consolas" w:cs="Consolas"/>
+          <w:color w:val="000000"/>
+          <w:sz w:val="20"/>
+          <w:szCs w:val="20"/>
+          <w:lang w:eastAsia="en-US"/>
+        </w:rPr>
         <w:t xml:space="preserve">, </w:t>
       </w:r>
       <w:proofErr w:type="spellStart"/>
       <w:r>
+        <w:rPr>
+          <w:rFonts w:ascii="Consolas" w:eastAsiaTheme="minorHAnsi" w:hAnsi="Consolas" w:cs="Consolas"/>
+          <w:color w:val="6A3E3E"/>
+          <w:sz w:val="20"/>
+          <w:szCs w:val="20"/>
+          <w:lang w:eastAsia="en-US"/>
+        </w:rPr>
         <w:t>resultadoReal</w:t>
       </w:r>
       <w:proofErr w:type="spellEnd"/>
       <w:r>
+        <w:rPr>
+          <w:rFonts w:ascii="Consolas" w:eastAsiaTheme="minorHAnsi" w:hAnsi="Consolas" w:cs="Consolas"/>
+          <w:color w:val="000000"/>
+          <w:sz w:val="20"/>
+          <w:szCs w:val="20"/>
+          <w:lang w:eastAsia="en-US"/>
+        </w:rPr>
         <w:t>);</w:t>
       </w:r>
     </w:p>
-    <w:p/>
-    <w:p>
-      <w:r>
+    <w:p>
+      <w:pPr>
+        <w:autoSpaceDE w:val="0"/>
+        <w:autoSpaceDN w:val="0"/>
+        <w:adjustRightInd w:val="0"/>
+        <w:rPr>
+          <w:rFonts w:ascii="Consolas" w:eastAsiaTheme="minorHAnsi" w:hAnsi="Consolas" w:cs="Consolas"/>
+          <w:sz w:val="20"/>
+          <w:szCs w:val="20"/>
+          <w:lang w:eastAsia="en-US"/>
+        </w:rPr>
+      </w:pPr>
+    </w:p>
+    <w:p>
+      <w:pPr>
+        <w:autoSpaceDE w:val="0"/>
+        <w:autoSpaceDN w:val="0"/>
+        <w:adjustRightInd w:val="0"/>
+        <w:rPr>
+          <w:rFonts w:ascii="Consolas" w:eastAsiaTheme="minorHAnsi" w:hAnsi="Consolas" w:cs="Consolas"/>
+          <w:sz w:val="20"/>
+          <w:szCs w:val="20"/>
+          <w:lang w:eastAsia="en-US"/>
+        </w:rPr>
+      </w:pPr>
+      <w:r>
+        <w:rPr>
+          <w:rFonts w:ascii="Consolas" w:eastAsiaTheme="minorHAnsi" w:hAnsi="Consolas" w:cs="Consolas"/>
+          <w:color w:val="000000"/>
+          <w:sz w:val="20"/>
+          <w:szCs w:val="20"/>
+          <w:lang w:eastAsia="en-US"/>
+        </w:rPr>
         <w:tab/>
         <w:t>}</w:t>
       </w:r>
+    </w:p>
+    <w:p>
+      <w:pPr>
+        <w:autoSpaceDE w:val="0"/>
+        <w:autoSpaceDN w:val="0"/>
+        <w:adjustRightInd w:val="0"/>
+        <w:rPr>
+          <w:rFonts w:ascii="Consolas" w:eastAsiaTheme="minorHAnsi" w:hAnsi="Consolas" w:cs="Consolas"/>
+          <w:sz w:val="20"/>
+          <w:szCs w:val="20"/>
+          <w:lang w:eastAsia="en-US"/>
+        </w:rPr>
+      </w:pPr>
+    </w:p>
+    <w:p>
+      <w:pPr>
+        <w:rPr>
+          <w:rFonts w:ascii="Consolas" w:eastAsiaTheme="minorHAnsi" w:hAnsi="Consolas" w:cs="Consolas"/>
+          <w:color w:val="000000"/>
+          <w:sz w:val="20"/>
+          <w:szCs w:val="20"/>
+          <w:lang w:eastAsia="en-US"/>
+        </w:rPr>
+      </w:pPr>
+      <w:r>
+        <w:rPr>
+          <w:rFonts w:ascii="Consolas" w:eastAsiaTheme="minorHAnsi" w:hAnsi="Consolas" w:cs="Consolas"/>
+          <w:color w:val="000000"/>
+          <w:sz w:val="20"/>
+          <w:szCs w:val="20"/>
+          <w:lang w:eastAsia="en-US"/>
+        </w:rPr>
+        <w:t>}</w:t>
+      </w:r>
+    </w:p>
+    <w:p>
       <w:bookmarkStart w:id="0" w:name="_GoBack"/>
       <w:bookmarkEnd w:id="0"/>
-    </w:p>
-    <w:p/>
-    <w:p>
-      <w:r>
-        <w:t>}</w:t>
-      </w:r>
-    </w:p>
-    <w:p/>
-    <w:p/>
-    <w:p>
       <w:r>
         <w:t>V</w:t>
       </w:r>
       <w:r>
-        <w:t>3</w:t>
-      </w:r>
-      <w:r>
-        <w:t>: Alteração no Código fonte</w:t>
-      </w:r>
-      <w:r>
-        <w:t xml:space="preserve">, </w:t>
-      </w:r>
-      <w:r>
-        <w:t xml:space="preserve">substituindo em todas as comparações </w:t>
-      </w:r>
-      <w:proofErr w:type="spellStart"/>
-      <w:r>
-        <w:t>Resposta.delacao</w:t>
-      </w:r>
-      <w:proofErr w:type="spellEnd"/>
-      <w:r>
-        <w:t xml:space="preserve"> pela </w:t>
-      </w:r>
-      <w:proofErr w:type="spellStart"/>
-      <w:r>
-        <w:t>string</w:t>
-      </w:r>
-      <w:proofErr w:type="spellEnd"/>
-      <w:r>
-        <w:t xml:space="preserve"> “Culpado”</w:t>
-      </w:r>
-      <w:r>
-        <w:t xml:space="preserve"> no método </w:t>
-      </w:r>
-      <w:proofErr w:type="spellStart"/>
-      <w:r>
-        <w:rPr>
-          <w:rFonts w:ascii="Consolas" w:eastAsiaTheme="minorHAnsi" w:hAnsi="Consolas" w:cs="Consolas"/>
-          <w:color w:val="000000"/>
-          <w:sz w:val="20"/>
-          <w:szCs w:val="20"/>
-          <w:lang w:eastAsia="en-US"/>
-        </w:rPr>
-        <w:t>calculaPena</w:t>
-      </w:r>
-      <w:proofErr w:type="spellEnd"/>
-      <w:r>
-        <w:t xml:space="preserve"> com intenção de corrigir as estas em comparação ao código </w:t>
-      </w:r>
-      <w:proofErr w:type="spellStart"/>
-      <w:r>
-        <w:t>Portugol</w:t>
-      </w:r>
-      <w:proofErr w:type="spellEnd"/>
-      <w:r>
-        <w:t>.</w:t>
-      </w:r>
-    </w:p>
-    <w:p>
-      <w:pPr>
-        <w:rPr>
-          <w:lang w:val="en-US"/>
-        </w:rPr>
-      </w:pPr>
-      <w:r>
-        <w:rPr>
-          <w:lang w:val="en-US"/>
-        </w:rPr>
+        <w:t>4</w:t>
+      </w:r>
+      <w:r>
+        <w:t xml:space="preserve">: </w:t>
+      </w:r>
+      <w:r>
+        <w:t xml:space="preserve">Alteração no </w:t>
+      </w:r>
+      <w:proofErr w:type="spellStart"/>
+      <w:r>
+        <w:t>metodo</w:t>
+      </w:r>
+      <w:proofErr w:type="spellEnd"/>
+      <w:r>
+        <w:t xml:space="preserve"> d</w:t>
+      </w:r>
+      <w:r>
+        <w:t xml:space="preserve">a JUNIT </w:t>
+      </w:r>
+      <w:proofErr w:type="spellStart"/>
+      <w:r>
+        <w:t>testeGetResposta</w:t>
+      </w:r>
+      <w:proofErr w:type="spellEnd"/>
+      <w:r>
+        <w:t xml:space="preserve"> alterando seu nome para </w:t>
+      </w:r>
+      <w:proofErr w:type="spellStart"/>
+      <w:r>
+        <w:rPr>
+          <w:rFonts w:ascii="Consolas" w:eastAsiaTheme="minorHAnsi" w:hAnsi="Consolas" w:cs="Consolas"/>
+          <w:color w:val="000000"/>
+          <w:sz w:val="20"/>
+          <w:szCs w:val="20"/>
+          <w:lang w:eastAsia="en-US"/>
+        </w:rPr>
+        <w:t>testeGetCondenacaoMutua</w:t>
+      </w:r>
+      <w:proofErr w:type="spellEnd"/>
+      <w:r>
+        <w:rPr>
+          <w:rFonts w:ascii="Consolas" w:eastAsiaTheme="minorHAnsi" w:hAnsi="Consolas" w:cs="Consolas"/>
+          <w:color w:val="000000"/>
+          <w:sz w:val="20"/>
+          <w:szCs w:val="20"/>
+          <w:lang w:eastAsia="en-US"/>
+        </w:rPr>
+        <w:t xml:space="preserve">, o tipo de suas variáveis para </w:t>
+      </w:r>
+      <w:proofErr w:type="spellStart"/>
+      <w:r>
+        <w:rPr>
+          <w:rFonts w:ascii="Consolas" w:eastAsiaTheme="minorHAnsi" w:hAnsi="Consolas" w:cs="Consolas"/>
+          <w:color w:val="000000"/>
+          <w:sz w:val="20"/>
+          <w:szCs w:val="20"/>
+          <w:lang w:eastAsia="en-US"/>
+        </w:rPr>
+        <w:t>int</w:t>
+      </w:r>
+      <w:proofErr w:type="spellEnd"/>
+      <w:r>
+        <w:rPr>
+          <w:rFonts w:ascii="Consolas" w:eastAsiaTheme="minorHAnsi" w:hAnsi="Consolas" w:cs="Consolas"/>
+          <w:color w:val="000000"/>
+          <w:sz w:val="20"/>
+          <w:szCs w:val="20"/>
+          <w:lang w:eastAsia="en-US"/>
+        </w:rPr>
+        <w:t xml:space="preserve"> e o valor do </w:t>
+      </w:r>
+      <w:proofErr w:type="spellStart"/>
+      <w:r>
+        <w:rPr>
+          <w:rFonts w:ascii="Consolas" w:eastAsiaTheme="minorHAnsi" w:hAnsi="Consolas" w:cs="Consolas"/>
+          <w:color w:val="000000"/>
+          <w:sz w:val="20"/>
+          <w:szCs w:val="20"/>
+          <w:lang w:eastAsia="en-US"/>
+        </w:rPr>
+        <w:t>resultadoEsperado</w:t>
+      </w:r>
+      <w:proofErr w:type="spellEnd"/>
+      <w:r>
+        <w:rPr>
+          <w:rFonts w:ascii="Consolas" w:eastAsiaTheme="minorHAnsi" w:hAnsi="Consolas" w:cs="Consolas"/>
+          <w:color w:val="000000"/>
+          <w:sz w:val="20"/>
+          <w:szCs w:val="20"/>
+          <w:lang w:eastAsia="en-US"/>
+        </w:rPr>
+        <w:t xml:space="preserve"> de 5 para 15. Resultando em uma validação positiva no teste</w:t>
+      </w:r>
+    </w:p>
+    <w:p>
+      <w:r>
         <w:t>RM81705 – AHALAN BESSA WINDSON</w:t>
       </w:r>
       <w:r>
-        <w:rPr>
-          <w:lang w:val="en-US"/>
-        </w:rPr>
         <w:tab/>
       </w:r>
     </w:p>

</xml_diff>

<commit_message>
Update nas atribuições e retornos na JUNIT e Fonte
Foi descoberto um erro nos valores esperados do teste, ocorreu a correção de valores no código fonte java direto na atribuição das variáveis e também no resultado esperado pelo testeGetResposta na JUNIT, assim resultado numa validação correta.
	Também foi descoberto que o código fonte estaria retornando valores errados em comparação ao código Portugal então returns do método calculaPena foram alterados exceto o de PENA_CONDENACAO_MUTUA
</commit_message>
<xml_diff>
--- a/Testes/Classe_JUNIT_Teste.docx
+++ b/Testes/Classe_JUNIT_Teste.docx
@@ -204,6 +204,7 @@
           <w:color w:val="0000C0"/>
           <w:sz w:val="20"/>
           <w:szCs w:val="20"/>
+          <w:shd w:val="clear" w:color="auto" w:fill="F0D8A8"/>
           <w:lang w:eastAsia="en-US"/>
         </w:rPr>
         <w:t>PENA_INOCENCIA</w:t>
@@ -216,7 +217,7 @@
           <w:szCs w:val="20"/>
           <w:lang w:eastAsia="en-US"/>
         </w:rPr>
-        <w:t xml:space="preserve"> = 10;</w:t>
+        <w:t xml:space="preserve"> = 0;</w:t>
       </w:r>
     </w:p>
     <w:p>
@@ -307,7 +308,7 @@
           <w:szCs w:val="20"/>
           <w:lang w:eastAsia="en-US"/>
         </w:rPr>
-        <w:t xml:space="preserve"> = 15;</w:t>
+        <w:t xml:space="preserve"> = 5;</w:t>
       </w:r>
     </w:p>
     <w:p>
@@ -489,7 +490,7 @@
           <w:szCs w:val="20"/>
           <w:lang w:eastAsia="en-US"/>
         </w:rPr>
-        <w:t xml:space="preserve"> = 11;</w:t>
+        <w:t xml:space="preserve"> = 1;</w:t>
       </w:r>
     </w:p>
     <w:p>
@@ -1000,7 +1001,7 @@
           <w:szCs w:val="20"/>
           <w:lang w:eastAsia="en-US"/>
         </w:rPr>
-        <w:t xml:space="preserve">                 </w:t>
+        <w:t xml:space="preserve">              </w:t>
       </w:r>
       <w:proofErr w:type="spellStart"/>
       <w:r>
@@ -1034,7 +1035,7 @@
           <w:szCs w:val="20"/>
           <w:lang w:eastAsia="en-US"/>
         </w:rPr>
-        <w:t>PENA_INOCENCIA</w:t>
+        <w:t>PENA_CONDENACAO_INDIVIDUAL</w:t>
       </w:r>
       <w:r>
         <w:rPr>
@@ -1260,7 +1261,7 @@
           <w:szCs w:val="20"/>
           <w:lang w:eastAsia="en-US"/>
         </w:rPr>
-        <w:t>PENA_CONDENACAO_INDIVIDUAL</w:t>
+        <w:t>PENA_CONDENACAO_CUMPLICES</w:t>
       </w:r>
       <w:r>
         <w:rPr>
@@ -1372,9 +1373,10 @@
           <w:color w:val="0000C0"/>
           <w:sz w:val="20"/>
           <w:szCs w:val="20"/>
-          <w:lang w:eastAsia="en-US"/>
-        </w:rPr>
-        <w:t>PENA_CONDENACAO_CUMPLICES</w:t>
+          <w:shd w:val="clear" w:color="auto" w:fill="D4D4D4"/>
+          <w:lang w:eastAsia="en-US"/>
+        </w:rPr>
+        <w:t>PENA_INOCENCIA</w:t>
       </w:r>
       <w:r>
         <w:rPr>
@@ -1843,7 +1845,7 @@
           <w:szCs w:val="20"/>
           <w:lang w:val="en-US" w:eastAsia="en-US"/>
         </w:rPr>
-        <w:t>testeGetCondenacaoMutua</w:t>
+        <w:t>testeGetResposta</w:t>
       </w:r>
       <w:proofErr w:type="spellEnd"/>
       <w:r>
@@ -2079,7 +2081,7 @@
           <w:szCs w:val="20"/>
           <w:lang w:eastAsia="en-US"/>
         </w:rPr>
-        <w:t xml:space="preserve"> = 15;</w:t>
+        <w:t xml:space="preserve"> = 5;</w:t>
       </w:r>
     </w:p>
     <w:p>
@@ -2390,111 +2392,80 @@
       </w:r>
     </w:p>
     <w:p>
+      <w:r>
+        <w:t>V</w:t>
+      </w:r>
+      <w:r>
+        <w:t>5</w:t>
+      </w:r>
+      <w:r>
+        <w:t xml:space="preserve">: </w:t>
+      </w:r>
+      <w:r>
+        <w:t xml:space="preserve">Foi descoberto um erro nos valores esperados do teste, ocorreu a correção de valores no código fonte </w:t>
+      </w:r>
+      <w:proofErr w:type="spellStart"/>
+      <w:r>
+        <w:t>java</w:t>
+      </w:r>
+      <w:proofErr w:type="spellEnd"/>
+      <w:r>
+        <w:t xml:space="preserve"> direto na atribuição das variáveis e também no resultado esperado pelo </w:t>
+      </w:r>
+      <w:proofErr w:type="spellStart"/>
+      <w:r>
+        <w:t>testeGetResposta</w:t>
+      </w:r>
+      <w:proofErr w:type="spellEnd"/>
+      <w:r>
+        <w:t xml:space="preserve"> na JUNIT, assim resultado numa validação correta.</w:t>
+      </w:r>
+    </w:p>
+    <w:p>
+      <w:r>
+        <w:tab/>
+        <w:t xml:space="preserve">Também foi descoberto que o código fonte estaria retornando valores errados em comparação ao código Portugal então </w:t>
+      </w:r>
+      <w:proofErr w:type="spellStart"/>
+      <w:r>
+        <w:t>returns</w:t>
+      </w:r>
+      <w:proofErr w:type="spellEnd"/>
+      <w:r>
+        <w:t xml:space="preserve"> do método </w:t>
+      </w:r>
+      <w:proofErr w:type="spellStart"/>
+      <w:r>
+        <w:t>calculaPena</w:t>
+      </w:r>
+      <w:proofErr w:type="spellEnd"/>
+      <w:r>
+        <w:t xml:space="preserve"> foram alterados exceto o de PENA_CONDENACAO_MUTUA</w:t>
+      </w:r>
       <w:bookmarkStart w:id="0" w:name="_GoBack"/>
       <w:bookmarkEnd w:id="0"/>
-      <w:r>
-        <w:t>V</w:t>
-      </w:r>
-      <w:r>
-        <w:t>4</w:t>
-      </w:r>
-      <w:r>
-        <w:t xml:space="preserve">: </w:t>
-      </w:r>
-      <w:r>
-        <w:t xml:space="preserve">Alteração no </w:t>
-      </w:r>
-      <w:proofErr w:type="spellStart"/>
-      <w:r>
-        <w:t>metodo</w:t>
-      </w:r>
-      <w:proofErr w:type="spellEnd"/>
-      <w:r>
-        <w:t xml:space="preserve"> d</w:t>
-      </w:r>
-      <w:r>
-        <w:t xml:space="preserve">a JUNIT </w:t>
-      </w:r>
-      <w:proofErr w:type="spellStart"/>
-      <w:r>
-        <w:t>testeGetResposta</w:t>
-      </w:r>
-      <w:proofErr w:type="spellEnd"/>
-      <w:r>
-        <w:t xml:space="preserve"> alterando seu nome para </w:t>
-      </w:r>
-      <w:proofErr w:type="spellStart"/>
-      <w:r>
-        <w:rPr>
-          <w:rFonts w:ascii="Consolas" w:eastAsiaTheme="minorHAnsi" w:hAnsi="Consolas" w:cs="Consolas"/>
-          <w:color w:val="000000"/>
-          <w:sz w:val="20"/>
-          <w:szCs w:val="20"/>
-          <w:lang w:eastAsia="en-US"/>
-        </w:rPr>
-        <w:t>testeGetCondenacaoMutua</w:t>
-      </w:r>
-      <w:proofErr w:type="spellEnd"/>
-      <w:r>
-        <w:rPr>
-          <w:rFonts w:ascii="Consolas" w:eastAsiaTheme="minorHAnsi" w:hAnsi="Consolas" w:cs="Consolas"/>
-          <w:color w:val="000000"/>
-          <w:sz w:val="20"/>
-          <w:szCs w:val="20"/>
-          <w:lang w:eastAsia="en-US"/>
-        </w:rPr>
-        <w:t xml:space="preserve">, o tipo de suas variáveis para </w:t>
-      </w:r>
-      <w:proofErr w:type="spellStart"/>
-      <w:r>
-        <w:rPr>
-          <w:rFonts w:ascii="Consolas" w:eastAsiaTheme="minorHAnsi" w:hAnsi="Consolas" w:cs="Consolas"/>
-          <w:color w:val="000000"/>
-          <w:sz w:val="20"/>
-          <w:szCs w:val="20"/>
-          <w:lang w:eastAsia="en-US"/>
-        </w:rPr>
-        <w:t>int</w:t>
-      </w:r>
-      <w:proofErr w:type="spellEnd"/>
-      <w:r>
-        <w:rPr>
-          <w:rFonts w:ascii="Consolas" w:eastAsiaTheme="minorHAnsi" w:hAnsi="Consolas" w:cs="Consolas"/>
-          <w:color w:val="000000"/>
-          <w:sz w:val="20"/>
-          <w:szCs w:val="20"/>
-          <w:lang w:eastAsia="en-US"/>
-        </w:rPr>
-        <w:t xml:space="preserve"> e o valor do </w:t>
-      </w:r>
-      <w:proofErr w:type="spellStart"/>
-      <w:r>
-        <w:rPr>
-          <w:rFonts w:ascii="Consolas" w:eastAsiaTheme="minorHAnsi" w:hAnsi="Consolas" w:cs="Consolas"/>
-          <w:color w:val="000000"/>
-          <w:sz w:val="20"/>
-          <w:szCs w:val="20"/>
-          <w:lang w:eastAsia="en-US"/>
-        </w:rPr>
-        <w:t>resultadoEsperado</w:t>
-      </w:r>
-      <w:proofErr w:type="spellEnd"/>
-      <w:r>
-        <w:rPr>
-          <w:rFonts w:ascii="Consolas" w:eastAsiaTheme="minorHAnsi" w:hAnsi="Consolas" w:cs="Consolas"/>
-          <w:color w:val="000000"/>
-          <w:sz w:val="20"/>
-          <w:szCs w:val="20"/>
-          <w:lang w:eastAsia="en-US"/>
-        </w:rPr>
-        <w:t xml:space="preserve"> de 5 para 15. Resultando em uma validação positiva no teste</w:t>
-      </w:r>
-    </w:p>
-    <w:p>
-      <w:r>
+    </w:p>
+    <w:p>
+      <w:r>
+        <w:tab/>
+      </w:r>
+    </w:p>
+    <w:p>
+      <w:pPr>
+        <w:rPr>
+          <w:lang w:val="en-US"/>
+        </w:rPr>
+      </w:pPr>
+      <w:r>
+        <w:rPr>
+          <w:lang w:val="en-US"/>
+        </w:rPr>
         <w:t>RM81705 – AHALAN BESSA WINDSON</w:t>
       </w:r>
       <w:r>
+        <w:rPr>
+          <w:lang w:val="en-US"/>
+        </w:rPr>
         <w:tab/>
       </w:r>
     </w:p>

</xml_diff>

<commit_message>
Criação de um novo teste JUNIT
Atualização novamente no nome do método JUNIT testeGetResposta para testeGetCondenacaoMutua provindo de um erro na digitação do arquivo.
Criação do teste JUNIT testeGetCondenacaoIndividual para testar o resultado para Condenacao Individual
</commit_message>
<xml_diff>
--- a/Testes/Classe_JUNIT_Teste.docx
+++ b/Testes/Classe_JUNIT_Teste.docx
@@ -1658,6 +1658,7 @@
           <w:color w:val="000000"/>
           <w:sz w:val="20"/>
           <w:szCs w:val="20"/>
+          <w:shd w:val="clear" w:color="auto" w:fill="D4D4D4"/>
           <w:lang w:val="en-US" w:eastAsia="en-US"/>
         </w:rPr>
         <w:t>org.junit.jupiter.api.Test</w:t>
@@ -1788,7 +1789,18 @@
           <w:szCs w:val="20"/>
           <w:lang w:val="en-US" w:eastAsia="en-US"/>
         </w:rPr>
-        <w:t>@Test</w:t>
+        <w:t>@</w:t>
+      </w:r>
+      <w:r>
+        <w:rPr>
+          <w:rFonts w:ascii="Consolas" w:eastAsiaTheme="minorHAnsi" w:hAnsi="Consolas" w:cs="Consolas"/>
+          <w:color w:val="646464"/>
+          <w:sz w:val="20"/>
+          <w:szCs w:val="20"/>
+          <w:shd w:val="clear" w:color="auto" w:fill="D4D4D4"/>
+          <w:lang w:val="en-US" w:eastAsia="en-US"/>
+        </w:rPr>
+        <w:t>Test</w:t>
       </w:r>
     </w:p>
     <w:p>
@@ -1845,7 +1857,7 @@
           <w:szCs w:val="20"/>
           <w:lang w:val="en-US" w:eastAsia="en-US"/>
         </w:rPr>
-        <w:t>testeGetResposta</w:t>
+        <w:t>testeGetCondenacaoMutua</w:t>
       </w:r>
       <w:proofErr w:type="spellEnd"/>
       <w:r>
@@ -2369,48 +2381,857 @@
           <w:lang w:eastAsia="en-US"/>
         </w:rPr>
       </w:pPr>
-    </w:p>
-    <w:p>
-      <w:pPr>
-        <w:rPr>
-          <w:rFonts w:ascii="Consolas" w:eastAsiaTheme="minorHAnsi" w:hAnsi="Consolas" w:cs="Consolas"/>
-          <w:color w:val="000000"/>
-          <w:sz w:val="20"/>
-          <w:szCs w:val="20"/>
-          <w:lang w:eastAsia="en-US"/>
-        </w:rPr>
-      </w:pPr>
-      <w:r>
-        <w:rPr>
-          <w:rFonts w:ascii="Consolas" w:eastAsiaTheme="minorHAnsi" w:hAnsi="Consolas" w:cs="Consolas"/>
-          <w:color w:val="000000"/>
-          <w:sz w:val="20"/>
-          <w:szCs w:val="20"/>
-          <w:lang w:eastAsia="en-US"/>
-        </w:rPr>
+      <w:r>
+        <w:rPr>
+          <w:rFonts w:ascii="Consolas" w:eastAsiaTheme="minorHAnsi" w:hAnsi="Consolas" w:cs="Consolas"/>
+          <w:color w:val="000000"/>
+          <w:sz w:val="20"/>
+          <w:szCs w:val="20"/>
+          <w:lang w:eastAsia="en-US"/>
+        </w:rPr>
+        <w:tab/>
+      </w:r>
+    </w:p>
+    <w:p>
+      <w:pPr>
+        <w:autoSpaceDE w:val="0"/>
+        <w:autoSpaceDN w:val="0"/>
+        <w:adjustRightInd w:val="0"/>
+        <w:rPr>
+          <w:rFonts w:ascii="Consolas" w:eastAsiaTheme="minorHAnsi" w:hAnsi="Consolas" w:cs="Consolas"/>
+          <w:sz w:val="20"/>
+          <w:szCs w:val="20"/>
+          <w:lang w:eastAsia="en-US"/>
+        </w:rPr>
+      </w:pPr>
+      <w:r>
+        <w:rPr>
+          <w:rFonts w:ascii="Consolas" w:eastAsiaTheme="minorHAnsi" w:hAnsi="Consolas" w:cs="Consolas"/>
+          <w:color w:val="000000"/>
+          <w:sz w:val="20"/>
+          <w:szCs w:val="20"/>
+          <w:lang w:eastAsia="en-US"/>
+        </w:rPr>
+        <w:tab/>
+      </w:r>
+      <w:r>
+        <w:rPr>
+          <w:rFonts w:ascii="Consolas" w:eastAsiaTheme="minorHAnsi" w:hAnsi="Consolas" w:cs="Consolas"/>
+          <w:color w:val="646464"/>
+          <w:sz w:val="20"/>
+          <w:szCs w:val="20"/>
+          <w:lang w:eastAsia="en-US"/>
+        </w:rPr>
+        <w:t>@</w:t>
+      </w:r>
+      <w:r>
+        <w:rPr>
+          <w:rFonts w:ascii="Consolas" w:eastAsiaTheme="minorHAnsi" w:hAnsi="Consolas" w:cs="Consolas"/>
+          <w:color w:val="646464"/>
+          <w:sz w:val="20"/>
+          <w:szCs w:val="20"/>
+          <w:shd w:val="clear" w:color="auto" w:fill="D4D4D4"/>
+          <w:lang w:eastAsia="en-US"/>
+        </w:rPr>
+        <w:t>Test</w:t>
+      </w:r>
+    </w:p>
+    <w:p>
+      <w:pPr>
+        <w:autoSpaceDE w:val="0"/>
+        <w:autoSpaceDN w:val="0"/>
+        <w:adjustRightInd w:val="0"/>
+        <w:rPr>
+          <w:rFonts w:ascii="Consolas" w:eastAsiaTheme="minorHAnsi" w:hAnsi="Consolas" w:cs="Consolas"/>
+          <w:sz w:val="20"/>
+          <w:szCs w:val="20"/>
+          <w:lang w:eastAsia="en-US"/>
+        </w:rPr>
+      </w:pPr>
+      <w:r>
+        <w:rPr>
+          <w:rFonts w:ascii="Consolas" w:eastAsiaTheme="minorHAnsi" w:hAnsi="Consolas" w:cs="Consolas"/>
+          <w:color w:val="000000"/>
+          <w:sz w:val="20"/>
+          <w:szCs w:val="20"/>
+          <w:lang w:eastAsia="en-US"/>
+        </w:rPr>
+        <w:tab/>
+      </w:r>
+      <w:proofErr w:type="spellStart"/>
+      <w:r>
+        <w:rPr>
+          <w:rFonts w:ascii="Consolas" w:eastAsiaTheme="minorHAnsi" w:hAnsi="Consolas" w:cs="Consolas"/>
+          <w:b/>
+          <w:bCs/>
+          <w:color w:val="7F0055"/>
+          <w:sz w:val="20"/>
+          <w:szCs w:val="20"/>
+          <w:lang w:eastAsia="en-US"/>
+        </w:rPr>
+        <w:t>void</w:t>
+      </w:r>
+      <w:proofErr w:type="spellEnd"/>
+      <w:r>
+        <w:rPr>
+          <w:rFonts w:ascii="Consolas" w:eastAsiaTheme="minorHAnsi" w:hAnsi="Consolas" w:cs="Consolas"/>
+          <w:color w:val="000000"/>
+          <w:sz w:val="20"/>
+          <w:szCs w:val="20"/>
+          <w:lang w:eastAsia="en-US"/>
+        </w:rPr>
+        <w:t xml:space="preserve"> </w:t>
+      </w:r>
+      <w:proofErr w:type="spellStart"/>
+      <w:proofErr w:type="gramStart"/>
+      <w:r>
+        <w:rPr>
+          <w:rFonts w:ascii="Consolas" w:eastAsiaTheme="minorHAnsi" w:hAnsi="Consolas" w:cs="Consolas"/>
+          <w:color w:val="000000"/>
+          <w:sz w:val="20"/>
+          <w:szCs w:val="20"/>
+          <w:lang w:eastAsia="en-US"/>
+        </w:rPr>
+        <w:t>testeGetCondenacaoIndividual</w:t>
+      </w:r>
+      <w:proofErr w:type="spellEnd"/>
+      <w:r>
+        <w:rPr>
+          <w:rFonts w:ascii="Consolas" w:eastAsiaTheme="minorHAnsi" w:hAnsi="Consolas" w:cs="Consolas"/>
+          <w:color w:val="000000"/>
+          <w:sz w:val="20"/>
+          <w:szCs w:val="20"/>
+          <w:lang w:eastAsia="en-US"/>
+        </w:rPr>
+        <w:t>(</w:t>
+      </w:r>
+      <w:proofErr w:type="gramEnd"/>
+      <w:r>
+        <w:rPr>
+          <w:rFonts w:ascii="Consolas" w:eastAsiaTheme="minorHAnsi" w:hAnsi="Consolas" w:cs="Consolas"/>
+          <w:color w:val="000000"/>
+          <w:sz w:val="20"/>
+          <w:szCs w:val="20"/>
+          <w:lang w:eastAsia="en-US"/>
+        </w:rPr>
+        <w:t>) {</w:t>
+      </w:r>
+    </w:p>
+    <w:p>
+      <w:pPr>
+        <w:autoSpaceDE w:val="0"/>
+        <w:autoSpaceDN w:val="0"/>
+        <w:adjustRightInd w:val="0"/>
+        <w:rPr>
+          <w:rFonts w:ascii="Consolas" w:eastAsiaTheme="minorHAnsi" w:hAnsi="Consolas" w:cs="Consolas"/>
+          <w:sz w:val="20"/>
+          <w:szCs w:val="20"/>
+          <w:lang w:eastAsia="en-US"/>
+        </w:rPr>
+      </w:pPr>
+      <w:r>
+        <w:rPr>
+          <w:rFonts w:ascii="Consolas" w:eastAsiaTheme="minorHAnsi" w:hAnsi="Consolas" w:cs="Consolas"/>
+          <w:color w:val="000000"/>
+          <w:sz w:val="20"/>
+          <w:szCs w:val="20"/>
+          <w:lang w:eastAsia="en-US"/>
+        </w:rPr>
+        <w:tab/>
+      </w:r>
+      <w:r>
+        <w:rPr>
+          <w:rFonts w:ascii="Consolas" w:eastAsiaTheme="minorHAnsi" w:hAnsi="Consolas" w:cs="Consolas"/>
+          <w:color w:val="000000"/>
+          <w:sz w:val="20"/>
+          <w:szCs w:val="20"/>
+          <w:lang w:eastAsia="en-US"/>
+        </w:rPr>
+        <w:tab/>
+        <w:t xml:space="preserve"> </w:t>
+      </w:r>
+      <w:proofErr w:type="spellStart"/>
+      <w:r>
+        <w:rPr>
+          <w:rFonts w:ascii="Consolas" w:eastAsiaTheme="minorHAnsi" w:hAnsi="Consolas" w:cs="Consolas"/>
+          <w:color w:val="000000"/>
+          <w:sz w:val="20"/>
+          <w:szCs w:val="20"/>
+          <w:lang w:eastAsia="en-US"/>
+        </w:rPr>
+        <w:t>JulgamentoPrisioneiro</w:t>
+      </w:r>
+      <w:proofErr w:type="spellEnd"/>
+      <w:r>
+        <w:rPr>
+          <w:rFonts w:ascii="Consolas" w:eastAsiaTheme="minorHAnsi" w:hAnsi="Consolas" w:cs="Consolas"/>
+          <w:color w:val="000000"/>
+          <w:sz w:val="20"/>
+          <w:szCs w:val="20"/>
+          <w:lang w:eastAsia="en-US"/>
+        </w:rPr>
+        <w:t xml:space="preserve"> </w:t>
+      </w:r>
+      <w:r>
+        <w:rPr>
+          <w:rFonts w:ascii="Consolas" w:eastAsiaTheme="minorHAnsi" w:hAnsi="Consolas" w:cs="Consolas"/>
+          <w:color w:val="6A3E3E"/>
+          <w:sz w:val="20"/>
+          <w:szCs w:val="20"/>
+          <w:lang w:eastAsia="en-US"/>
+        </w:rPr>
+        <w:t>Julga</w:t>
+      </w:r>
+      <w:r>
+        <w:rPr>
+          <w:rFonts w:ascii="Consolas" w:eastAsiaTheme="minorHAnsi" w:hAnsi="Consolas" w:cs="Consolas"/>
+          <w:color w:val="000000"/>
+          <w:sz w:val="20"/>
+          <w:szCs w:val="20"/>
+          <w:lang w:eastAsia="en-US"/>
+        </w:rPr>
+        <w:t xml:space="preserve"> = </w:t>
+      </w:r>
+      <w:r>
+        <w:rPr>
+          <w:rFonts w:ascii="Consolas" w:eastAsiaTheme="minorHAnsi" w:hAnsi="Consolas" w:cs="Consolas"/>
+          <w:b/>
+          <w:bCs/>
+          <w:color w:val="7F0055"/>
+          <w:sz w:val="20"/>
+          <w:szCs w:val="20"/>
+          <w:lang w:eastAsia="en-US"/>
+        </w:rPr>
+        <w:t>new</w:t>
+      </w:r>
+      <w:r>
+        <w:rPr>
+          <w:rFonts w:ascii="Consolas" w:eastAsiaTheme="minorHAnsi" w:hAnsi="Consolas" w:cs="Consolas"/>
+          <w:color w:val="000000"/>
+          <w:sz w:val="20"/>
+          <w:szCs w:val="20"/>
+          <w:lang w:eastAsia="en-US"/>
+        </w:rPr>
+        <w:t xml:space="preserve"> </w:t>
+      </w:r>
+      <w:proofErr w:type="spellStart"/>
+      <w:proofErr w:type="gramStart"/>
+      <w:r>
+        <w:rPr>
+          <w:rFonts w:ascii="Consolas" w:eastAsiaTheme="minorHAnsi" w:hAnsi="Consolas" w:cs="Consolas"/>
+          <w:color w:val="000000"/>
+          <w:sz w:val="20"/>
+          <w:szCs w:val="20"/>
+          <w:lang w:eastAsia="en-US"/>
+        </w:rPr>
+        <w:t>JulgamentoPrisioneiro</w:t>
+      </w:r>
+      <w:proofErr w:type="spellEnd"/>
+      <w:r>
+        <w:rPr>
+          <w:rFonts w:ascii="Consolas" w:eastAsiaTheme="minorHAnsi" w:hAnsi="Consolas" w:cs="Consolas"/>
+          <w:color w:val="000000"/>
+          <w:sz w:val="20"/>
+          <w:szCs w:val="20"/>
+          <w:lang w:eastAsia="en-US"/>
+        </w:rPr>
+        <w:t>(</w:t>
+      </w:r>
+      <w:proofErr w:type="gramEnd"/>
+      <w:r>
+        <w:rPr>
+          <w:rFonts w:ascii="Consolas" w:eastAsiaTheme="minorHAnsi" w:hAnsi="Consolas" w:cs="Consolas"/>
+          <w:color w:val="000000"/>
+          <w:sz w:val="20"/>
+          <w:szCs w:val="20"/>
+          <w:lang w:eastAsia="en-US"/>
+        </w:rPr>
+        <w:t>);</w:t>
+      </w:r>
+    </w:p>
+    <w:p>
+      <w:pPr>
+        <w:autoSpaceDE w:val="0"/>
+        <w:autoSpaceDN w:val="0"/>
+        <w:adjustRightInd w:val="0"/>
+        <w:rPr>
+          <w:rFonts w:ascii="Consolas" w:eastAsiaTheme="minorHAnsi" w:hAnsi="Consolas" w:cs="Consolas"/>
+          <w:sz w:val="20"/>
+          <w:szCs w:val="20"/>
+          <w:lang w:eastAsia="en-US"/>
+        </w:rPr>
+      </w:pPr>
+      <w:r>
+        <w:rPr>
+          <w:rFonts w:ascii="Consolas" w:eastAsiaTheme="minorHAnsi" w:hAnsi="Consolas" w:cs="Consolas"/>
+          <w:color w:val="000000"/>
+          <w:sz w:val="20"/>
+          <w:szCs w:val="20"/>
+          <w:lang w:eastAsia="en-US"/>
+        </w:rPr>
+        <w:tab/>
+      </w:r>
+      <w:r>
+        <w:rPr>
+          <w:rFonts w:ascii="Consolas" w:eastAsiaTheme="minorHAnsi" w:hAnsi="Consolas" w:cs="Consolas"/>
+          <w:color w:val="000000"/>
+          <w:sz w:val="20"/>
+          <w:szCs w:val="20"/>
+          <w:lang w:eastAsia="en-US"/>
+        </w:rPr>
+        <w:tab/>
+        <w:t xml:space="preserve"> </w:t>
+      </w:r>
+    </w:p>
+    <w:p>
+      <w:pPr>
+        <w:autoSpaceDE w:val="0"/>
+        <w:autoSpaceDN w:val="0"/>
+        <w:adjustRightInd w:val="0"/>
+        <w:rPr>
+          <w:rFonts w:ascii="Consolas" w:eastAsiaTheme="minorHAnsi" w:hAnsi="Consolas" w:cs="Consolas"/>
+          <w:sz w:val="20"/>
+          <w:szCs w:val="20"/>
+          <w:lang w:eastAsia="en-US"/>
+        </w:rPr>
+      </w:pPr>
+      <w:r>
+        <w:rPr>
+          <w:rFonts w:ascii="Consolas" w:eastAsiaTheme="minorHAnsi" w:hAnsi="Consolas" w:cs="Consolas"/>
+          <w:color w:val="000000"/>
+          <w:sz w:val="20"/>
+          <w:szCs w:val="20"/>
+          <w:lang w:eastAsia="en-US"/>
+        </w:rPr>
+        <w:tab/>
+      </w:r>
+      <w:r>
+        <w:rPr>
+          <w:rFonts w:ascii="Consolas" w:eastAsiaTheme="minorHAnsi" w:hAnsi="Consolas" w:cs="Consolas"/>
+          <w:color w:val="000000"/>
+          <w:sz w:val="20"/>
+          <w:szCs w:val="20"/>
+          <w:lang w:eastAsia="en-US"/>
+        </w:rPr>
+        <w:tab/>
+      </w:r>
+      <w:r>
+        <w:rPr>
+          <w:rFonts w:ascii="Consolas" w:eastAsiaTheme="minorHAnsi" w:hAnsi="Consolas" w:cs="Consolas"/>
+          <w:color w:val="000000"/>
+          <w:sz w:val="20"/>
+          <w:szCs w:val="20"/>
+          <w:lang w:eastAsia="en-US"/>
+        </w:rPr>
+        <w:tab/>
+        <w:t xml:space="preserve"> </w:t>
+      </w:r>
+      <w:proofErr w:type="spellStart"/>
+      <w:r>
+        <w:rPr>
+          <w:rFonts w:ascii="Consolas" w:eastAsiaTheme="minorHAnsi" w:hAnsi="Consolas" w:cs="Consolas"/>
+          <w:b/>
+          <w:bCs/>
+          <w:color w:val="7F0055"/>
+          <w:sz w:val="20"/>
+          <w:szCs w:val="20"/>
+          <w:lang w:eastAsia="en-US"/>
+        </w:rPr>
+        <w:t>int</w:t>
+      </w:r>
+      <w:proofErr w:type="spellEnd"/>
+      <w:r>
+        <w:rPr>
+          <w:rFonts w:ascii="Consolas" w:eastAsiaTheme="minorHAnsi" w:hAnsi="Consolas" w:cs="Consolas"/>
+          <w:color w:val="000000"/>
+          <w:sz w:val="20"/>
+          <w:szCs w:val="20"/>
+          <w:lang w:eastAsia="en-US"/>
+        </w:rPr>
+        <w:t xml:space="preserve"> </w:t>
+      </w:r>
+      <w:proofErr w:type="spellStart"/>
+      <w:r>
+        <w:rPr>
+          <w:rFonts w:ascii="Consolas" w:eastAsiaTheme="minorHAnsi" w:hAnsi="Consolas" w:cs="Consolas"/>
+          <w:color w:val="6A3E3E"/>
+          <w:sz w:val="20"/>
+          <w:szCs w:val="20"/>
+          <w:lang w:eastAsia="en-US"/>
+        </w:rPr>
+        <w:t>resultadoEsperado</w:t>
+      </w:r>
+      <w:proofErr w:type="spellEnd"/>
+      <w:r>
+        <w:rPr>
+          <w:rFonts w:ascii="Consolas" w:eastAsiaTheme="minorHAnsi" w:hAnsi="Consolas" w:cs="Consolas"/>
+          <w:color w:val="000000"/>
+          <w:sz w:val="20"/>
+          <w:szCs w:val="20"/>
+          <w:lang w:eastAsia="en-US"/>
+        </w:rPr>
+        <w:t xml:space="preserve"> = 10;</w:t>
+      </w:r>
+    </w:p>
+    <w:p>
+      <w:pPr>
+        <w:autoSpaceDE w:val="0"/>
+        <w:autoSpaceDN w:val="0"/>
+        <w:adjustRightInd w:val="0"/>
+        <w:rPr>
+          <w:rFonts w:ascii="Consolas" w:eastAsiaTheme="minorHAnsi" w:hAnsi="Consolas" w:cs="Consolas"/>
+          <w:sz w:val="20"/>
+          <w:szCs w:val="20"/>
+          <w:lang w:eastAsia="en-US"/>
+        </w:rPr>
+      </w:pPr>
+      <w:r>
+        <w:rPr>
+          <w:rFonts w:ascii="Consolas" w:eastAsiaTheme="minorHAnsi" w:hAnsi="Consolas" w:cs="Consolas"/>
+          <w:color w:val="000000"/>
+          <w:sz w:val="20"/>
+          <w:szCs w:val="20"/>
+          <w:lang w:eastAsia="en-US"/>
+        </w:rPr>
+        <w:tab/>
+      </w:r>
+      <w:r>
+        <w:rPr>
+          <w:rFonts w:ascii="Consolas" w:eastAsiaTheme="minorHAnsi" w:hAnsi="Consolas" w:cs="Consolas"/>
+          <w:color w:val="000000"/>
+          <w:sz w:val="20"/>
+          <w:szCs w:val="20"/>
+          <w:lang w:eastAsia="en-US"/>
+        </w:rPr>
+        <w:tab/>
+      </w:r>
+      <w:r>
+        <w:rPr>
+          <w:rFonts w:ascii="Consolas" w:eastAsiaTheme="minorHAnsi" w:hAnsi="Consolas" w:cs="Consolas"/>
+          <w:color w:val="000000"/>
+          <w:sz w:val="20"/>
+          <w:szCs w:val="20"/>
+          <w:lang w:eastAsia="en-US"/>
+        </w:rPr>
+        <w:tab/>
+        <w:t xml:space="preserve"> </w:t>
+      </w:r>
+      <w:proofErr w:type="spellStart"/>
+      <w:r>
+        <w:rPr>
+          <w:rFonts w:ascii="Consolas" w:eastAsiaTheme="minorHAnsi" w:hAnsi="Consolas" w:cs="Consolas"/>
+          <w:b/>
+          <w:bCs/>
+          <w:color w:val="7F0055"/>
+          <w:sz w:val="20"/>
+          <w:szCs w:val="20"/>
+          <w:lang w:eastAsia="en-US"/>
+        </w:rPr>
+        <w:t>int</w:t>
+      </w:r>
+      <w:proofErr w:type="spellEnd"/>
+      <w:r>
+        <w:rPr>
+          <w:rFonts w:ascii="Consolas" w:eastAsiaTheme="minorHAnsi" w:hAnsi="Consolas" w:cs="Consolas"/>
+          <w:color w:val="000000"/>
+          <w:sz w:val="20"/>
+          <w:szCs w:val="20"/>
+          <w:lang w:eastAsia="en-US"/>
+        </w:rPr>
+        <w:t xml:space="preserve"> </w:t>
+      </w:r>
+      <w:proofErr w:type="spellStart"/>
+      <w:r>
+        <w:rPr>
+          <w:rFonts w:ascii="Consolas" w:eastAsiaTheme="minorHAnsi" w:hAnsi="Consolas" w:cs="Consolas"/>
+          <w:color w:val="6A3E3E"/>
+          <w:sz w:val="20"/>
+          <w:szCs w:val="20"/>
+          <w:lang w:eastAsia="en-US"/>
+        </w:rPr>
+        <w:t>resultadoReal</w:t>
+      </w:r>
+      <w:proofErr w:type="spellEnd"/>
+      <w:r>
+        <w:rPr>
+          <w:rFonts w:ascii="Consolas" w:eastAsiaTheme="minorHAnsi" w:hAnsi="Consolas" w:cs="Consolas"/>
+          <w:color w:val="000000"/>
+          <w:sz w:val="20"/>
+          <w:szCs w:val="20"/>
+          <w:lang w:eastAsia="en-US"/>
+        </w:rPr>
+        <w:t xml:space="preserve"> = </w:t>
+      </w:r>
+      <w:proofErr w:type="spellStart"/>
+      <w:r>
+        <w:rPr>
+          <w:rFonts w:ascii="Consolas" w:eastAsiaTheme="minorHAnsi" w:hAnsi="Consolas" w:cs="Consolas"/>
+          <w:color w:val="6A3E3E"/>
+          <w:sz w:val="20"/>
+          <w:szCs w:val="20"/>
+          <w:lang w:eastAsia="en-US"/>
+        </w:rPr>
+        <w:t>Julga</w:t>
+      </w:r>
+      <w:r>
+        <w:rPr>
+          <w:rFonts w:ascii="Consolas" w:eastAsiaTheme="minorHAnsi" w:hAnsi="Consolas" w:cs="Consolas"/>
+          <w:color w:val="000000"/>
+          <w:sz w:val="20"/>
+          <w:szCs w:val="20"/>
+          <w:lang w:eastAsia="en-US"/>
+        </w:rPr>
+        <w:t>.calculaPena</w:t>
+      </w:r>
+      <w:proofErr w:type="spellEnd"/>
+      <w:r>
+        <w:rPr>
+          <w:rFonts w:ascii="Consolas" w:eastAsiaTheme="minorHAnsi" w:hAnsi="Consolas" w:cs="Consolas"/>
+          <w:color w:val="000000"/>
+          <w:sz w:val="20"/>
+          <w:szCs w:val="20"/>
+          <w:lang w:eastAsia="en-US"/>
+        </w:rPr>
+        <w:t>(</w:t>
+      </w:r>
+      <w:r>
+        <w:rPr>
+          <w:rFonts w:ascii="Consolas" w:eastAsiaTheme="minorHAnsi" w:hAnsi="Consolas" w:cs="Consolas"/>
+          <w:color w:val="2A00FF"/>
+          <w:sz w:val="20"/>
+          <w:szCs w:val="20"/>
+          <w:lang w:eastAsia="en-US"/>
+        </w:rPr>
+        <w:t>"Culpado"</w:t>
+      </w:r>
+      <w:r>
+        <w:rPr>
+          <w:rFonts w:ascii="Consolas" w:eastAsiaTheme="minorHAnsi" w:hAnsi="Consolas" w:cs="Consolas"/>
+          <w:color w:val="000000"/>
+          <w:sz w:val="20"/>
+          <w:szCs w:val="20"/>
+          <w:lang w:eastAsia="en-US"/>
+        </w:rPr>
+        <w:t xml:space="preserve">, </w:t>
+      </w:r>
+      <w:r>
+        <w:rPr>
+          <w:rFonts w:ascii="Consolas" w:eastAsiaTheme="minorHAnsi" w:hAnsi="Consolas" w:cs="Consolas"/>
+          <w:color w:val="2A00FF"/>
+          <w:sz w:val="20"/>
+          <w:szCs w:val="20"/>
+          <w:lang w:eastAsia="en-US"/>
+        </w:rPr>
+        <w:t>"</w:t>
+      </w:r>
+      <w:proofErr w:type="spellStart"/>
+      <w:r>
+        <w:rPr>
+          <w:rFonts w:ascii="Consolas" w:eastAsiaTheme="minorHAnsi" w:hAnsi="Consolas" w:cs="Consolas"/>
+          <w:color w:val="2A00FF"/>
+          <w:sz w:val="20"/>
+          <w:szCs w:val="20"/>
+          <w:lang w:eastAsia="en-US"/>
+        </w:rPr>
+        <w:t>NaoCulpado</w:t>
+      </w:r>
+      <w:proofErr w:type="spellEnd"/>
+      <w:r>
+        <w:rPr>
+          <w:rFonts w:ascii="Consolas" w:eastAsiaTheme="minorHAnsi" w:hAnsi="Consolas" w:cs="Consolas"/>
+          <w:color w:val="2A00FF"/>
+          <w:sz w:val="20"/>
+          <w:szCs w:val="20"/>
+          <w:lang w:eastAsia="en-US"/>
+        </w:rPr>
+        <w:t>"</w:t>
+      </w:r>
+      <w:r>
+        <w:rPr>
+          <w:rFonts w:ascii="Consolas" w:eastAsiaTheme="minorHAnsi" w:hAnsi="Consolas" w:cs="Consolas"/>
+          <w:color w:val="000000"/>
+          <w:sz w:val="20"/>
+          <w:szCs w:val="20"/>
+          <w:lang w:eastAsia="en-US"/>
+        </w:rPr>
+        <w:t>);</w:t>
+      </w:r>
+    </w:p>
+    <w:p>
+      <w:pPr>
+        <w:autoSpaceDE w:val="0"/>
+        <w:autoSpaceDN w:val="0"/>
+        <w:adjustRightInd w:val="0"/>
+        <w:rPr>
+          <w:rFonts w:ascii="Consolas" w:eastAsiaTheme="minorHAnsi" w:hAnsi="Consolas" w:cs="Consolas"/>
+          <w:sz w:val="20"/>
+          <w:szCs w:val="20"/>
+          <w:lang w:eastAsia="en-US"/>
+        </w:rPr>
+      </w:pPr>
+      <w:r>
+        <w:rPr>
+          <w:rFonts w:ascii="Consolas" w:eastAsiaTheme="minorHAnsi" w:hAnsi="Consolas" w:cs="Consolas"/>
+          <w:color w:val="000000"/>
+          <w:sz w:val="20"/>
+          <w:szCs w:val="20"/>
+          <w:lang w:eastAsia="en-US"/>
+        </w:rPr>
+        <w:tab/>
+      </w:r>
+      <w:r>
+        <w:rPr>
+          <w:rFonts w:ascii="Consolas" w:eastAsiaTheme="minorHAnsi" w:hAnsi="Consolas" w:cs="Consolas"/>
+          <w:color w:val="000000"/>
+          <w:sz w:val="20"/>
+          <w:szCs w:val="20"/>
+          <w:lang w:eastAsia="en-US"/>
+        </w:rPr>
+        <w:tab/>
+      </w:r>
+      <w:r>
+        <w:rPr>
+          <w:rFonts w:ascii="Consolas" w:eastAsiaTheme="minorHAnsi" w:hAnsi="Consolas" w:cs="Consolas"/>
+          <w:color w:val="000000"/>
+          <w:sz w:val="20"/>
+          <w:szCs w:val="20"/>
+          <w:lang w:eastAsia="en-US"/>
+        </w:rPr>
+        <w:tab/>
+        <w:t xml:space="preserve"> </w:t>
+      </w:r>
+      <w:proofErr w:type="spellStart"/>
+      <w:proofErr w:type="gramStart"/>
+      <w:r>
+        <w:rPr>
+          <w:rFonts w:ascii="Consolas" w:eastAsiaTheme="minorHAnsi" w:hAnsi="Consolas" w:cs="Consolas"/>
+          <w:i/>
+          <w:iCs/>
+          <w:color w:val="000000"/>
+          <w:sz w:val="20"/>
+          <w:szCs w:val="20"/>
+          <w:lang w:eastAsia="en-US"/>
+        </w:rPr>
+        <w:t>assertEquals</w:t>
+      </w:r>
+      <w:proofErr w:type="spellEnd"/>
+      <w:r>
+        <w:rPr>
+          <w:rFonts w:ascii="Consolas" w:eastAsiaTheme="minorHAnsi" w:hAnsi="Consolas" w:cs="Consolas"/>
+          <w:color w:val="000000"/>
+          <w:sz w:val="20"/>
+          <w:szCs w:val="20"/>
+          <w:lang w:eastAsia="en-US"/>
+        </w:rPr>
+        <w:t>(</w:t>
+      </w:r>
+      <w:proofErr w:type="spellStart"/>
+      <w:proofErr w:type="gramEnd"/>
+      <w:r>
+        <w:rPr>
+          <w:rFonts w:ascii="Consolas" w:eastAsiaTheme="minorHAnsi" w:hAnsi="Consolas" w:cs="Consolas"/>
+          <w:color w:val="6A3E3E"/>
+          <w:sz w:val="20"/>
+          <w:szCs w:val="20"/>
+          <w:lang w:eastAsia="en-US"/>
+        </w:rPr>
+        <w:t>resultadoEsperado</w:t>
+      </w:r>
+      <w:proofErr w:type="spellEnd"/>
+      <w:r>
+        <w:rPr>
+          <w:rFonts w:ascii="Consolas" w:eastAsiaTheme="minorHAnsi" w:hAnsi="Consolas" w:cs="Consolas"/>
+          <w:color w:val="000000"/>
+          <w:sz w:val="20"/>
+          <w:szCs w:val="20"/>
+          <w:lang w:eastAsia="en-US"/>
+        </w:rPr>
+        <w:t xml:space="preserve">, </w:t>
+      </w:r>
+      <w:proofErr w:type="spellStart"/>
+      <w:r>
+        <w:rPr>
+          <w:rFonts w:ascii="Consolas" w:eastAsiaTheme="minorHAnsi" w:hAnsi="Consolas" w:cs="Consolas"/>
+          <w:color w:val="6A3E3E"/>
+          <w:sz w:val="20"/>
+          <w:szCs w:val="20"/>
+          <w:lang w:eastAsia="en-US"/>
+        </w:rPr>
+        <w:t>resultadoReal</w:t>
+      </w:r>
+      <w:proofErr w:type="spellEnd"/>
+      <w:r>
+        <w:rPr>
+          <w:rFonts w:ascii="Consolas" w:eastAsiaTheme="minorHAnsi" w:hAnsi="Consolas" w:cs="Consolas"/>
+          <w:color w:val="000000"/>
+          <w:sz w:val="20"/>
+          <w:szCs w:val="20"/>
+          <w:lang w:eastAsia="en-US"/>
+        </w:rPr>
+        <w:t>);</w:t>
+      </w:r>
+    </w:p>
+    <w:p>
+      <w:pPr>
+        <w:autoSpaceDE w:val="0"/>
+        <w:autoSpaceDN w:val="0"/>
+        <w:adjustRightInd w:val="0"/>
+        <w:rPr>
+          <w:rFonts w:ascii="Consolas" w:eastAsiaTheme="minorHAnsi" w:hAnsi="Consolas" w:cs="Consolas"/>
+          <w:sz w:val="20"/>
+          <w:szCs w:val="20"/>
+          <w:lang w:eastAsia="en-US"/>
+        </w:rPr>
+      </w:pPr>
+    </w:p>
+    <w:p>
+      <w:pPr>
+        <w:autoSpaceDE w:val="0"/>
+        <w:autoSpaceDN w:val="0"/>
+        <w:adjustRightInd w:val="0"/>
+        <w:rPr>
+          <w:rFonts w:ascii="Consolas" w:eastAsiaTheme="minorHAnsi" w:hAnsi="Consolas" w:cs="Consolas"/>
+          <w:sz w:val="20"/>
+          <w:szCs w:val="20"/>
+          <w:lang w:eastAsia="en-US"/>
+        </w:rPr>
+      </w:pPr>
+      <w:r>
+        <w:rPr>
+          <w:rFonts w:ascii="Consolas" w:eastAsiaTheme="minorHAnsi" w:hAnsi="Consolas" w:cs="Consolas"/>
+          <w:color w:val="000000"/>
+          <w:sz w:val="20"/>
+          <w:szCs w:val="20"/>
+          <w:lang w:eastAsia="en-US"/>
+        </w:rPr>
+        <w:tab/>
+      </w:r>
+      <w:r>
+        <w:rPr>
+          <w:rFonts w:ascii="Consolas" w:eastAsiaTheme="minorHAnsi" w:hAnsi="Consolas" w:cs="Consolas"/>
+          <w:color w:val="000000"/>
+          <w:sz w:val="20"/>
+          <w:szCs w:val="20"/>
+          <w:lang w:eastAsia="en-US"/>
+        </w:rPr>
+        <w:tab/>
+      </w:r>
+      <w:r>
+        <w:rPr>
+          <w:rFonts w:ascii="Consolas" w:eastAsiaTheme="minorHAnsi" w:hAnsi="Consolas" w:cs="Consolas"/>
+          <w:color w:val="000000"/>
+          <w:sz w:val="20"/>
+          <w:szCs w:val="20"/>
+          <w:lang w:eastAsia="en-US"/>
+        </w:rPr>
+        <w:tab/>
         <w:t>}</w:t>
       </w:r>
     </w:p>
     <w:p>
+      <w:pPr>
+        <w:autoSpaceDE w:val="0"/>
+        <w:autoSpaceDN w:val="0"/>
+        <w:adjustRightInd w:val="0"/>
+        <w:rPr>
+          <w:rFonts w:ascii="Consolas" w:eastAsiaTheme="minorHAnsi" w:hAnsi="Consolas" w:cs="Consolas"/>
+          <w:sz w:val="20"/>
+          <w:szCs w:val="20"/>
+          <w:lang w:eastAsia="en-US"/>
+        </w:rPr>
+      </w:pPr>
+      <w:r>
+        <w:rPr>
+          <w:rFonts w:ascii="Consolas" w:eastAsiaTheme="minorHAnsi" w:hAnsi="Consolas" w:cs="Consolas"/>
+          <w:color w:val="000000"/>
+          <w:sz w:val="20"/>
+          <w:szCs w:val="20"/>
+          <w:lang w:eastAsia="en-US"/>
+        </w:rPr>
+        <w:tab/>
+      </w:r>
+    </w:p>
+    <w:p>
+      <w:pPr>
+        <w:autoSpaceDE w:val="0"/>
+        <w:autoSpaceDN w:val="0"/>
+        <w:adjustRightInd w:val="0"/>
+        <w:rPr>
+          <w:rFonts w:ascii="Consolas" w:eastAsiaTheme="minorHAnsi" w:hAnsi="Consolas" w:cs="Consolas"/>
+          <w:sz w:val="20"/>
+          <w:szCs w:val="20"/>
+          <w:lang w:eastAsia="en-US"/>
+        </w:rPr>
+      </w:pPr>
+      <w:r>
+        <w:rPr>
+          <w:rFonts w:ascii="Consolas" w:eastAsiaTheme="minorHAnsi" w:hAnsi="Consolas" w:cs="Consolas"/>
+          <w:color w:val="000000"/>
+          <w:sz w:val="20"/>
+          <w:szCs w:val="20"/>
+          <w:lang w:eastAsia="en-US"/>
+        </w:rPr>
+        <w:lastRenderedPageBreak/>
+        <w:tab/>
+      </w:r>
+    </w:p>
+    <w:p>
+      <w:pPr>
+        <w:autoSpaceDE w:val="0"/>
+        <w:autoSpaceDN w:val="0"/>
+        <w:adjustRightInd w:val="0"/>
+        <w:rPr>
+          <w:rFonts w:ascii="Consolas" w:eastAsiaTheme="minorHAnsi" w:hAnsi="Consolas" w:cs="Consolas"/>
+          <w:sz w:val="20"/>
+          <w:szCs w:val="20"/>
+          <w:lang w:eastAsia="en-US"/>
+        </w:rPr>
+      </w:pPr>
+    </w:p>
+    <w:p>
+      <w:pPr>
+        <w:rPr>
+          <w:rFonts w:ascii="Consolas" w:eastAsiaTheme="minorHAnsi" w:hAnsi="Consolas" w:cs="Consolas"/>
+          <w:color w:val="000000"/>
+          <w:sz w:val="20"/>
+          <w:szCs w:val="20"/>
+          <w:lang w:eastAsia="en-US"/>
+        </w:rPr>
+      </w:pPr>
+      <w:r>
+        <w:rPr>
+          <w:rFonts w:ascii="Consolas" w:eastAsiaTheme="minorHAnsi" w:hAnsi="Consolas" w:cs="Consolas"/>
+          <w:color w:val="000000"/>
+          <w:sz w:val="20"/>
+          <w:szCs w:val="20"/>
+          <w:lang w:eastAsia="en-US"/>
+        </w:rPr>
+        <w:t>}</w:t>
+      </w:r>
+    </w:p>
+    <w:p/>
+    <w:p>
+      <w:pPr>
+        <w:rPr>
+          <w:rFonts w:ascii="Consolas" w:eastAsiaTheme="minorHAnsi" w:hAnsi="Consolas" w:cs="Consolas"/>
+          <w:color w:val="000000"/>
+          <w:sz w:val="20"/>
+          <w:szCs w:val="20"/>
+          <w:shd w:val="clear" w:color="auto" w:fill="E8F2FE"/>
+          <w:lang w:eastAsia="en-US"/>
+        </w:rPr>
+      </w:pPr>
       <w:r>
         <w:t>V</w:t>
       </w:r>
       <w:r>
-        <w:t>5</w:t>
+        <w:t>6</w:t>
       </w:r>
       <w:r>
         <w:t xml:space="preserve">: </w:t>
       </w:r>
       <w:r>
-        <w:t xml:space="preserve">Foi descoberto um erro nos valores esperados do teste, ocorreu a correção de valores no código fonte </w:t>
-      </w:r>
-      <w:proofErr w:type="spellStart"/>
-      <w:r>
-        <w:t>java</w:t>
-      </w:r>
-      <w:proofErr w:type="spellEnd"/>
-      <w:r>
-        <w:t xml:space="preserve"> direto na atribuição das variáveis e também no resultado esperado pelo </w:t>
+        <w:t xml:space="preserve">Atualização novamente no nome do método JUNIT </w:t>
       </w:r>
       <w:proofErr w:type="spellStart"/>
       <w:r>
@@ -2418,32 +3239,94 @@
       </w:r>
       <w:proofErr w:type="spellEnd"/>
       <w:r>
-        <w:t xml:space="preserve"> na JUNIT, assim resultado numa validação correta.</w:t>
-      </w:r>
-    </w:p>
-    <w:p>
-      <w:r>
-        <w:tab/>
-        <w:t xml:space="preserve">Também foi descoberto que o código fonte estaria retornando valores errados em comparação ao código Portugal então </w:t>
-      </w:r>
-      <w:proofErr w:type="spellStart"/>
-      <w:r>
-        <w:t>returns</w:t>
-      </w:r>
-      <w:proofErr w:type="spellEnd"/>
-      <w:r>
-        <w:t xml:space="preserve"> do método </w:t>
-      </w:r>
-      <w:proofErr w:type="spellStart"/>
-      <w:r>
-        <w:t>calculaPena</w:t>
-      </w:r>
-      <w:proofErr w:type="spellEnd"/>
-      <w:r>
-        <w:t xml:space="preserve"> foram alterados exceto o de PENA_CONDENACAO_MUTUA</w:t>
+        <w:t xml:space="preserve"> para </w:t>
+      </w:r>
+      <w:proofErr w:type="spellStart"/>
+      <w:r>
+        <w:rPr>
+          <w:rFonts w:ascii="Consolas" w:eastAsiaTheme="minorHAnsi" w:hAnsi="Consolas" w:cs="Consolas"/>
+          <w:color w:val="000000"/>
+          <w:sz w:val="20"/>
+          <w:szCs w:val="20"/>
+          <w:shd w:val="clear" w:color="auto" w:fill="E8F2FE"/>
+          <w:lang w:eastAsia="en-US"/>
+        </w:rPr>
+        <w:t>testeGetCondenacaoMutua</w:t>
+      </w:r>
+      <w:proofErr w:type="spellEnd"/>
+      <w:r>
+        <w:rPr>
+          <w:rFonts w:ascii="Consolas" w:eastAsiaTheme="minorHAnsi" w:hAnsi="Consolas" w:cs="Consolas"/>
+          <w:color w:val="000000"/>
+          <w:sz w:val="20"/>
+          <w:szCs w:val="20"/>
+          <w:shd w:val="clear" w:color="auto" w:fill="E8F2FE"/>
+          <w:lang w:eastAsia="en-US"/>
+        </w:rPr>
+        <w:t xml:space="preserve"> pr</w:t>
       </w:r>
       <w:bookmarkStart w:id="0" w:name="_GoBack"/>
       <w:bookmarkEnd w:id="0"/>
+      <w:r>
+        <w:rPr>
+          <w:rFonts w:ascii="Consolas" w:eastAsiaTheme="minorHAnsi" w:hAnsi="Consolas" w:cs="Consolas"/>
+          <w:color w:val="000000"/>
+          <w:sz w:val="20"/>
+          <w:szCs w:val="20"/>
+          <w:shd w:val="clear" w:color="auto" w:fill="E8F2FE"/>
+          <w:lang w:eastAsia="en-US"/>
+        </w:rPr>
+        <w:t>ovindo de um erro na digitação do arquivo.</w:t>
+      </w:r>
+    </w:p>
+    <w:p>
+      <w:r>
+        <w:t xml:space="preserve">Criação do teste JUNIT </w:t>
+      </w:r>
+      <w:proofErr w:type="spellStart"/>
+      <w:r>
+        <w:rPr>
+          <w:rFonts w:ascii="Consolas" w:eastAsiaTheme="minorHAnsi" w:hAnsi="Consolas" w:cs="Consolas"/>
+          <w:color w:val="000000"/>
+          <w:sz w:val="20"/>
+          <w:szCs w:val="20"/>
+          <w:lang w:eastAsia="en-US"/>
+        </w:rPr>
+        <w:t>testeGetCondenacaoIndividual</w:t>
+      </w:r>
+      <w:proofErr w:type="spellEnd"/>
+      <w:r>
+        <w:rPr>
+          <w:rFonts w:ascii="Consolas" w:eastAsiaTheme="minorHAnsi" w:hAnsi="Consolas" w:cs="Consolas"/>
+          <w:color w:val="000000"/>
+          <w:sz w:val="20"/>
+          <w:szCs w:val="20"/>
+          <w:lang w:eastAsia="en-US"/>
+        </w:rPr>
+        <w:t xml:space="preserve"> para testar o resultado para </w:t>
+      </w:r>
+      <w:proofErr w:type="spellStart"/>
+      <w:r>
+        <w:rPr>
+          <w:rFonts w:ascii="Consolas" w:eastAsiaTheme="minorHAnsi" w:hAnsi="Consolas" w:cs="Consolas"/>
+          <w:color w:val="000000"/>
+          <w:sz w:val="20"/>
+          <w:szCs w:val="20"/>
+          <w:lang w:eastAsia="en-US"/>
+        </w:rPr>
+        <w:t>Condenacao</w:t>
+      </w:r>
+      <w:proofErr w:type="spellEnd"/>
+      <w:r>
+        <w:rPr>
+          <w:rFonts w:ascii="Consolas" w:eastAsiaTheme="minorHAnsi" w:hAnsi="Consolas" w:cs="Consolas"/>
+          <w:color w:val="000000"/>
+          <w:sz w:val="20"/>
+          <w:szCs w:val="20"/>
+          <w:lang w:eastAsia="en-US"/>
+        </w:rPr>
+        <w:t xml:space="preserve"> Individual</w:t>
+      </w:r>
     </w:p>
     <w:p>
       <w:r>

</xml_diff>